<commit_message>
Adição de mais 3 descrições de casos de uso
</commit_message>
<xml_diff>
--- a/Modelo de Caso de Uso (MCU)/Descrição/Casos de Uso.docx
+++ b/Modelo de Caso de Uso (MCU)/Descrição/Casos de Uso.docx
@@ -518,16 +518,11 @@
         <w:jc w:val="both"/>
       </w:pPr>
       <w:r>
-        <w:t>O fluxo é iniciado quando o</w:t>
-      </w:r>
-      <w:r>
-        <w:t xml:space="preserve"> ator acessa a determinada </w:t>
-      </w:r>
-      <w:proofErr w:type="spellStart"/>
-      <w:r>
-        <w:t>url</w:t>
-      </w:r>
-      <w:proofErr w:type="spellEnd"/>
+        <w:t xml:space="preserve">O fluxo é iniciado quando o ator acessa </w:t>
+      </w:r>
+      <w:r>
+        <w:t>o sistema</w:t>
+      </w:r>
       <w:r>
         <w:t>;</w:t>
       </w:r>
@@ -542,10 +537,7 @@
         <w:jc w:val="both"/>
       </w:pPr>
       <w:r>
-        <w:t>O siste</w:t>
-      </w:r>
-      <w:r>
-        <w:t>ma apresenta a tela para login;</w:t>
+        <w:t>O sistema apresenta a tela para login;</w:t>
       </w:r>
     </w:p>
     <w:p>
@@ -558,13 +550,7 @@
         <w:jc w:val="both"/>
       </w:pPr>
       <w:r>
-        <w:t>O a</w:t>
-      </w:r>
-      <w:r>
-        <w:t xml:space="preserve">tor preenche os campos e </w:t>
-      </w:r>
-      <w:r>
-        <w:t>faz o Login;</w:t>
+        <w:t>O ator preenche os campos e faz o Login;</w:t>
       </w:r>
     </w:p>
     <w:p>
@@ -577,10 +563,7 @@
         <w:jc w:val="both"/>
       </w:pPr>
       <w:r>
-        <w:t>O sistema apresenta a tela ini</w:t>
-      </w:r>
-      <w:r>
-        <w:t>cial;</w:t>
+        <w:t>O sistema apresenta a tela inicial;</w:t>
       </w:r>
     </w:p>
     <w:p>
@@ -779,6 +762,13 @@
         </w:rPr>
         <w:t>Sistema apresenta o acervo atual e a opção de adicionar um novo livro</w:t>
       </w:r>
+      <w:r>
+        <w:rPr>
+          <w:rFonts w:cs="Arial"/>
+          <w:szCs w:val="24"/>
+        </w:rPr>
+        <w:t>;</w:t>
+      </w:r>
     </w:p>
     <w:p>
       <w:pPr>
@@ -819,6 +809,13 @@
         </w:rPr>
         <w:t>Sistema abre a sessão de edição</w:t>
       </w:r>
+      <w:r>
+        <w:rPr>
+          <w:rFonts w:cs="Arial"/>
+          <w:szCs w:val="24"/>
+        </w:rPr>
+        <w:t>;</w:t>
+      </w:r>
     </w:p>
     <w:p>
       <w:pPr>
@@ -839,6 +836,13 @@
         </w:rPr>
         <w:t>Ator escolhe entre salvar alterações ou excluir o livro atual</w:t>
       </w:r>
+      <w:r>
+        <w:rPr>
+          <w:rFonts w:cs="Arial"/>
+          <w:szCs w:val="24"/>
+        </w:rPr>
+        <w:t>;</w:t>
+      </w:r>
     </w:p>
     <w:p>
       <w:pPr>
@@ -859,14 +863,13 @@
         </w:rPr>
         <w:t>Sistema realiza as atualizações no acervo</w:t>
       </w:r>
-    </w:p>
-    <w:p>
-      <w:pPr>
-        <w:rPr>
-          <w:rFonts w:cs="Arial"/>
-          <w:szCs w:val="24"/>
-        </w:rPr>
-      </w:pPr>
+      <w:r>
+        <w:rPr>
+          <w:rFonts w:cs="Arial"/>
+          <w:szCs w:val="24"/>
+        </w:rPr>
+        <w:t>;</w:t>
+      </w:r>
     </w:p>
     <w:p>
       <w:pPr>
@@ -930,15 +933,7 @@
           <w:sz w:val="36"/>
           <w:szCs w:val="36"/>
         </w:rPr>
-        <w:t>_Manter_</w:t>
-      </w:r>
-      <w:r>
-        <w:rPr>
-          <w:b/>
-          <w:sz w:val="36"/>
-          <w:szCs w:val="36"/>
-        </w:rPr>
-        <w:t>Editoras</w:t>
+        <w:t>_Manter_Editoras</w:t>
       </w:r>
     </w:p>
     <w:p>
@@ -1032,14 +1027,7 @@
           <w:rFonts w:cs="Arial"/>
           <w:szCs w:val="24"/>
         </w:rPr>
-        <w:t xml:space="preserve">MANTER </w:t>
-      </w:r>
-      <w:r>
-        <w:rPr>
-          <w:rFonts w:cs="Arial"/>
-          <w:szCs w:val="24"/>
-        </w:rPr>
-        <w:t>EDITORAS</w:t>
+        <w:t>MANTER EDITORAS</w:t>
       </w:r>
     </w:p>
     <w:p>
@@ -1059,21 +1047,7 @@
           <w:rFonts w:cs="Arial"/>
           <w:szCs w:val="24"/>
         </w:rPr>
-        <w:t xml:space="preserve">Ator </w:t>
-      </w:r>
-      <w:r>
-        <w:rPr>
-          <w:rFonts w:cs="Arial"/>
-          <w:szCs w:val="24"/>
-        </w:rPr>
-        <w:t>acessa a lista</w:t>
-      </w:r>
-      <w:r>
-        <w:rPr>
-          <w:rFonts w:cs="Arial"/>
-          <w:szCs w:val="24"/>
-        </w:rPr>
-        <w:t>;</w:t>
+        <w:t>Ator acessa a lista;</w:t>
       </w:r>
     </w:p>
     <w:p>
@@ -1093,28 +1067,14 @@
           <w:rFonts w:cs="Arial"/>
           <w:szCs w:val="24"/>
         </w:rPr>
-        <w:t xml:space="preserve">Sistema apresenta </w:t>
-      </w:r>
-      <w:r>
-        <w:rPr>
-          <w:rFonts w:cs="Arial"/>
-          <w:szCs w:val="24"/>
-        </w:rPr>
-        <w:t>a lista</w:t>
-      </w:r>
-      <w:r>
-        <w:rPr>
-          <w:rFonts w:cs="Arial"/>
-          <w:szCs w:val="24"/>
-        </w:rPr>
-        <w:t xml:space="preserve"> atual e a opção de adicionar um</w:t>
-      </w:r>
-      <w:r>
-        <w:rPr>
-          <w:rFonts w:cs="Arial"/>
-          <w:szCs w:val="24"/>
-        </w:rPr>
-        <w:t>a nova editora</w:t>
+        <w:t>Sistema apresenta a lista atual e a opção de adicionar uma nova editora</w:t>
+      </w:r>
+      <w:r>
+        <w:rPr>
+          <w:rFonts w:cs="Arial"/>
+          <w:szCs w:val="24"/>
+        </w:rPr>
+        <w:t>;</w:t>
       </w:r>
     </w:p>
     <w:p>
@@ -1134,21 +1094,7 @@
           <w:rFonts w:cs="Arial"/>
           <w:szCs w:val="24"/>
         </w:rPr>
-        <w:t>Ator escolhe um</w:t>
-      </w:r>
-      <w:r>
-        <w:rPr>
-          <w:rFonts w:cs="Arial"/>
-          <w:szCs w:val="24"/>
-        </w:rPr>
-        <w:t>a editora ou adicionar uma nova</w:t>
-      </w:r>
-      <w:r>
-        <w:rPr>
-          <w:rFonts w:cs="Arial"/>
-          <w:szCs w:val="24"/>
-        </w:rPr>
-        <w:t>;</w:t>
+        <w:t>Ator escolhe uma editora ou adicionar uma nova;</w:t>
       </w:r>
     </w:p>
     <w:p>
@@ -1170,6 +1116,13 @@
         </w:rPr>
         <w:t>Sistema abre a sessão de edição</w:t>
       </w:r>
+      <w:r>
+        <w:rPr>
+          <w:rFonts w:cs="Arial"/>
+          <w:szCs w:val="24"/>
+        </w:rPr>
+        <w:t>;</w:t>
+      </w:r>
     </w:p>
     <w:p>
       <w:pPr>
@@ -1188,21 +1141,14 @@
           <w:rFonts w:cs="Arial"/>
           <w:szCs w:val="24"/>
         </w:rPr>
-        <w:t xml:space="preserve">Ator escolhe entre salvar alterações ou excluir o </w:t>
-      </w:r>
-      <w:r>
-        <w:rPr>
-          <w:rFonts w:cs="Arial"/>
-          <w:szCs w:val="24"/>
-        </w:rPr>
-        <w:t xml:space="preserve">editora </w:t>
-      </w:r>
-      <w:r>
-        <w:rPr>
-          <w:rFonts w:cs="Arial"/>
-          <w:szCs w:val="24"/>
-        </w:rPr>
-        <w:t>atual</w:t>
+        <w:t>Ator escolhe entre salvar alterações ou excluir o editora atual</w:t>
+      </w:r>
+      <w:r>
+        <w:rPr>
+          <w:rFonts w:cs="Arial"/>
+          <w:szCs w:val="24"/>
+        </w:rPr>
+        <w:t>;</w:t>
       </w:r>
     </w:p>
     <w:p>
@@ -1222,14 +1168,14 @@
           <w:rFonts w:cs="Arial"/>
           <w:szCs w:val="24"/>
         </w:rPr>
-        <w:t xml:space="preserve">Sistema realiza as atualizações </w:t>
-      </w:r>
-      <w:r>
-        <w:rPr>
-          <w:rFonts w:cs="Arial"/>
-          <w:szCs w:val="24"/>
-        </w:rPr>
-        <w:t>na lista</w:t>
+        <w:t>Sistema realiza as atualizações na lista</w:t>
+      </w:r>
+      <w:r>
+        <w:rPr>
+          <w:rFonts w:cs="Arial"/>
+          <w:szCs w:val="24"/>
+        </w:rPr>
+        <w:t>;</w:t>
       </w:r>
     </w:p>
     <w:p>
@@ -1271,15 +1217,7 @@
           <w:sz w:val="36"/>
           <w:szCs w:val="36"/>
         </w:rPr>
-        <w:t>_Manter_</w:t>
-      </w:r>
-      <w:r>
-        <w:rPr>
-          <w:b/>
-          <w:sz w:val="36"/>
-          <w:szCs w:val="36"/>
-        </w:rPr>
-        <w:t>Funcionário</w:t>
+        <w:t>_Manter_Funcionário</w:t>
       </w:r>
     </w:p>
     <w:p>
@@ -1312,8 +1250,6 @@
         </w:rPr>
         <w:t>:</w:t>
       </w:r>
-      <w:bookmarkStart w:id="1" w:name="_GoBack"/>
-      <w:bookmarkEnd w:id="1"/>
     </w:p>
     <w:p>
       <w:pPr>
@@ -1356,14 +1292,7 @@
           <w:rFonts w:cs="Arial"/>
           <w:szCs w:val="24"/>
         </w:rPr>
-        <w:t xml:space="preserve">MANTER </w:t>
-      </w:r>
-      <w:r>
-        <w:rPr>
-          <w:rFonts w:cs="Arial"/>
-          <w:szCs w:val="24"/>
-        </w:rPr>
-        <w:t>FUNCIONÁRIO</w:t>
+        <w:t>MANTER FUNCIONÁRIO</w:t>
       </w:r>
     </w:p>
     <w:p>
@@ -1383,21 +1312,7 @@
           <w:rFonts w:cs="Arial"/>
           <w:szCs w:val="24"/>
         </w:rPr>
-        <w:t>Ator acessa o</w:t>
-      </w:r>
-      <w:r>
-        <w:rPr>
-          <w:rFonts w:cs="Arial"/>
-          <w:szCs w:val="24"/>
-        </w:rPr>
-        <w:t>s perfis</w:t>
-      </w:r>
-      <w:r>
-        <w:rPr>
-          <w:rFonts w:cs="Arial"/>
-          <w:szCs w:val="24"/>
-        </w:rPr>
-        <w:t>;</w:t>
+        <w:t>Ator acessa os perfis;</w:t>
       </w:r>
     </w:p>
     <w:p>
@@ -1417,14 +1332,14 @@
           <w:rFonts w:cs="Arial"/>
           <w:szCs w:val="24"/>
         </w:rPr>
-        <w:t>Sistema apresenta o</w:t>
-      </w:r>
-      <w:r>
-        <w:rPr>
-          <w:rFonts w:cs="Arial"/>
-          <w:szCs w:val="24"/>
-        </w:rPr>
-        <w:t>s perfis atuais e a opção de adicionar um novo</w:t>
+        <w:t>Sistema apresenta os perfis atuais e a opção de adicionar um novo</w:t>
+      </w:r>
+      <w:r>
+        <w:rPr>
+          <w:rFonts w:cs="Arial"/>
+          <w:szCs w:val="24"/>
+        </w:rPr>
+        <w:t>;</w:t>
       </w:r>
     </w:p>
     <w:p>
@@ -1444,21 +1359,7 @@
           <w:rFonts w:cs="Arial"/>
           <w:szCs w:val="24"/>
         </w:rPr>
-        <w:t xml:space="preserve">Ator escolhe um </w:t>
-      </w:r>
-      <w:r>
-        <w:rPr>
-          <w:rFonts w:cs="Arial"/>
-          <w:szCs w:val="24"/>
-        </w:rPr>
-        <w:t>perfil</w:t>
-      </w:r>
-      <w:r>
-        <w:rPr>
-          <w:rFonts w:cs="Arial"/>
-          <w:szCs w:val="24"/>
-        </w:rPr>
-        <w:t xml:space="preserve"> ou adicionar um novo;</w:t>
+        <w:t>Ator escolhe um perfil ou adicionar um novo;</w:t>
       </w:r>
     </w:p>
     <w:p>
@@ -1478,14 +1379,14 @@
           <w:rFonts w:cs="Arial"/>
           <w:szCs w:val="24"/>
         </w:rPr>
-        <w:t>Sistema abre a sessão de edição</w:t>
-      </w:r>
-      <w:r>
-        <w:rPr>
-          <w:rFonts w:cs="Arial"/>
-          <w:szCs w:val="24"/>
-        </w:rPr>
-        <w:t xml:space="preserve"> (apenas para tópicos mutáveis)</w:t>
+        <w:t>Sistema abre a sessão de edição (apenas para tópicos mutáveis)</w:t>
+      </w:r>
+      <w:r>
+        <w:rPr>
+          <w:rFonts w:cs="Arial"/>
+          <w:szCs w:val="24"/>
+        </w:rPr>
+        <w:t>;</w:t>
       </w:r>
     </w:p>
     <w:p>
@@ -1505,21 +1406,14 @@
           <w:rFonts w:cs="Arial"/>
           <w:szCs w:val="24"/>
         </w:rPr>
-        <w:t xml:space="preserve">Ator escolhe entre salvar alterações ou excluir o </w:t>
-      </w:r>
-      <w:r>
-        <w:rPr>
-          <w:rFonts w:cs="Arial"/>
-          <w:szCs w:val="24"/>
-        </w:rPr>
-        <w:t>perfil</w:t>
-      </w:r>
-      <w:r>
-        <w:rPr>
-          <w:rFonts w:cs="Arial"/>
-          <w:szCs w:val="24"/>
-        </w:rPr>
-        <w:t xml:space="preserve"> atual</w:t>
+        <w:t>Ator escolhe entre salvar alterações ou excluir o perfil atual</w:t>
+      </w:r>
+      <w:r>
+        <w:rPr>
+          <w:rFonts w:cs="Arial"/>
+          <w:szCs w:val="24"/>
+        </w:rPr>
+        <w:t>;</w:t>
       </w:r>
     </w:p>
     <w:p>
@@ -1539,29 +1433,22 @@
           <w:rFonts w:cs="Arial"/>
           <w:szCs w:val="24"/>
         </w:rPr>
-        <w:t>Sistema realiza as atualizações no</w:t>
-      </w:r>
-      <w:r>
-        <w:rPr>
-          <w:rFonts w:cs="Arial"/>
-          <w:szCs w:val="24"/>
-        </w:rPr>
-        <w:t>s perfis</w:t>
-      </w:r>
-    </w:p>
-    <w:p>
-      <w:pPr>
-        <w:rPr>
-          <w:rFonts w:cs="Arial"/>
-          <w:szCs w:val="24"/>
-        </w:rPr>
-      </w:pPr>
-    </w:p>
-    <w:p>
-      <w:pPr>
-        <w:rPr>
-          <w:rFonts w:cs="Arial"/>
-          <w:szCs w:val="24"/>
+        <w:t>Sistema realiza as atualizações nos perfis</w:t>
+      </w:r>
+      <w:r>
+        <w:rPr>
+          <w:rFonts w:cs="Arial"/>
+          <w:szCs w:val="24"/>
+        </w:rPr>
+        <w:t>;</w:t>
+      </w:r>
+    </w:p>
+    <w:p>
+      <w:pPr>
+        <w:rPr>
+          <w:b/>
+          <w:sz w:val="36"/>
+          <w:szCs w:val="36"/>
         </w:rPr>
       </w:pPr>
     </w:p>
@@ -1594,6 +1481,320 @@
           <w:szCs w:val="36"/>
         </w:rPr>
       </w:pPr>
+    </w:p>
+    <w:p>
+      <w:pPr>
+        <w:jc w:val="center"/>
+        <w:rPr>
+          <w:b/>
+          <w:sz w:val="36"/>
+          <w:szCs w:val="36"/>
+        </w:rPr>
+      </w:pPr>
+    </w:p>
+    <w:p>
+      <w:pPr>
+        <w:jc w:val="center"/>
+        <w:rPr>
+          <w:b/>
+          <w:sz w:val="36"/>
+          <w:szCs w:val="36"/>
+        </w:rPr>
+      </w:pPr>
+      <w:r>
+        <w:rPr>
+          <w:b/>
+          <w:sz w:val="36"/>
+          <w:szCs w:val="36"/>
+        </w:rPr>
+        <w:lastRenderedPageBreak/>
+        <w:t>ECU_00</w:t>
+      </w:r>
+      <w:r>
+        <w:rPr>
+          <w:b/>
+          <w:sz w:val="36"/>
+          <w:szCs w:val="36"/>
+        </w:rPr>
+        <w:t>5</w:t>
+      </w:r>
+      <w:r>
+        <w:rPr>
+          <w:b/>
+          <w:sz w:val="36"/>
+          <w:szCs w:val="36"/>
+        </w:rPr>
+        <w:t>_Manter_</w:t>
+      </w:r>
+      <w:r>
+        <w:rPr>
+          <w:b/>
+          <w:sz w:val="36"/>
+          <w:szCs w:val="36"/>
+        </w:rPr>
+        <w:t>Cadastro</w:t>
+      </w:r>
+    </w:p>
+    <w:p>
+      <w:pPr>
+        <w:jc w:val="center"/>
+        <w:rPr>
+          <w:b/>
+          <w:sz w:val="36"/>
+          <w:szCs w:val="36"/>
+        </w:rPr>
+      </w:pPr>
+    </w:p>
+    <w:p>
+      <w:pPr>
+        <w:rPr>
+          <w:b/>
+          <w:szCs w:val="24"/>
+        </w:rPr>
+      </w:pPr>
+      <w:r>
+        <w:rPr>
+          <w:szCs w:val="24"/>
+        </w:rPr>
+        <w:t>ATORES</w:t>
+      </w:r>
+      <w:r>
+        <w:rPr>
+          <w:b/>
+          <w:szCs w:val="24"/>
+        </w:rPr>
+        <w:t>:</w:t>
+      </w:r>
+    </w:p>
+    <w:p>
+      <w:pPr>
+        <w:pStyle w:val="PargrafodaLista"/>
+        <w:numPr>
+          <w:ilvl w:val="0"/>
+          <w:numId w:val="4"/>
+        </w:numPr>
+        <w:rPr>
+          <w:rFonts w:cs="Arial"/>
+          <w:szCs w:val="24"/>
+        </w:rPr>
+      </w:pPr>
+      <w:r>
+        <w:rPr>
+          <w:rFonts w:cs="Arial"/>
+          <w:szCs w:val="24"/>
+        </w:rPr>
+        <w:t>Aluno</w:t>
+      </w:r>
+      <w:r>
+        <w:rPr>
+          <w:rFonts w:cs="Arial"/>
+          <w:szCs w:val="24"/>
+        </w:rPr>
+        <w:t>;</w:t>
+      </w:r>
+    </w:p>
+    <w:p>
+      <w:pPr>
+        <w:pStyle w:val="PargrafodaLista"/>
+        <w:rPr>
+          <w:rFonts w:cs="Arial"/>
+          <w:szCs w:val="24"/>
+        </w:rPr>
+      </w:pPr>
+    </w:p>
+    <w:p>
+      <w:pPr>
+        <w:rPr>
+          <w:rFonts w:cs="Arial"/>
+          <w:szCs w:val="24"/>
+        </w:rPr>
+      </w:pPr>
+      <w:r>
+        <w:rPr>
+          <w:rFonts w:cs="Arial"/>
+          <w:szCs w:val="24"/>
+        </w:rPr>
+        <w:t xml:space="preserve">MANTER </w:t>
+      </w:r>
+      <w:r>
+        <w:rPr>
+          <w:rFonts w:cs="Arial"/>
+          <w:szCs w:val="24"/>
+        </w:rPr>
+        <w:t>CADASTRO</w:t>
+      </w:r>
+    </w:p>
+    <w:p>
+      <w:pPr>
+        <w:pStyle w:val="PargrafodaLista"/>
+        <w:numPr>
+          <w:ilvl w:val="1"/>
+          <w:numId w:val="23"/>
+        </w:numPr>
+        <w:rPr>
+          <w:rFonts w:cs="Arial"/>
+          <w:szCs w:val="24"/>
+        </w:rPr>
+      </w:pPr>
+      <w:r>
+        <w:rPr>
+          <w:rFonts w:cs="Arial"/>
+          <w:szCs w:val="24"/>
+        </w:rPr>
+        <w:t>Ator acessa o</w:t>
+      </w:r>
+      <w:r>
+        <w:rPr>
+          <w:rFonts w:cs="Arial"/>
+          <w:szCs w:val="24"/>
+        </w:rPr>
+        <w:t xml:space="preserve"> seu cadastro</w:t>
+      </w:r>
+      <w:r>
+        <w:rPr>
+          <w:rFonts w:cs="Arial"/>
+          <w:szCs w:val="24"/>
+        </w:rPr>
+        <w:t>;</w:t>
+      </w:r>
+    </w:p>
+    <w:p>
+      <w:pPr>
+        <w:pStyle w:val="PargrafodaLista"/>
+        <w:numPr>
+          <w:ilvl w:val="1"/>
+          <w:numId w:val="23"/>
+        </w:numPr>
+        <w:rPr>
+          <w:rFonts w:cs="Arial"/>
+          <w:szCs w:val="24"/>
+        </w:rPr>
+      </w:pPr>
+      <w:r>
+        <w:rPr>
+          <w:rFonts w:cs="Arial"/>
+          <w:szCs w:val="24"/>
+        </w:rPr>
+        <w:t xml:space="preserve">Sistema apresenta </w:t>
+      </w:r>
+      <w:r>
+        <w:rPr>
+          <w:rFonts w:cs="Arial"/>
+          <w:szCs w:val="24"/>
+        </w:rPr>
+        <w:t xml:space="preserve">a sessão de edição do cadastro do cadastro </w:t>
+      </w:r>
+      <w:r>
+        <w:rPr>
+          <w:rFonts w:cs="Arial"/>
+          <w:szCs w:val="24"/>
+        </w:rPr>
+        <w:t>(apenas para tópicos mutáveis);</w:t>
+      </w:r>
+    </w:p>
+    <w:p>
+      <w:pPr>
+        <w:pStyle w:val="PargrafodaLista"/>
+        <w:numPr>
+          <w:ilvl w:val="1"/>
+          <w:numId w:val="23"/>
+        </w:numPr>
+        <w:rPr>
+          <w:rFonts w:cs="Arial"/>
+          <w:szCs w:val="24"/>
+        </w:rPr>
+      </w:pPr>
+      <w:r>
+        <w:rPr>
+          <w:rFonts w:cs="Arial"/>
+          <w:szCs w:val="24"/>
+        </w:rPr>
+        <w:t xml:space="preserve">Ator escolhe entre salvar alterações ou excluir o </w:t>
+      </w:r>
+      <w:r>
+        <w:rPr>
+          <w:rFonts w:cs="Arial"/>
+          <w:szCs w:val="24"/>
+        </w:rPr>
+        <w:t>cadastro</w:t>
+      </w:r>
+      <w:r>
+        <w:rPr>
+          <w:rFonts w:cs="Arial"/>
+          <w:szCs w:val="24"/>
+        </w:rPr>
+        <w:t xml:space="preserve"> atual;</w:t>
+      </w:r>
+    </w:p>
+    <w:p>
+      <w:pPr>
+        <w:pStyle w:val="PargrafodaLista"/>
+        <w:numPr>
+          <w:ilvl w:val="1"/>
+          <w:numId w:val="23"/>
+        </w:numPr>
+        <w:rPr>
+          <w:rFonts w:cs="Arial"/>
+          <w:szCs w:val="24"/>
+        </w:rPr>
+      </w:pPr>
+      <w:r>
+        <w:rPr>
+          <w:rFonts w:cs="Arial"/>
+          <w:szCs w:val="24"/>
+        </w:rPr>
+        <w:t xml:space="preserve">Sistema realiza as atualizações </w:t>
+      </w:r>
+      <w:r>
+        <w:rPr>
+          <w:rFonts w:cs="Arial"/>
+          <w:szCs w:val="24"/>
+        </w:rPr>
+        <w:t>no cadastro</w:t>
+      </w:r>
+      <w:r>
+        <w:rPr>
+          <w:rFonts w:cs="Arial"/>
+          <w:szCs w:val="24"/>
+        </w:rPr>
+        <w:t>;</w:t>
+      </w:r>
+    </w:p>
+    <w:p>
+      <w:pPr>
+        <w:jc w:val="center"/>
+        <w:rPr>
+          <w:b/>
+          <w:sz w:val="36"/>
+          <w:szCs w:val="36"/>
+        </w:rPr>
+      </w:pPr>
+    </w:p>
+    <w:p>
+      <w:pPr>
+        <w:jc w:val="center"/>
+        <w:rPr>
+          <w:b/>
+          <w:sz w:val="36"/>
+          <w:szCs w:val="36"/>
+        </w:rPr>
+      </w:pPr>
+      <w:r>
+        <w:rPr>
+          <w:b/>
+          <w:sz w:val="36"/>
+          <w:szCs w:val="36"/>
+        </w:rPr>
+        <w:t>ECU_00</w:t>
+      </w:r>
+      <w:r>
+        <w:rPr>
+          <w:b/>
+          <w:sz w:val="36"/>
+          <w:szCs w:val="36"/>
+        </w:rPr>
+        <w:t>6</w:t>
+      </w:r>
       <w:r>
         <w:rPr>
           <w:b/>
@@ -1602,6 +1803,505 @@
         </w:rPr>
         <w:t>_</w:t>
       </w:r>
+      <w:r>
+        <w:rPr>
+          <w:b/>
+          <w:sz w:val="36"/>
+          <w:szCs w:val="36"/>
+        </w:rPr>
+        <w:t>Gerar_Relatorio</w:t>
+      </w:r>
+    </w:p>
+    <w:p>
+      <w:pPr>
+        <w:jc w:val="center"/>
+        <w:rPr>
+          <w:b/>
+          <w:sz w:val="36"/>
+          <w:szCs w:val="36"/>
+        </w:rPr>
+      </w:pPr>
+    </w:p>
+    <w:p>
+      <w:pPr>
+        <w:rPr>
+          <w:b/>
+          <w:szCs w:val="24"/>
+        </w:rPr>
+      </w:pPr>
+      <w:r>
+        <w:rPr>
+          <w:szCs w:val="24"/>
+        </w:rPr>
+        <w:t>ATORES</w:t>
+      </w:r>
+      <w:r>
+        <w:rPr>
+          <w:b/>
+          <w:szCs w:val="24"/>
+        </w:rPr>
+        <w:t>:</w:t>
+      </w:r>
+    </w:p>
+    <w:p>
+      <w:pPr>
+        <w:pStyle w:val="PargrafodaLista"/>
+        <w:numPr>
+          <w:ilvl w:val="0"/>
+          <w:numId w:val="4"/>
+        </w:numPr>
+        <w:rPr>
+          <w:rFonts w:cs="Arial"/>
+          <w:szCs w:val="24"/>
+        </w:rPr>
+      </w:pPr>
+      <w:r>
+        <w:rPr>
+          <w:rFonts w:cs="Arial"/>
+          <w:szCs w:val="24"/>
+        </w:rPr>
+        <w:t>Atendente;</w:t>
+      </w:r>
+    </w:p>
+    <w:p>
+      <w:pPr>
+        <w:pStyle w:val="PargrafodaLista"/>
+        <w:numPr>
+          <w:ilvl w:val="0"/>
+          <w:numId w:val="4"/>
+        </w:numPr>
+        <w:rPr>
+          <w:rFonts w:cs="Arial"/>
+          <w:szCs w:val="24"/>
+        </w:rPr>
+      </w:pPr>
+      <w:r>
+        <w:rPr>
+          <w:rFonts w:cs="Arial"/>
+          <w:szCs w:val="24"/>
+        </w:rPr>
+        <w:t>Gerente;</w:t>
+      </w:r>
+    </w:p>
+    <w:p>
+      <w:pPr>
+        <w:pStyle w:val="PargrafodaLista"/>
+        <w:numPr>
+          <w:ilvl w:val="0"/>
+          <w:numId w:val="4"/>
+        </w:numPr>
+        <w:rPr>
+          <w:rFonts w:cs="Arial"/>
+          <w:szCs w:val="24"/>
+        </w:rPr>
+      </w:pPr>
+      <w:r>
+        <w:rPr>
+          <w:rFonts w:cs="Arial"/>
+          <w:szCs w:val="24"/>
+        </w:rPr>
+        <w:t>Bibliotecário;</w:t>
+      </w:r>
+    </w:p>
+    <w:p>
+      <w:pPr>
+        <w:pStyle w:val="PargrafodaLista"/>
+        <w:rPr>
+          <w:rFonts w:cs="Arial"/>
+          <w:szCs w:val="24"/>
+        </w:rPr>
+      </w:pPr>
+      <w:bookmarkStart w:id="1" w:name="_GoBack"/>
+      <w:bookmarkEnd w:id="1"/>
+    </w:p>
+    <w:p>
+      <w:pPr>
+        <w:rPr>
+          <w:rFonts w:cs="Arial"/>
+          <w:szCs w:val="24"/>
+        </w:rPr>
+      </w:pPr>
+      <w:r>
+        <w:rPr>
+          <w:rFonts w:cs="Arial"/>
+          <w:szCs w:val="24"/>
+        </w:rPr>
+        <w:t>GERAR RELATORIOS</w:t>
+      </w:r>
+    </w:p>
+    <w:p>
+      <w:pPr>
+        <w:pStyle w:val="PargrafodaLista"/>
+        <w:numPr>
+          <w:ilvl w:val="0"/>
+          <w:numId w:val="20"/>
+        </w:numPr>
+        <w:rPr>
+          <w:rFonts w:cs="Arial"/>
+          <w:szCs w:val="24"/>
+        </w:rPr>
+      </w:pPr>
+      <w:r>
+        <w:rPr>
+          <w:rFonts w:cs="Arial"/>
+          <w:szCs w:val="24"/>
+        </w:rPr>
+        <w:t>O ator acessa a sessão de relatórios;</w:t>
+      </w:r>
+    </w:p>
+    <w:p>
+      <w:pPr>
+        <w:pStyle w:val="PargrafodaLista"/>
+        <w:numPr>
+          <w:ilvl w:val="0"/>
+          <w:numId w:val="20"/>
+        </w:numPr>
+        <w:rPr>
+          <w:rFonts w:cs="Arial"/>
+          <w:szCs w:val="24"/>
+        </w:rPr>
+      </w:pPr>
+      <w:r>
+        <w:rPr>
+          <w:rFonts w:cs="Arial"/>
+          <w:szCs w:val="24"/>
+        </w:rPr>
+        <w:t>O sistema mostra as opções de:</w:t>
+      </w:r>
+    </w:p>
+    <w:p>
+      <w:pPr>
+        <w:pStyle w:val="PargrafodaLista"/>
+        <w:numPr>
+          <w:ilvl w:val="1"/>
+          <w:numId w:val="20"/>
+        </w:numPr>
+        <w:spacing w:before="60" w:after="100" w:afterAutospacing="1" w:line="240" w:lineRule="auto"/>
+        <w:rPr>
+          <w:rFonts w:eastAsia="Times New Roman" w:cs="Arial"/>
+          <w:color w:val="24292E"/>
+          <w:szCs w:val="24"/>
+          <w:lang w:eastAsia="pt-BR"/>
+        </w:rPr>
+      </w:pPr>
+      <w:r>
+        <w:rPr>
+          <w:rFonts w:eastAsia="Times New Roman" w:cs="Arial"/>
+          <w:color w:val="24292E"/>
+          <w:szCs w:val="24"/>
+          <w:lang w:eastAsia="pt-BR"/>
+        </w:rPr>
+        <w:t xml:space="preserve">Alunos </w:t>
+      </w:r>
+      <w:r>
+        <w:rPr>
+          <w:rFonts w:eastAsia="Times New Roman" w:cs="Arial"/>
+          <w:color w:val="24292E"/>
+          <w:szCs w:val="24"/>
+          <w:lang w:eastAsia="pt-BR"/>
+        </w:rPr>
+        <w:t xml:space="preserve">que </w:t>
+      </w:r>
+      <w:r>
+        <w:rPr>
+          <w:rFonts w:eastAsia="Times New Roman" w:cs="Arial"/>
+          <w:color w:val="24292E"/>
+          <w:szCs w:val="24"/>
+          <w:lang w:eastAsia="pt-BR"/>
+        </w:rPr>
+        <w:t>est</w:t>
+      </w:r>
+      <w:r>
+        <w:rPr>
+          <w:rFonts w:eastAsia="Times New Roman" w:cs="Arial"/>
+          <w:color w:val="24292E"/>
+          <w:szCs w:val="24"/>
+          <w:lang w:eastAsia="pt-BR"/>
+        </w:rPr>
+        <w:t>ão com pendências na biblioteca;</w:t>
+      </w:r>
+    </w:p>
+    <w:p>
+      <w:pPr>
+        <w:pStyle w:val="PargrafodaLista"/>
+        <w:numPr>
+          <w:ilvl w:val="1"/>
+          <w:numId w:val="20"/>
+        </w:numPr>
+        <w:spacing w:before="60" w:after="100" w:afterAutospacing="1" w:line="240" w:lineRule="auto"/>
+        <w:rPr>
+          <w:rFonts w:eastAsia="Times New Roman" w:cs="Arial"/>
+          <w:color w:val="24292E"/>
+          <w:szCs w:val="24"/>
+          <w:lang w:eastAsia="pt-BR"/>
+        </w:rPr>
+      </w:pPr>
+      <w:r>
+        <w:rPr>
+          <w:rFonts w:eastAsia="Times New Roman" w:cs="Arial"/>
+          <w:color w:val="24292E"/>
+          <w:szCs w:val="24"/>
+          <w:lang w:eastAsia="pt-BR"/>
+        </w:rPr>
+        <w:t>Livros</w:t>
+      </w:r>
+      <w:r>
+        <w:rPr>
+          <w:rFonts w:eastAsia="Times New Roman" w:cs="Arial"/>
+          <w:color w:val="24292E"/>
+          <w:szCs w:val="24"/>
+          <w:lang w:eastAsia="pt-BR"/>
+        </w:rPr>
+        <w:t xml:space="preserve"> consultados que não constam do acervo da biblioteca;</w:t>
+      </w:r>
+    </w:p>
+    <w:p>
+      <w:pPr>
+        <w:pStyle w:val="PargrafodaLista"/>
+        <w:numPr>
+          <w:ilvl w:val="1"/>
+          <w:numId w:val="20"/>
+        </w:numPr>
+        <w:spacing w:before="60" w:after="100" w:afterAutospacing="1" w:line="240" w:lineRule="auto"/>
+        <w:rPr>
+          <w:rFonts w:eastAsia="Times New Roman" w:cs="Arial"/>
+          <w:color w:val="24292E"/>
+          <w:szCs w:val="24"/>
+          <w:lang w:eastAsia="pt-BR"/>
+        </w:rPr>
+      </w:pPr>
+      <w:r>
+        <w:rPr>
+          <w:rFonts w:eastAsia="Times New Roman" w:cs="Arial"/>
+          <w:color w:val="24292E"/>
+          <w:szCs w:val="24"/>
+          <w:lang w:eastAsia="pt-BR"/>
+        </w:rPr>
+        <w:t>Livros mais procurados;</w:t>
+      </w:r>
+    </w:p>
+    <w:p>
+      <w:pPr>
+        <w:pStyle w:val="PargrafodaLista"/>
+        <w:numPr>
+          <w:ilvl w:val="1"/>
+          <w:numId w:val="20"/>
+        </w:numPr>
+        <w:spacing w:before="60" w:after="100" w:afterAutospacing="1" w:line="240" w:lineRule="auto"/>
+        <w:rPr>
+          <w:rFonts w:eastAsia="Times New Roman" w:cs="Arial"/>
+          <w:color w:val="24292E"/>
+          <w:szCs w:val="24"/>
+          <w:lang w:eastAsia="pt-BR"/>
+        </w:rPr>
+      </w:pPr>
+      <w:r>
+        <w:rPr>
+          <w:rFonts w:eastAsia="Times New Roman" w:cs="Arial"/>
+          <w:color w:val="24292E"/>
+          <w:szCs w:val="24"/>
+          <w:lang w:eastAsia="pt-BR"/>
+        </w:rPr>
+        <w:t>Livros menos procurados;</w:t>
+      </w:r>
+    </w:p>
+    <w:p>
+      <w:pPr>
+        <w:pStyle w:val="PargrafodaLista"/>
+        <w:numPr>
+          <w:ilvl w:val="1"/>
+          <w:numId w:val="20"/>
+        </w:numPr>
+        <w:spacing w:before="60" w:after="100" w:afterAutospacing="1" w:line="240" w:lineRule="auto"/>
+        <w:rPr>
+          <w:rFonts w:eastAsia="Times New Roman" w:cs="Arial"/>
+          <w:color w:val="24292E"/>
+          <w:szCs w:val="24"/>
+          <w:lang w:eastAsia="pt-BR"/>
+        </w:rPr>
+      </w:pPr>
+      <w:r>
+        <w:rPr>
+          <w:rFonts w:eastAsia="Times New Roman" w:cs="Arial"/>
+          <w:color w:val="24292E"/>
+          <w:szCs w:val="24"/>
+          <w:lang w:eastAsia="pt-BR"/>
+        </w:rPr>
+        <w:t>Listar</w:t>
+      </w:r>
+      <w:r>
+        <w:rPr>
+          <w:rFonts w:eastAsia="Times New Roman" w:cs="Arial"/>
+          <w:color w:val="24292E"/>
+          <w:szCs w:val="24"/>
+          <w:lang w:eastAsia="pt-BR"/>
+        </w:rPr>
+        <w:t xml:space="preserve"> todos os empréstimos</w:t>
+      </w:r>
+      <w:r>
+        <w:rPr>
+          <w:rFonts w:eastAsia="Times New Roman" w:cs="Arial"/>
+          <w:color w:val="24292E"/>
+          <w:szCs w:val="24"/>
+          <w:lang w:eastAsia="pt-BR"/>
+        </w:rPr>
+        <w:t xml:space="preserve"> de um livro</w:t>
+      </w:r>
+      <w:r>
+        <w:rPr>
+          <w:rFonts w:eastAsia="Times New Roman" w:cs="Arial"/>
+          <w:color w:val="24292E"/>
+          <w:szCs w:val="24"/>
+          <w:lang w:eastAsia="pt-BR"/>
+        </w:rPr>
+        <w:t>;</w:t>
+      </w:r>
+    </w:p>
+    <w:p>
+      <w:pPr>
+        <w:pStyle w:val="PargrafodaLista"/>
+        <w:numPr>
+          <w:ilvl w:val="1"/>
+          <w:numId w:val="20"/>
+        </w:numPr>
+        <w:spacing w:before="60" w:after="100" w:afterAutospacing="1" w:line="240" w:lineRule="auto"/>
+        <w:rPr>
+          <w:rFonts w:eastAsia="Times New Roman" w:cs="Arial"/>
+          <w:color w:val="24292E"/>
+          <w:szCs w:val="24"/>
+          <w:lang w:eastAsia="pt-BR"/>
+        </w:rPr>
+      </w:pPr>
+      <w:r>
+        <w:rPr>
+          <w:rFonts w:eastAsia="Times New Roman" w:cs="Arial"/>
+          <w:color w:val="24292E"/>
+          <w:szCs w:val="24"/>
+          <w:lang w:eastAsia="pt-BR"/>
+        </w:rPr>
+        <w:t>Listar todos os empréstimos de um</w:t>
+      </w:r>
+      <w:r>
+        <w:rPr>
+          <w:rFonts w:eastAsia="Times New Roman" w:cs="Arial"/>
+          <w:color w:val="24292E"/>
+          <w:szCs w:val="24"/>
+          <w:lang w:eastAsia="pt-BR"/>
+        </w:rPr>
+        <w:t xml:space="preserve"> aluno;</w:t>
+      </w:r>
+    </w:p>
+    <w:p>
+      <w:pPr>
+        <w:pStyle w:val="PargrafodaLista"/>
+        <w:numPr>
+          <w:ilvl w:val="0"/>
+          <w:numId w:val="20"/>
+        </w:numPr>
+        <w:spacing w:before="60" w:after="100" w:afterAutospacing="1" w:line="240" w:lineRule="auto"/>
+        <w:rPr>
+          <w:rFonts w:eastAsia="Times New Roman" w:cs="Arial"/>
+          <w:color w:val="24292E"/>
+          <w:szCs w:val="24"/>
+          <w:lang w:eastAsia="pt-BR"/>
+        </w:rPr>
+      </w:pPr>
+      <w:r>
+        <w:rPr>
+          <w:rFonts w:eastAsia="Times New Roman" w:cs="Arial"/>
+          <w:color w:val="24292E"/>
+          <w:szCs w:val="24"/>
+          <w:lang w:eastAsia="pt-BR"/>
+        </w:rPr>
+        <w:t>Ator seleciona a opção desejada;</w:t>
+      </w:r>
+    </w:p>
+    <w:p>
+      <w:pPr>
+        <w:pStyle w:val="PargrafodaLista"/>
+        <w:numPr>
+          <w:ilvl w:val="0"/>
+          <w:numId w:val="20"/>
+        </w:numPr>
+        <w:spacing w:before="60" w:after="100" w:afterAutospacing="1" w:line="240" w:lineRule="auto"/>
+        <w:rPr>
+          <w:rFonts w:eastAsia="Times New Roman" w:cs="Arial"/>
+          <w:color w:val="24292E"/>
+          <w:szCs w:val="24"/>
+          <w:lang w:eastAsia="pt-BR"/>
+        </w:rPr>
+      </w:pPr>
+      <w:r>
+        <w:rPr>
+          <w:rFonts w:eastAsia="Times New Roman" w:cs="Arial"/>
+          <w:color w:val="24292E"/>
+          <w:szCs w:val="24"/>
+          <w:lang w:eastAsia="pt-BR"/>
+        </w:rPr>
+        <w:t xml:space="preserve">Sistema apresenta opção selecionada; </w:t>
+      </w:r>
+    </w:p>
+    <w:p>
+      <w:pPr>
+        <w:rPr>
+          <w:rFonts w:cs="Arial"/>
+          <w:szCs w:val="24"/>
+        </w:rPr>
+      </w:pPr>
+    </w:p>
+    <w:p>
+      <w:pPr>
+        <w:rPr>
+          <w:rFonts w:cs="Arial"/>
+          <w:szCs w:val="24"/>
+        </w:rPr>
+      </w:pPr>
+    </w:p>
+    <w:p>
+      <w:pPr>
+        <w:rPr>
+          <w:rFonts w:cs="Arial"/>
+          <w:szCs w:val="24"/>
+        </w:rPr>
+      </w:pPr>
+    </w:p>
+    <w:p>
+      <w:pPr>
+        <w:jc w:val="center"/>
+        <w:rPr>
+          <w:b/>
+          <w:sz w:val="36"/>
+          <w:szCs w:val="36"/>
+        </w:rPr>
+      </w:pPr>
+    </w:p>
+    <w:p>
+      <w:pPr>
+        <w:jc w:val="center"/>
+        <w:rPr>
+          <w:b/>
+          <w:sz w:val="36"/>
+          <w:szCs w:val="36"/>
+        </w:rPr>
+      </w:pPr>
+    </w:p>
+    <w:p>
+      <w:pPr>
+        <w:jc w:val="center"/>
+        <w:rPr>
+          <w:b/>
+          <w:sz w:val="36"/>
+          <w:szCs w:val="36"/>
+        </w:rPr>
+      </w:pPr>
+      <w:r>
+        <w:rPr>
+          <w:b/>
+          <w:sz w:val="36"/>
+          <w:szCs w:val="36"/>
+        </w:rPr>
+        <w:t>_</w:t>
+      </w:r>
       <w:proofErr w:type="spellStart"/>
       <w:r>
         <w:rPr>
@@ -1633,7 +2333,6 @@
         <w:rPr>
           <w:szCs w:val="24"/>
         </w:rPr>
-        <w:lastRenderedPageBreak/>
         <w:t>ATORES</w:t>
       </w:r>
       <w:r>
@@ -2062,6 +2761,92 @@
     </w:lvl>
   </w:abstractNum>
   <w:abstractNum w:abstractNumId="3" w15:restartNumberingAfterBreak="0">
+    <w:nsid w:val="18EA0DB7"/>
+    <w:multiLevelType w:val="multilevel"/>
+    <w:tmpl w:val="C8D661B4"/>
+    <w:lvl w:ilvl="0">
+      <w:start w:val="1"/>
+      <w:numFmt w:val="decimal"/>
+      <w:lvlText w:val="%1."/>
+      <w:lvlJc w:val="left"/>
+      <w:pPr>
+        <w:ind w:left="360" w:hanging="360"/>
+      </w:pPr>
+    </w:lvl>
+    <w:lvl w:ilvl="1">
+      <w:start w:val="1"/>
+      <w:numFmt w:val="decimal"/>
+      <w:lvlText w:val="%2."/>
+      <w:lvlJc w:val="left"/>
+      <w:pPr>
+        <w:ind w:left="792" w:hanging="432"/>
+      </w:pPr>
+    </w:lvl>
+    <w:lvl w:ilvl="2">
+      <w:start w:val="1"/>
+      <w:numFmt w:val="decimal"/>
+      <w:lvlText w:val="%1.%2.%3."/>
+      <w:lvlJc w:val="left"/>
+      <w:pPr>
+        <w:ind w:left="1224" w:hanging="504"/>
+      </w:pPr>
+    </w:lvl>
+    <w:lvl w:ilvl="3">
+      <w:start w:val="1"/>
+      <w:numFmt w:val="decimal"/>
+      <w:lvlText w:val="%1.%2.%3.%4."/>
+      <w:lvlJc w:val="left"/>
+      <w:pPr>
+        <w:ind w:left="1728" w:hanging="648"/>
+      </w:pPr>
+    </w:lvl>
+    <w:lvl w:ilvl="4">
+      <w:start w:val="1"/>
+      <w:numFmt w:val="decimal"/>
+      <w:lvlText w:val="%1.%2.%3.%4.%5."/>
+      <w:lvlJc w:val="left"/>
+      <w:pPr>
+        <w:ind w:left="2232" w:hanging="792"/>
+      </w:pPr>
+    </w:lvl>
+    <w:lvl w:ilvl="5">
+      <w:start w:val="1"/>
+      <w:numFmt w:val="decimal"/>
+      <w:lvlText w:val="%1.%2.%3.%4.%5.%6."/>
+      <w:lvlJc w:val="left"/>
+      <w:pPr>
+        <w:ind w:left="2736" w:hanging="936"/>
+      </w:pPr>
+    </w:lvl>
+    <w:lvl w:ilvl="6">
+      <w:start w:val="1"/>
+      <w:numFmt w:val="decimal"/>
+      <w:lvlText w:val="%1.%2.%3.%4.%5.%6.%7."/>
+      <w:lvlJc w:val="left"/>
+      <w:pPr>
+        <w:ind w:left="3240" w:hanging="1080"/>
+      </w:pPr>
+    </w:lvl>
+    <w:lvl w:ilvl="7">
+      <w:start w:val="1"/>
+      <w:numFmt w:val="decimal"/>
+      <w:lvlText w:val="%1.%2.%3.%4.%5.%6.%7.%8."/>
+      <w:lvlJc w:val="left"/>
+      <w:pPr>
+        <w:ind w:left="3744" w:hanging="1224"/>
+      </w:pPr>
+    </w:lvl>
+    <w:lvl w:ilvl="8">
+      <w:start w:val="1"/>
+      <w:numFmt w:val="decimal"/>
+      <w:lvlText w:val="%1.%2.%3.%4.%5.%6.%7.%8.%9."/>
+      <w:lvlJc w:val="left"/>
+      <w:pPr>
+        <w:ind w:left="4320" w:hanging="1440"/>
+      </w:pPr>
+    </w:lvl>
+  </w:abstractNum>
+  <w:abstractNum w:abstractNumId="4" w15:restartNumberingAfterBreak="0">
     <w:nsid w:val="1F7C0822"/>
     <w:multiLevelType w:val="hybridMultilevel"/>
     <w:tmpl w:val="3E243B1C"/>
@@ -2147,7 +2932,7 @@
       </w:pPr>
     </w:lvl>
   </w:abstractNum>
-  <w:abstractNum w:abstractNumId="4" w15:restartNumberingAfterBreak="0">
+  <w:abstractNum w:abstractNumId="5" w15:restartNumberingAfterBreak="0">
     <w:nsid w:val="22AD0156"/>
     <w:multiLevelType w:val="multilevel"/>
     <w:tmpl w:val="44CEFE9A"/>
@@ -2269,7 +3054,7 @@
       </w:rPr>
     </w:lvl>
   </w:abstractNum>
-  <w:abstractNum w:abstractNumId="5" w15:restartNumberingAfterBreak="0">
+  <w:abstractNum w:abstractNumId="6" w15:restartNumberingAfterBreak="0">
     <w:nsid w:val="233B3450"/>
     <w:multiLevelType w:val="hybridMultilevel"/>
     <w:tmpl w:val="81BECC54"/>
@@ -2358,7 +3143,7 @@
       </w:pPr>
     </w:lvl>
   </w:abstractNum>
-  <w:abstractNum w:abstractNumId="6" w15:restartNumberingAfterBreak="0">
+  <w:abstractNum w:abstractNumId="7" w15:restartNumberingAfterBreak="0">
     <w:nsid w:val="261A5C60"/>
     <w:multiLevelType w:val="hybridMultilevel"/>
     <w:tmpl w:val="1D2EF0AA"/>
@@ -2449,7 +3234,7 @@
       </w:pPr>
     </w:lvl>
   </w:abstractNum>
-  <w:abstractNum w:abstractNumId="7" w15:restartNumberingAfterBreak="0">
+  <w:abstractNum w:abstractNumId="8" w15:restartNumberingAfterBreak="0">
     <w:nsid w:val="2671071B"/>
     <w:multiLevelType w:val="hybridMultilevel"/>
     <w:tmpl w:val="802806D4"/>
@@ -2535,7 +3320,7 @@
       </w:pPr>
     </w:lvl>
   </w:abstractNum>
-  <w:abstractNum w:abstractNumId="8" w15:restartNumberingAfterBreak="0">
+  <w:abstractNum w:abstractNumId="9" w15:restartNumberingAfterBreak="0">
     <w:nsid w:val="29C2350C"/>
     <w:multiLevelType w:val="hybridMultilevel"/>
     <w:tmpl w:val="8ED4BEF0"/>
@@ -2624,7 +3409,7 @@
       </w:pPr>
     </w:lvl>
   </w:abstractNum>
-  <w:abstractNum w:abstractNumId="9" w15:restartNumberingAfterBreak="0">
+  <w:abstractNum w:abstractNumId="10" w15:restartNumberingAfterBreak="0">
     <w:nsid w:val="2CCF472E"/>
     <w:multiLevelType w:val="hybridMultilevel"/>
     <w:tmpl w:val="0BC61212"/>
@@ -2715,7 +3500,7 @@
       </w:pPr>
     </w:lvl>
   </w:abstractNum>
-  <w:abstractNum w:abstractNumId="10" w15:restartNumberingAfterBreak="0">
+  <w:abstractNum w:abstractNumId="11" w15:restartNumberingAfterBreak="0">
     <w:nsid w:val="2D903042"/>
     <w:multiLevelType w:val="hybridMultilevel"/>
     <w:tmpl w:val="36945A92"/>
@@ -2828,7 +3613,7 @@
       </w:rPr>
     </w:lvl>
   </w:abstractNum>
-  <w:abstractNum w:abstractNumId="11" w15:restartNumberingAfterBreak="0">
+  <w:abstractNum w:abstractNumId="12" w15:restartNumberingAfterBreak="0">
     <w:nsid w:val="371031E8"/>
     <w:multiLevelType w:val="hybridMultilevel"/>
     <w:tmpl w:val="E2D21554"/>
@@ -2919,7 +3704,7 @@
       </w:pPr>
     </w:lvl>
   </w:abstractNum>
-  <w:abstractNum w:abstractNumId="12" w15:restartNumberingAfterBreak="0">
+  <w:abstractNum w:abstractNumId="13" w15:restartNumberingAfterBreak="0">
     <w:nsid w:val="3ED47DF0"/>
     <w:multiLevelType w:val="hybridMultilevel"/>
     <w:tmpl w:val="5D18F77A"/>
@@ -3010,7 +3795,7 @@
       </w:pPr>
     </w:lvl>
   </w:abstractNum>
-  <w:abstractNum w:abstractNumId="13" w15:restartNumberingAfterBreak="0">
+  <w:abstractNum w:abstractNumId="14" w15:restartNumberingAfterBreak="0">
     <w:nsid w:val="3FED394E"/>
     <w:multiLevelType w:val="hybridMultilevel"/>
     <w:tmpl w:val="2410FDC8"/>
@@ -3099,7 +3884,7 @@
       </w:pPr>
     </w:lvl>
   </w:abstractNum>
-  <w:abstractNum w:abstractNumId="14" w15:restartNumberingAfterBreak="0">
+  <w:abstractNum w:abstractNumId="15" w15:restartNumberingAfterBreak="0">
     <w:nsid w:val="4F037502"/>
     <w:multiLevelType w:val="hybridMultilevel"/>
     <w:tmpl w:val="B192B554"/>
@@ -3188,7 +3973,7 @@
       </w:pPr>
     </w:lvl>
   </w:abstractNum>
-  <w:abstractNum w:abstractNumId="15" w15:restartNumberingAfterBreak="0">
+  <w:abstractNum w:abstractNumId="16" w15:restartNumberingAfterBreak="0">
     <w:nsid w:val="54545BBF"/>
     <w:multiLevelType w:val="hybridMultilevel"/>
     <w:tmpl w:val="E3826EF6"/>
@@ -3279,7 +4064,93 @@
       </w:pPr>
     </w:lvl>
   </w:abstractNum>
-  <w:abstractNum w:abstractNumId="16" w15:restartNumberingAfterBreak="0">
+  <w:abstractNum w:abstractNumId="17" w15:restartNumberingAfterBreak="0">
+    <w:nsid w:val="5D4F73E7"/>
+    <w:multiLevelType w:val="multilevel"/>
+    <w:tmpl w:val="0416001F"/>
+    <w:lvl w:ilvl="0">
+      <w:start w:val="1"/>
+      <w:numFmt w:val="decimal"/>
+      <w:lvlText w:val="%1."/>
+      <w:lvlJc w:val="left"/>
+      <w:pPr>
+        <w:ind w:left="360" w:hanging="360"/>
+      </w:pPr>
+    </w:lvl>
+    <w:lvl w:ilvl="1">
+      <w:start w:val="1"/>
+      <w:numFmt w:val="decimal"/>
+      <w:lvlText w:val="%1.%2."/>
+      <w:lvlJc w:val="left"/>
+      <w:pPr>
+        <w:ind w:left="792" w:hanging="432"/>
+      </w:pPr>
+    </w:lvl>
+    <w:lvl w:ilvl="2">
+      <w:start w:val="1"/>
+      <w:numFmt w:val="decimal"/>
+      <w:lvlText w:val="%1.%2.%3."/>
+      <w:lvlJc w:val="left"/>
+      <w:pPr>
+        <w:ind w:left="1224" w:hanging="504"/>
+      </w:pPr>
+    </w:lvl>
+    <w:lvl w:ilvl="3">
+      <w:start w:val="1"/>
+      <w:numFmt w:val="decimal"/>
+      <w:lvlText w:val="%1.%2.%3.%4."/>
+      <w:lvlJc w:val="left"/>
+      <w:pPr>
+        <w:ind w:left="1728" w:hanging="648"/>
+      </w:pPr>
+    </w:lvl>
+    <w:lvl w:ilvl="4">
+      <w:start w:val="1"/>
+      <w:numFmt w:val="decimal"/>
+      <w:lvlText w:val="%1.%2.%3.%4.%5."/>
+      <w:lvlJc w:val="left"/>
+      <w:pPr>
+        <w:ind w:left="2232" w:hanging="792"/>
+      </w:pPr>
+    </w:lvl>
+    <w:lvl w:ilvl="5">
+      <w:start w:val="1"/>
+      <w:numFmt w:val="decimal"/>
+      <w:lvlText w:val="%1.%2.%3.%4.%5.%6."/>
+      <w:lvlJc w:val="left"/>
+      <w:pPr>
+        <w:ind w:left="2736" w:hanging="936"/>
+      </w:pPr>
+    </w:lvl>
+    <w:lvl w:ilvl="6">
+      <w:start w:val="1"/>
+      <w:numFmt w:val="decimal"/>
+      <w:lvlText w:val="%1.%2.%3.%4.%5.%6.%7."/>
+      <w:lvlJc w:val="left"/>
+      <w:pPr>
+        <w:ind w:left="3240" w:hanging="1080"/>
+      </w:pPr>
+    </w:lvl>
+    <w:lvl w:ilvl="7">
+      <w:start w:val="1"/>
+      <w:numFmt w:val="decimal"/>
+      <w:lvlText w:val="%1.%2.%3.%4.%5.%6.%7.%8."/>
+      <w:lvlJc w:val="left"/>
+      <w:pPr>
+        <w:ind w:left="3744" w:hanging="1224"/>
+      </w:pPr>
+    </w:lvl>
+    <w:lvl w:ilvl="8">
+      <w:start w:val="1"/>
+      <w:numFmt w:val="decimal"/>
+      <w:lvlText w:val="%1.%2.%3.%4.%5.%6.%7.%8.%9."/>
+      <w:lvlJc w:val="left"/>
+      <w:pPr>
+        <w:ind w:left="4320" w:hanging="1440"/>
+      </w:pPr>
+    </w:lvl>
+  </w:abstractNum>
+  <w:abstractNum w:abstractNumId="18" w15:restartNumberingAfterBreak="0">
     <w:nsid w:val="68BB0CCE"/>
     <w:multiLevelType w:val="hybridMultilevel"/>
     <w:tmpl w:val="BB68084C"/>
@@ -3370,7 +4241,7 @@
       </w:pPr>
     </w:lvl>
   </w:abstractNum>
-  <w:abstractNum w:abstractNumId="17" w15:restartNumberingAfterBreak="0">
+  <w:abstractNum w:abstractNumId="19" w15:restartNumberingAfterBreak="0">
     <w:nsid w:val="709D1885"/>
     <w:multiLevelType w:val="hybridMultilevel"/>
     <w:tmpl w:val="BE240924"/>
@@ -3461,7 +4332,7 @@
       </w:pPr>
     </w:lvl>
   </w:abstractNum>
-  <w:abstractNum w:abstractNumId="18" w15:restartNumberingAfterBreak="0">
+  <w:abstractNum w:abstractNumId="20" w15:restartNumberingAfterBreak="0">
     <w:nsid w:val="730F5402"/>
     <w:multiLevelType w:val="hybridMultilevel"/>
     <w:tmpl w:val="0A942066"/>
@@ -3547,62 +4418,308 @@
       </w:pPr>
     </w:lvl>
   </w:abstractNum>
+  <w:abstractNum w:abstractNumId="21" w15:restartNumberingAfterBreak="0">
+    <w:nsid w:val="73140C92"/>
+    <w:multiLevelType w:val="multilevel"/>
+    <w:tmpl w:val="D070108A"/>
+    <w:lvl w:ilvl="0">
+      <w:start w:val="1"/>
+      <w:numFmt w:val="decimal"/>
+      <w:lvlText w:val="%1."/>
+      <w:lvlJc w:val="left"/>
+      <w:pPr>
+        <w:tabs>
+          <w:tab w:val="num" w:pos="720"/>
+        </w:tabs>
+        <w:ind w:left="720" w:hanging="360"/>
+      </w:pPr>
+    </w:lvl>
+    <w:lvl w:ilvl="1" w:tentative="1">
+      <w:start w:val="1"/>
+      <w:numFmt w:val="decimal"/>
+      <w:lvlText w:val="%2."/>
+      <w:lvlJc w:val="left"/>
+      <w:pPr>
+        <w:tabs>
+          <w:tab w:val="num" w:pos="1440"/>
+        </w:tabs>
+        <w:ind w:left="1440" w:hanging="360"/>
+      </w:pPr>
+    </w:lvl>
+    <w:lvl w:ilvl="2" w:tentative="1">
+      <w:start w:val="1"/>
+      <w:numFmt w:val="decimal"/>
+      <w:lvlText w:val="%3."/>
+      <w:lvlJc w:val="left"/>
+      <w:pPr>
+        <w:tabs>
+          <w:tab w:val="num" w:pos="2160"/>
+        </w:tabs>
+        <w:ind w:left="2160" w:hanging="360"/>
+      </w:pPr>
+    </w:lvl>
+    <w:lvl w:ilvl="3" w:tentative="1">
+      <w:start w:val="1"/>
+      <w:numFmt w:val="decimal"/>
+      <w:lvlText w:val="%4."/>
+      <w:lvlJc w:val="left"/>
+      <w:pPr>
+        <w:tabs>
+          <w:tab w:val="num" w:pos="2880"/>
+        </w:tabs>
+        <w:ind w:left="2880" w:hanging="360"/>
+      </w:pPr>
+    </w:lvl>
+    <w:lvl w:ilvl="4" w:tentative="1">
+      <w:start w:val="1"/>
+      <w:numFmt w:val="decimal"/>
+      <w:lvlText w:val="%5."/>
+      <w:lvlJc w:val="left"/>
+      <w:pPr>
+        <w:tabs>
+          <w:tab w:val="num" w:pos="3600"/>
+        </w:tabs>
+        <w:ind w:left="3600" w:hanging="360"/>
+      </w:pPr>
+    </w:lvl>
+    <w:lvl w:ilvl="5" w:tentative="1">
+      <w:start w:val="1"/>
+      <w:numFmt w:val="decimal"/>
+      <w:lvlText w:val="%6."/>
+      <w:lvlJc w:val="left"/>
+      <w:pPr>
+        <w:tabs>
+          <w:tab w:val="num" w:pos="4320"/>
+        </w:tabs>
+        <w:ind w:left="4320" w:hanging="360"/>
+      </w:pPr>
+    </w:lvl>
+    <w:lvl w:ilvl="6" w:tentative="1">
+      <w:start w:val="1"/>
+      <w:numFmt w:val="decimal"/>
+      <w:lvlText w:val="%7."/>
+      <w:lvlJc w:val="left"/>
+      <w:pPr>
+        <w:tabs>
+          <w:tab w:val="num" w:pos="5040"/>
+        </w:tabs>
+        <w:ind w:left="5040" w:hanging="360"/>
+      </w:pPr>
+    </w:lvl>
+    <w:lvl w:ilvl="7" w:tentative="1">
+      <w:start w:val="1"/>
+      <w:numFmt w:val="decimal"/>
+      <w:lvlText w:val="%8."/>
+      <w:lvlJc w:val="left"/>
+      <w:pPr>
+        <w:tabs>
+          <w:tab w:val="num" w:pos="5760"/>
+        </w:tabs>
+        <w:ind w:left="5760" w:hanging="360"/>
+      </w:pPr>
+    </w:lvl>
+    <w:lvl w:ilvl="8" w:tentative="1">
+      <w:start w:val="1"/>
+      <w:numFmt w:val="decimal"/>
+      <w:lvlText w:val="%9."/>
+      <w:lvlJc w:val="left"/>
+      <w:pPr>
+        <w:tabs>
+          <w:tab w:val="num" w:pos="6480"/>
+        </w:tabs>
+        <w:ind w:left="6480" w:hanging="360"/>
+      </w:pPr>
+    </w:lvl>
+  </w:abstractNum>
+  <w:abstractNum w:abstractNumId="22" w15:restartNumberingAfterBreak="0">
+    <w:nsid w:val="7B897BED"/>
+    <w:multiLevelType w:val="multilevel"/>
+    <w:tmpl w:val="0416001F"/>
+    <w:lvl w:ilvl="0">
+      <w:start w:val="1"/>
+      <w:numFmt w:val="decimal"/>
+      <w:lvlText w:val="%1."/>
+      <w:lvlJc w:val="left"/>
+      <w:pPr>
+        <w:ind w:left="360" w:hanging="360"/>
+      </w:pPr>
+      <w:rPr>
+        <w:rFonts w:hint="default"/>
+      </w:rPr>
+    </w:lvl>
+    <w:lvl w:ilvl="1">
+      <w:start w:val="1"/>
+      <w:numFmt w:val="decimal"/>
+      <w:lvlText w:val="%1.%2."/>
+      <w:lvlJc w:val="left"/>
+      <w:pPr>
+        <w:ind w:left="792" w:hanging="432"/>
+      </w:pPr>
+      <w:rPr>
+        <w:rFonts w:hint="default"/>
+        <w:color w:val="auto"/>
+      </w:rPr>
+    </w:lvl>
+    <w:lvl w:ilvl="2">
+      <w:start w:val="1"/>
+      <w:numFmt w:val="decimal"/>
+      <w:lvlText w:val="%1.%2.%3."/>
+      <w:lvlJc w:val="left"/>
+      <w:pPr>
+        <w:ind w:left="1224" w:hanging="504"/>
+      </w:pPr>
+      <w:rPr>
+        <w:rFonts w:hint="default"/>
+        <w:color w:val="auto"/>
+      </w:rPr>
+    </w:lvl>
+    <w:lvl w:ilvl="3">
+      <w:start w:val="1"/>
+      <w:numFmt w:val="decimal"/>
+      <w:lvlText w:val="%1.%2.%3.%4."/>
+      <w:lvlJc w:val="left"/>
+      <w:pPr>
+        <w:ind w:left="1728" w:hanging="648"/>
+      </w:pPr>
+      <w:rPr>
+        <w:rFonts w:hint="default"/>
+        <w:color w:val="auto"/>
+      </w:rPr>
+    </w:lvl>
+    <w:lvl w:ilvl="4">
+      <w:start w:val="1"/>
+      <w:numFmt w:val="decimal"/>
+      <w:lvlText w:val="%1.%2.%3.%4.%5."/>
+      <w:lvlJc w:val="left"/>
+      <w:pPr>
+        <w:ind w:left="2232" w:hanging="792"/>
+      </w:pPr>
+      <w:rPr>
+        <w:rFonts w:hint="default"/>
+        <w:color w:val="auto"/>
+      </w:rPr>
+    </w:lvl>
+    <w:lvl w:ilvl="5">
+      <w:start w:val="1"/>
+      <w:numFmt w:val="decimal"/>
+      <w:lvlText w:val="%1.%2.%3.%4.%5.%6."/>
+      <w:lvlJc w:val="left"/>
+      <w:pPr>
+        <w:ind w:left="2736" w:hanging="936"/>
+      </w:pPr>
+      <w:rPr>
+        <w:rFonts w:hint="default"/>
+        <w:color w:val="auto"/>
+      </w:rPr>
+    </w:lvl>
+    <w:lvl w:ilvl="6">
+      <w:start w:val="1"/>
+      <w:numFmt w:val="decimal"/>
+      <w:lvlText w:val="%1.%2.%3.%4.%5.%6.%7."/>
+      <w:lvlJc w:val="left"/>
+      <w:pPr>
+        <w:ind w:left="3240" w:hanging="1080"/>
+      </w:pPr>
+      <w:rPr>
+        <w:rFonts w:hint="default"/>
+        <w:color w:val="auto"/>
+      </w:rPr>
+    </w:lvl>
+    <w:lvl w:ilvl="7">
+      <w:start w:val="1"/>
+      <w:numFmt w:val="decimal"/>
+      <w:lvlText w:val="%1.%2.%3.%4.%5.%6.%7.%8."/>
+      <w:lvlJc w:val="left"/>
+      <w:pPr>
+        <w:ind w:left="3744" w:hanging="1224"/>
+      </w:pPr>
+      <w:rPr>
+        <w:rFonts w:hint="default"/>
+        <w:color w:val="auto"/>
+      </w:rPr>
+    </w:lvl>
+    <w:lvl w:ilvl="8">
+      <w:start w:val="1"/>
+      <w:numFmt w:val="decimal"/>
+      <w:lvlText w:val="%1.%2.%3.%4.%5.%6.%7.%8.%9."/>
+      <w:lvlJc w:val="left"/>
+      <w:pPr>
+        <w:ind w:left="4320" w:hanging="1440"/>
+      </w:pPr>
+      <w:rPr>
+        <w:rFonts w:hint="default"/>
+        <w:color w:val="auto"/>
+      </w:rPr>
+    </w:lvl>
+  </w:abstractNum>
   <w:num w:numId="1">
-    <w:abstractNumId w:val="11"/>
+    <w:abstractNumId w:val="12"/>
   </w:num>
   <w:num w:numId="2">
-    <w:abstractNumId w:val="16"/>
+    <w:abstractNumId w:val="18"/>
   </w:num>
   <w:num w:numId="3">
     <w:abstractNumId w:val="2"/>
   </w:num>
   <w:num w:numId="4">
-    <w:abstractNumId w:val="10"/>
+    <w:abstractNumId w:val="11"/>
   </w:num>
   <w:num w:numId="5">
-    <w:abstractNumId w:val="14"/>
+    <w:abstractNumId w:val="15"/>
   </w:num>
   <w:num w:numId="6">
-    <w:abstractNumId w:val="4"/>
+    <w:abstractNumId w:val="5"/>
   </w:num>
   <w:num w:numId="7">
-    <w:abstractNumId w:val="5"/>
+    <w:abstractNumId w:val="6"/>
   </w:num>
   <w:num w:numId="8">
     <w:abstractNumId w:val="1"/>
   </w:num>
   <w:num w:numId="9">
+    <w:abstractNumId w:val="14"/>
+  </w:num>
+  <w:num w:numId="10">
+    <w:abstractNumId w:val="9"/>
+  </w:num>
+  <w:num w:numId="11">
+    <w:abstractNumId w:val="7"/>
+  </w:num>
+  <w:num w:numId="12">
+    <w:abstractNumId w:val="16"/>
+  </w:num>
+  <w:num w:numId="13">
     <w:abstractNumId w:val="13"/>
   </w:num>
-  <w:num w:numId="10">
-    <w:abstractNumId w:val="8"/>
-  </w:num>
-  <w:num w:numId="11">
-    <w:abstractNumId w:val="6"/>
-  </w:num>
-  <w:num w:numId="12">
-    <w:abstractNumId w:val="15"/>
-  </w:num>
-  <w:num w:numId="13">
-    <w:abstractNumId w:val="12"/>
-  </w:num>
   <w:num w:numId="14">
-    <w:abstractNumId w:val="9"/>
+    <w:abstractNumId w:val="10"/>
   </w:num>
   <w:num w:numId="15">
-    <w:abstractNumId w:val="17"/>
+    <w:abstractNumId w:val="19"/>
   </w:num>
   <w:num w:numId="16">
     <w:abstractNumId w:val="0"/>
   </w:num>
   <w:num w:numId="17">
-    <w:abstractNumId w:val="3"/>
+    <w:abstractNumId w:val="4"/>
   </w:num>
   <w:num w:numId="18">
-    <w:abstractNumId w:val="7"/>
+    <w:abstractNumId w:val="8"/>
   </w:num>
   <w:num w:numId="19">
-    <w:abstractNumId w:val="18"/>
+    <w:abstractNumId w:val="20"/>
+  </w:num>
+  <w:num w:numId="20">
+    <w:abstractNumId w:val="22"/>
+  </w:num>
+  <w:num w:numId="21">
+    <w:abstractNumId w:val="21"/>
+  </w:num>
+  <w:num w:numId="22">
+    <w:abstractNumId w:val="17"/>
+  </w:num>
+  <w:num w:numId="23">
+    <w:abstractNumId w:val="3"/>
   </w:num>
 </w:numbering>
 </file>

</xml_diff>

<commit_message>
Modificação na formatação dos Casos de uso
</commit_message>
<xml_diff>
--- a/Modelo de Caso de Uso (MCU)/Descrição/Casos de Uso.docx
+++ b/Modelo de Caso de Uso (MCU)/Descrição/Casos de Uso.docx
@@ -1,6 +1,6 @@
 
 <file path=word/document.xml><?xml version="1.0" encoding="utf-8"?>
-<w:document xmlns:wpc="http://schemas.microsoft.com/office/word/2010/wordprocessingCanvas" xmlns:mc="http://schemas.openxmlformats.org/markup-compatibility/2006" xmlns:o="urn:schemas-microsoft-com:office:office" xmlns:r="http://schemas.openxmlformats.org/officeDocument/2006/relationships" xmlns:m="http://schemas.openxmlformats.org/officeDocument/2006/math" xmlns:v="urn:schemas-microsoft-com:vml" xmlns:wp14="http://schemas.microsoft.com/office/word/2010/wordprocessingDrawing" xmlns:wp="http://schemas.openxmlformats.org/drawingml/2006/wordprocessingDrawing" xmlns:w10="urn:schemas-microsoft-com:office:word" xmlns:w="http://schemas.openxmlformats.org/wordprocessingml/2006/main" xmlns:w14="http://schemas.microsoft.com/office/word/2010/wordml" xmlns:w15="http://schemas.microsoft.com/office/word/2012/wordml" xmlns:wpg="http://schemas.microsoft.com/office/word/2010/wordprocessingGroup" xmlns:wpi="http://schemas.microsoft.com/office/word/2010/wordprocessingInk" xmlns:wne="http://schemas.microsoft.com/office/word/2006/wordml" xmlns:wps="http://schemas.microsoft.com/office/word/2010/wordprocessingShape" mc:Ignorable="w14 w15 wp14">
+<w:document xmlns:wpc="http://schemas.microsoft.com/office/word/2010/wordprocessingCanvas" xmlns:cx="http://schemas.microsoft.com/office/drawing/2014/chartex" xmlns:cx1="http://schemas.microsoft.com/office/drawing/2015/9/8/chartex" xmlns:cx2="http://schemas.microsoft.com/office/drawing/2015/10/21/chartex" xmlns:cx3="http://schemas.microsoft.com/office/drawing/2016/5/9/chartex" xmlns:cx4="http://schemas.microsoft.com/office/drawing/2016/5/10/chartex" xmlns:cx5="http://schemas.microsoft.com/office/drawing/2016/5/11/chartex" xmlns:cx6="http://schemas.microsoft.com/office/drawing/2016/5/12/chartex" xmlns:cx7="http://schemas.microsoft.com/office/drawing/2016/5/13/chartex" xmlns:cx8="http://schemas.microsoft.com/office/drawing/2016/5/14/chartex" xmlns:mc="http://schemas.openxmlformats.org/markup-compatibility/2006" xmlns:o="urn:schemas-microsoft-com:office:office" xmlns:r="http://schemas.openxmlformats.org/officeDocument/2006/relationships" xmlns:m="http://schemas.openxmlformats.org/officeDocument/2006/math" xmlns:v="urn:schemas-microsoft-com:vml" xmlns:wp14="http://schemas.microsoft.com/office/word/2010/wordprocessingDrawing" xmlns:wp="http://schemas.openxmlformats.org/drawingml/2006/wordprocessingDrawing" xmlns:w10="urn:schemas-microsoft-com:office:word" xmlns:w="http://schemas.openxmlformats.org/wordprocessingml/2006/main" xmlns:w14="http://schemas.microsoft.com/office/word/2010/wordml" xmlns:w15="http://schemas.microsoft.com/office/word/2012/wordml" xmlns:w16se="http://schemas.microsoft.com/office/word/2015/wordml/symex" xmlns:wpg="http://schemas.microsoft.com/office/word/2010/wordprocessingGroup" xmlns:wpi="http://schemas.microsoft.com/office/word/2010/wordprocessingInk" xmlns:wne="http://schemas.microsoft.com/office/word/2006/wordml" xmlns:wps="http://schemas.microsoft.com/office/word/2010/wordprocessingShape" mc:Ignorable="w14 w15 w16se wp14">
   <w:body>
     <w:p>
       <w:pPr>
@@ -189,8 +189,6 @@
             <w:t>Sumário</w:t>
           </w:r>
         </w:p>
-        <w:bookmarkStart w:id="0" w:name="_GoBack"/>
-        <w:bookmarkEnd w:id="0"/>
         <w:p>
           <w:pPr>
             <w:pStyle w:val="Sumrio1"/>
@@ -1546,20 +1544,12 @@
       <w:pPr>
         <w:pStyle w:val="Ttulo1"/>
       </w:pPr>
-      <w:bookmarkStart w:id="1" w:name="_Toc478979458"/>
+      <w:bookmarkStart w:id="0" w:name="_Toc478979458"/>
       <w:r>
         <w:lastRenderedPageBreak/>
-        <w:t>ECU_001</w:t>
-      </w:r>
-      <w:proofErr w:type="gramStart"/>
-      <w:r>
-        <w:t>_Efetuar</w:t>
-      </w:r>
-      <w:proofErr w:type="gramEnd"/>
-      <w:r>
-        <w:t>_Login</w:t>
-      </w:r>
-      <w:bookmarkEnd w:id="1"/>
+        <w:t>ECU_001_Efetuar_Login</w:t>
+      </w:r>
+      <w:bookmarkEnd w:id="0"/>
     </w:p>
     <w:p>
       <w:pPr>
@@ -1682,15 +1672,7 @@
     </w:p>
     <w:p>
       <w:r>
-        <w:t xml:space="preserve">Efetuar </w:t>
-      </w:r>
-      <w:proofErr w:type="spellStart"/>
-      <w:r>
-        <w:t>Login</w:t>
-      </w:r>
-      <w:proofErr w:type="spellEnd"/>
-      <w:r>
-        <w:t>:</w:t>
+        <w:t>Efetuar Login:</w:t>
       </w:r>
     </w:p>
     <w:p>
@@ -1749,6 +1731,24 @@
       </w:pPr>
       <w:r>
         <w:t>O sistema apresenta a tela inicial;</w:t>
+      </w:r>
+    </w:p>
+    <w:p>
+      <w:pPr>
+        <w:pStyle w:val="PargrafodaLista"/>
+        <w:numPr>
+          <w:ilvl w:val="0"/>
+          <w:numId w:val="17"/>
+        </w:numPr>
+        <w:jc w:val="both"/>
+      </w:pPr>
+      <w:r>
+        <w:t>Esse f</w:t>
+      </w:r>
+      <w:bookmarkStart w:id="1" w:name="_GoBack"/>
+      <w:bookmarkEnd w:id="1"/>
+      <w:r>
+        <w:t>luxo é encerrado;</w:t>
       </w:r>
     </w:p>
     <w:p>
@@ -1774,13 +1774,8 @@
       <w:r>
         <w:t>ECU_002</w:t>
       </w:r>
-      <w:proofErr w:type="gramStart"/>
-      <w:r>
-        <w:t>_Manter</w:t>
-      </w:r>
-      <w:proofErr w:type="gramEnd"/>
-      <w:r>
-        <w:t>_Livro</w:t>
+      <w:r>
+        <w:t>_Manter_Livro</w:t>
       </w:r>
       <w:r>
         <w:t>s</w:t>
@@ -2038,6 +2033,32 @@
     </w:p>
     <w:p>
       <w:pPr>
+        <w:pStyle w:val="PargrafodaLista"/>
+        <w:numPr>
+          <w:ilvl w:val="0"/>
+          <w:numId w:val="12"/>
+        </w:numPr>
+        <w:jc w:val="both"/>
+      </w:pPr>
+      <w:r>
+        <w:t>Esse f</w:t>
+      </w:r>
+      <w:r>
+        <w:t>luxo é encerrado;</w:t>
+      </w:r>
+    </w:p>
+    <w:p>
+      <w:pPr>
+        <w:pStyle w:val="PargrafodaLista"/>
+        <w:ind w:left="1428"/>
+        <w:rPr>
+          <w:rFonts w:cs="Arial"/>
+          <w:szCs w:val="24"/>
+        </w:rPr>
+      </w:pPr>
+    </w:p>
+    <w:p>
+      <w:pPr>
         <w:jc w:val="center"/>
         <w:rPr>
           <w:b/>
@@ -2072,19 +2093,13 @@
       </w:pPr>
       <w:bookmarkStart w:id="3" w:name="_Toc478979460"/>
       <w:r>
-        <w:lastRenderedPageBreak/>
         <w:t>ECU_00</w:t>
       </w:r>
       <w:r>
         <w:t>3</w:t>
       </w:r>
-      <w:proofErr w:type="gramStart"/>
-      <w:r>
-        <w:t>_Manter</w:t>
-      </w:r>
-      <w:proofErr w:type="gramEnd"/>
-      <w:r>
-        <w:t>_Editoras</w:t>
+      <w:r>
+        <w:t>_Manter_Editoras</w:t>
       </w:r>
       <w:bookmarkEnd w:id="3"/>
     </w:p>
@@ -2332,6 +2347,31 @@
     </w:p>
     <w:p>
       <w:pPr>
+        <w:pStyle w:val="PargrafodaLista"/>
+        <w:numPr>
+          <w:ilvl w:val="0"/>
+          <w:numId w:val="18"/>
+        </w:numPr>
+        <w:jc w:val="both"/>
+      </w:pPr>
+      <w:r>
+        <w:t>Esse f</w:t>
+      </w:r>
+      <w:r>
+        <w:t>luxo é encerrado;</w:t>
+      </w:r>
+    </w:p>
+    <w:p>
+      <w:pPr>
+        <w:pStyle w:val="PargrafodaLista"/>
+        <w:rPr>
+          <w:rFonts w:cs="Arial"/>
+          <w:szCs w:val="24"/>
+        </w:rPr>
+      </w:pPr>
+    </w:p>
+    <w:p>
+      <w:pPr>
         <w:rPr>
           <w:rFonts w:cs="Arial"/>
           <w:szCs w:val="24"/>
@@ -2349,13 +2389,8 @@
       <w:r>
         <w:t>4</w:t>
       </w:r>
-      <w:proofErr w:type="gramStart"/>
-      <w:r>
-        <w:t>_Manter</w:t>
-      </w:r>
-      <w:proofErr w:type="gramEnd"/>
-      <w:r>
-        <w:t>_Funcionário</w:t>
+      <w:r>
+        <w:t>_Manter_Funcionário</w:t>
       </w:r>
       <w:bookmarkEnd w:id="4"/>
     </w:p>
@@ -2584,6 +2619,31 @@
     </w:p>
     <w:p>
       <w:pPr>
+        <w:pStyle w:val="PargrafodaLista"/>
+        <w:numPr>
+          <w:ilvl w:val="0"/>
+          <w:numId w:val="19"/>
+        </w:numPr>
+        <w:jc w:val="both"/>
+      </w:pPr>
+      <w:r>
+        <w:t>Esse f</w:t>
+      </w:r>
+      <w:r>
+        <w:t>luxo é encerrado;</w:t>
+      </w:r>
+    </w:p>
+    <w:p>
+      <w:pPr>
+        <w:pStyle w:val="PargrafodaLista"/>
+        <w:rPr>
+          <w:rFonts w:cs="Arial"/>
+          <w:szCs w:val="24"/>
+        </w:rPr>
+      </w:pPr>
+    </w:p>
+    <w:p>
+      <w:pPr>
         <w:rPr>
           <w:b/>
           <w:sz w:val="36"/>
@@ -2647,16 +2707,7 @@
       </w:pPr>
       <w:bookmarkStart w:id="5" w:name="_Toc478979462"/>
       <w:r>
-        <w:lastRenderedPageBreak/>
-        <w:t>ECU_005</w:t>
-      </w:r>
-      <w:proofErr w:type="gramStart"/>
-      <w:r>
-        <w:t>_Manter</w:t>
-      </w:r>
-      <w:proofErr w:type="gramEnd"/>
-      <w:r>
-        <w:t>_Cadastro</w:t>
+        <w:t>ECU_005_Manter_Cadastro</w:t>
       </w:r>
       <w:bookmarkEnd w:id="5"/>
     </w:p>
@@ -2867,6 +2918,33 @@
     </w:p>
     <w:p>
       <w:pPr>
+        <w:pStyle w:val="PargrafodaLista"/>
+        <w:numPr>
+          <w:ilvl w:val="1"/>
+          <w:numId w:val="23"/>
+        </w:numPr>
+        <w:rPr>
+          <w:rFonts w:cs="Arial"/>
+          <w:szCs w:val="24"/>
+        </w:rPr>
+      </w:pPr>
+      <w:r>
+        <w:rPr>
+          <w:rFonts w:cs="Arial"/>
+          <w:szCs w:val="24"/>
+        </w:rPr>
+        <w:t>Esse f</w:t>
+      </w:r>
+      <w:r>
+        <w:rPr>
+          <w:rFonts w:cs="Arial"/>
+          <w:szCs w:val="24"/>
+        </w:rPr>
+        <w:t>luxo é encerrado;</w:t>
+      </w:r>
+    </w:p>
+    <w:p>
+      <w:pPr>
         <w:jc w:val="center"/>
         <w:rPr>
           <w:b/>
@@ -2886,13 +2964,8 @@
       <w:r>
         <w:t>6</w:t>
       </w:r>
-      <w:proofErr w:type="gramStart"/>
-      <w:r>
-        <w:t>_Gerar</w:t>
-      </w:r>
-      <w:proofErr w:type="gramEnd"/>
-      <w:r>
-        <w:t>_Relatorio</w:t>
+      <w:r>
+        <w:t>_Gerar_Relatorio</w:t>
       </w:r>
       <w:bookmarkEnd w:id="6"/>
     </w:p>
@@ -3303,6 +3376,7 @@
           <w:szCs w:val="24"/>
           <w:lang w:eastAsia="pt-BR"/>
         </w:rPr>
+        <w:lastRenderedPageBreak/>
         <w:t>Ator seleciona a opção desejada;</w:t>
       </w:r>
     </w:p>
@@ -3333,27 +3407,19 @@
     </w:p>
     <w:p>
       <w:pPr>
-        <w:rPr>
-          <w:rFonts w:cs="Arial"/>
-          <w:szCs w:val="24"/>
-        </w:rPr>
-      </w:pPr>
-    </w:p>
-    <w:p>
-      <w:pPr>
-        <w:rPr>
-          <w:rFonts w:cs="Arial"/>
-          <w:szCs w:val="24"/>
-        </w:rPr>
-      </w:pPr>
-    </w:p>
-    <w:p>
-      <w:pPr>
-        <w:rPr>
-          <w:rFonts w:cs="Arial"/>
-          <w:szCs w:val="24"/>
-        </w:rPr>
-      </w:pPr>
+        <w:pStyle w:val="PargrafodaLista"/>
+        <w:numPr>
+          <w:ilvl w:val="0"/>
+          <w:numId w:val="20"/>
+        </w:numPr>
+        <w:jc w:val="both"/>
+      </w:pPr>
+      <w:r>
+        <w:t>Esse f</w:t>
+      </w:r>
+      <w:r>
+        <w:t>luxo é encerrado;</w:t>
+      </w:r>
     </w:p>
     <w:p>
       <w:pPr>
@@ -3367,7 +3433,22 @@
     </w:p>
     <w:p>
       <w:pPr>
-        <w:jc w:val="center"/>
+        <w:pStyle w:val="Ttulo1"/>
+      </w:pPr>
+      <w:bookmarkStart w:id="7" w:name="_Toc478979464"/>
+      <w:r>
+        <w:t>ECU_007</w:t>
+      </w:r>
+      <w:r>
+        <w:t>_</w:t>
+      </w:r>
+      <w:r>
+        <w:t>Consultar_Emprestimo</w:t>
+      </w:r>
+      <w:bookmarkEnd w:id="7"/>
+    </w:p>
+    <w:p>
+      <w:pPr>
         <w:rPr>
           <w:b/>
           <w:sz w:val="36"/>
@@ -3377,24 +3458,102 @@
     </w:p>
     <w:p>
       <w:pPr>
-        <w:pStyle w:val="Ttulo1"/>
-      </w:pPr>
-      <w:bookmarkStart w:id="7" w:name="_Toc478979464"/>
-      <w:r>
-        <w:t>ECU_007</w:t>
-      </w:r>
-      <w:proofErr w:type="gramStart"/>
-      <w:r>
-        <w:t>_</w:t>
-      </w:r>
-      <w:r>
-        <w:t>Consultar</w:t>
-      </w:r>
-      <w:proofErr w:type="gramEnd"/>
-      <w:r>
-        <w:t>_Emprestimo</w:t>
-      </w:r>
-      <w:bookmarkEnd w:id="7"/>
+        <w:rPr>
+          <w:b/>
+          <w:szCs w:val="24"/>
+        </w:rPr>
+      </w:pPr>
+      <w:r>
+        <w:rPr>
+          <w:szCs w:val="24"/>
+        </w:rPr>
+        <w:t>ATORES</w:t>
+      </w:r>
+      <w:r>
+        <w:rPr>
+          <w:b/>
+          <w:szCs w:val="24"/>
+        </w:rPr>
+        <w:t>:</w:t>
+      </w:r>
+    </w:p>
+    <w:p>
+      <w:pPr>
+        <w:pStyle w:val="PargrafodaLista"/>
+        <w:numPr>
+          <w:ilvl w:val="0"/>
+          <w:numId w:val="4"/>
+        </w:numPr>
+        <w:rPr>
+          <w:szCs w:val="24"/>
+        </w:rPr>
+      </w:pPr>
+      <w:r>
+        <w:rPr>
+          <w:szCs w:val="24"/>
+        </w:rPr>
+        <w:t>Aluno;</w:t>
+      </w:r>
+    </w:p>
+    <w:p>
+      <w:pPr>
+        <w:pStyle w:val="PargrafodaLista"/>
+        <w:numPr>
+          <w:ilvl w:val="0"/>
+          <w:numId w:val="4"/>
+        </w:numPr>
+        <w:rPr>
+          <w:rFonts w:cs="Arial"/>
+          <w:szCs w:val="24"/>
+        </w:rPr>
+      </w:pPr>
+      <w:r>
+        <w:rPr>
+          <w:rFonts w:cs="Arial"/>
+          <w:szCs w:val="24"/>
+        </w:rPr>
+        <w:t>Atendente;</w:t>
+      </w:r>
+    </w:p>
+    <w:p>
+      <w:pPr>
+        <w:pStyle w:val="PargrafodaLista"/>
+        <w:numPr>
+          <w:ilvl w:val="0"/>
+          <w:numId w:val="4"/>
+        </w:numPr>
+        <w:rPr>
+          <w:rFonts w:cs="Arial"/>
+          <w:szCs w:val="24"/>
+        </w:rPr>
+      </w:pPr>
+      <w:r>
+        <w:rPr>
+          <w:rFonts w:cs="Arial"/>
+          <w:szCs w:val="24"/>
+        </w:rPr>
+        <w:t>Gerente;</w:t>
+      </w:r>
+    </w:p>
+    <w:p>
+      <w:pPr>
+        <w:pStyle w:val="PargrafodaLista"/>
+        <w:numPr>
+          <w:ilvl w:val="0"/>
+          <w:numId w:val="4"/>
+        </w:numPr>
+        <w:rPr>
+          <w:rFonts w:cs="Arial"/>
+          <w:szCs w:val="24"/>
+        </w:rPr>
+      </w:pPr>
+      <w:r>
+        <w:rPr>
+          <w:rFonts w:cs="Arial"/>
+          <w:szCs w:val="24"/>
+        </w:rPr>
+        <w:t>Bibliotecário;</w:t>
+      </w:r>
     </w:p>
     <w:p>
       <w:pPr>
@@ -3408,104 +3567,357 @@
     <w:p>
       <w:pPr>
         <w:rPr>
+          <w:szCs w:val="24"/>
+        </w:rPr>
+      </w:pPr>
+      <w:r>
+        <w:rPr>
+          <w:szCs w:val="24"/>
+        </w:rPr>
+        <w:t>Consultar Empréstimo:</w:t>
+      </w:r>
+    </w:p>
+    <w:p>
+      <w:pPr>
+        <w:rPr>
+          <w:szCs w:val="24"/>
+        </w:rPr>
+      </w:pPr>
+    </w:p>
+    <w:p>
+      <w:pPr>
+        <w:pStyle w:val="PargrafodaLista"/>
+        <w:numPr>
+          <w:ilvl w:val="0"/>
+          <w:numId w:val="27"/>
+        </w:numPr>
+        <w:rPr>
+          <w:szCs w:val="24"/>
+        </w:rPr>
+      </w:pPr>
+      <w:r>
+        <w:rPr>
+          <w:szCs w:val="24"/>
+        </w:rPr>
+        <w:t>O ator acessa na tela principal a opção Consultar Empréstimo;</w:t>
+      </w:r>
+    </w:p>
+    <w:p>
+      <w:pPr>
+        <w:pStyle w:val="PargrafodaLista"/>
+        <w:numPr>
+          <w:ilvl w:val="0"/>
+          <w:numId w:val="27"/>
+        </w:numPr>
+        <w:rPr>
+          <w:szCs w:val="24"/>
+        </w:rPr>
+      </w:pPr>
+      <w:r>
+        <w:rPr>
+          <w:szCs w:val="24"/>
+        </w:rPr>
+        <w:t>O sistema apresenta o formulário com filtros;</w:t>
+      </w:r>
+    </w:p>
+    <w:p>
+      <w:pPr>
+        <w:pStyle w:val="PargrafodaLista"/>
+        <w:numPr>
+          <w:ilvl w:val="0"/>
+          <w:numId w:val="27"/>
+        </w:numPr>
+        <w:rPr>
+          <w:szCs w:val="24"/>
+        </w:rPr>
+      </w:pPr>
+      <w:r>
+        <w:rPr>
+          <w:szCs w:val="24"/>
+        </w:rPr>
+        <w:t>O ator escolhe o filtro desejado e aciona a opção consultar;</w:t>
+      </w:r>
+    </w:p>
+    <w:p>
+      <w:pPr>
+        <w:pStyle w:val="PargrafodaLista"/>
+        <w:numPr>
+          <w:ilvl w:val="0"/>
+          <w:numId w:val="27"/>
+        </w:numPr>
+        <w:rPr>
+          <w:szCs w:val="24"/>
+        </w:rPr>
+      </w:pPr>
+      <w:r>
+        <w:rPr>
+          <w:szCs w:val="24"/>
+        </w:rPr>
+        <w:t>O Sistema apresenta o resultado da consulta;</w:t>
+      </w:r>
+    </w:p>
+    <w:p>
+      <w:pPr>
+        <w:pStyle w:val="PargrafodaLista"/>
+        <w:numPr>
+          <w:ilvl w:val="0"/>
+          <w:numId w:val="27"/>
+        </w:numPr>
+        <w:rPr>
+          <w:szCs w:val="24"/>
+        </w:rPr>
+      </w:pPr>
+      <w:r>
+        <w:rPr>
+          <w:szCs w:val="24"/>
+        </w:rPr>
+        <w:t>Esse f</w:t>
+      </w:r>
+      <w:r>
+        <w:rPr>
+          <w:szCs w:val="24"/>
+        </w:rPr>
+        <w:t>luxo é encerrado.</w:t>
+      </w:r>
+    </w:p>
+    <w:p>
+      <w:pPr>
+        <w:rPr>
+          <w:szCs w:val="24"/>
+        </w:rPr>
+      </w:pPr>
+    </w:p>
+    <w:p>
+      <w:pPr>
+        <w:rPr>
+          <w:szCs w:val="24"/>
+        </w:rPr>
+      </w:pPr>
+    </w:p>
+    <w:p>
+      <w:pPr>
+        <w:pStyle w:val="Ttulo1"/>
+      </w:pPr>
+      <w:bookmarkStart w:id="8" w:name="_Toc478979465"/>
+      <w:r>
+        <w:t>ECU_008_Consultar_Livros</w:t>
+      </w:r>
+      <w:bookmarkEnd w:id="8"/>
+    </w:p>
+    <w:p>
+      <w:pPr>
+        <w:rPr>
+          <w:szCs w:val="24"/>
+        </w:rPr>
+      </w:pPr>
+    </w:p>
+    <w:p>
+      <w:pPr>
+        <w:rPr>
+          <w:szCs w:val="24"/>
+        </w:rPr>
+      </w:pPr>
+      <w:r>
+        <w:rPr>
+          <w:szCs w:val="24"/>
+        </w:rPr>
+        <w:t>ATORES:</w:t>
+      </w:r>
+    </w:p>
+    <w:p>
+      <w:pPr>
+        <w:pStyle w:val="PargrafodaLista"/>
+        <w:numPr>
+          <w:ilvl w:val="0"/>
+          <w:numId w:val="25"/>
+        </w:numPr>
+        <w:rPr>
+          <w:szCs w:val="24"/>
+        </w:rPr>
+      </w:pPr>
+      <w:r>
+        <w:rPr>
+          <w:szCs w:val="24"/>
+        </w:rPr>
+        <w:t>Aluno.</w:t>
+      </w:r>
+    </w:p>
+    <w:p>
+      <w:pPr>
+        <w:rPr>
+          <w:szCs w:val="24"/>
+        </w:rPr>
+      </w:pPr>
+    </w:p>
+    <w:p>
+      <w:pPr>
+        <w:rPr>
+          <w:szCs w:val="24"/>
+        </w:rPr>
+      </w:pPr>
+      <w:r>
+        <w:rPr>
+          <w:szCs w:val="24"/>
+        </w:rPr>
+        <w:t>Consultar Livros:</w:t>
+      </w:r>
+    </w:p>
+    <w:p>
+      <w:pPr>
+        <w:pStyle w:val="PargrafodaLista"/>
+        <w:numPr>
+          <w:ilvl w:val="0"/>
+          <w:numId w:val="28"/>
+        </w:numPr>
+        <w:rPr>
+          <w:szCs w:val="24"/>
+        </w:rPr>
+      </w:pPr>
+      <w:r>
+        <w:rPr>
+          <w:szCs w:val="24"/>
+        </w:rPr>
+        <w:t>O ator acessa a opção Consultar Livros;</w:t>
+      </w:r>
+    </w:p>
+    <w:p>
+      <w:pPr>
+        <w:pStyle w:val="PargrafodaLista"/>
+        <w:numPr>
+          <w:ilvl w:val="0"/>
+          <w:numId w:val="28"/>
+        </w:numPr>
+        <w:rPr>
+          <w:szCs w:val="24"/>
+        </w:rPr>
+      </w:pPr>
+      <w:r>
+        <w:rPr>
+          <w:szCs w:val="24"/>
+        </w:rPr>
+        <w:t>O sistema apresenta o formulário com os filtros;</w:t>
+      </w:r>
+    </w:p>
+    <w:p>
+      <w:pPr>
+        <w:pStyle w:val="PargrafodaLista"/>
+        <w:numPr>
+          <w:ilvl w:val="0"/>
+          <w:numId w:val="28"/>
+        </w:numPr>
+        <w:rPr>
+          <w:szCs w:val="24"/>
+        </w:rPr>
+      </w:pPr>
+      <w:r>
+        <w:rPr>
+          <w:szCs w:val="24"/>
+        </w:rPr>
+        <w:t>O ator preenche os filtros desejados e aciona a opção consultar;</w:t>
+      </w:r>
+    </w:p>
+    <w:p>
+      <w:pPr>
+        <w:pStyle w:val="PargrafodaLista"/>
+        <w:numPr>
+          <w:ilvl w:val="0"/>
+          <w:numId w:val="28"/>
+        </w:numPr>
+        <w:rPr>
+          <w:szCs w:val="24"/>
+        </w:rPr>
+      </w:pPr>
+      <w:r>
+        <w:rPr>
+          <w:szCs w:val="24"/>
+        </w:rPr>
+        <w:t>O sistema apresenta o resultado da consulta;</w:t>
+      </w:r>
+    </w:p>
+    <w:p>
+      <w:pPr>
+        <w:pStyle w:val="PargrafodaLista"/>
+        <w:numPr>
+          <w:ilvl w:val="0"/>
+          <w:numId w:val="28"/>
+        </w:numPr>
+        <w:rPr>
+          <w:szCs w:val="24"/>
+        </w:rPr>
+      </w:pPr>
+      <w:r>
+        <w:rPr>
+          <w:szCs w:val="24"/>
+        </w:rPr>
+        <w:t>O sistema apresenta as opções Realizar Reserva</w:t>
+      </w:r>
+      <w:r>
+        <w:rPr>
           <w:b/>
           <w:szCs w:val="24"/>
         </w:rPr>
-      </w:pPr>
-      <w:r>
-        <w:rPr>
-          <w:szCs w:val="24"/>
-        </w:rPr>
-        <w:t>ATORES</w:t>
+        <w:t xml:space="preserve">[ECU_009] </w:t>
+      </w:r>
+      <w:r>
+        <w:rPr>
+          <w:szCs w:val="24"/>
+        </w:rPr>
+        <w:t>e Solicitar Empréstimo</w:t>
       </w:r>
       <w:r>
         <w:rPr>
           <w:b/>
           <w:szCs w:val="24"/>
         </w:rPr>
-        <w:t>:</w:t>
-      </w:r>
-    </w:p>
-    <w:p>
-      <w:pPr>
-        <w:pStyle w:val="PargrafodaLista"/>
-        <w:numPr>
-          <w:ilvl w:val="0"/>
-          <w:numId w:val="4"/>
-        </w:numPr>
-        <w:rPr>
-          <w:szCs w:val="24"/>
-        </w:rPr>
-      </w:pPr>
-      <w:r>
-        <w:rPr>
-          <w:szCs w:val="24"/>
-        </w:rPr>
-        <w:t>Aluno;</w:t>
-      </w:r>
-    </w:p>
-    <w:p>
-      <w:pPr>
-        <w:pStyle w:val="PargrafodaLista"/>
-        <w:numPr>
-          <w:ilvl w:val="0"/>
-          <w:numId w:val="4"/>
-        </w:numPr>
-        <w:rPr>
-          <w:rFonts w:cs="Arial"/>
-          <w:szCs w:val="24"/>
-        </w:rPr>
-      </w:pPr>
-      <w:r>
-        <w:rPr>
-          <w:rFonts w:cs="Arial"/>
-          <w:szCs w:val="24"/>
-        </w:rPr>
-        <w:t>Atendente;</w:t>
-      </w:r>
-    </w:p>
-    <w:p>
-      <w:pPr>
-        <w:pStyle w:val="PargrafodaLista"/>
-        <w:numPr>
-          <w:ilvl w:val="0"/>
-          <w:numId w:val="4"/>
-        </w:numPr>
-        <w:rPr>
-          <w:rFonts w:cs="Arial"/>
-          <w:szCs w:val="24"/>
-        </w:rPr>
-      </w:pPr>
-      <w:r>
-        <w:rPr>
-          <w:rFonts w:cs="Arial"/>
-          <w:szCs w:val="24"/>
-        </w:rPr>
-        <w:t>Gerente;</w:t>
-      </w:r>
-    </w:p>
-    <w:p>
-      <w:pPr>
-        <w:pStyle w:val="PargrafodaLista"/>
-        <w:numPr>
-          <w:ilvl w:val="0"/>
-          <w:numId w:val="4"/>
-        </w:numPr>
-        <w:rPr>
-          <w:rFonts w:cs="Arial"/>
-          <w:szCs w:val="24"/>
-        </w:rPr>
-      </w:pPr>
-      <w:r>
-        <w:rPr>
-          <w:rFonts w:cs="Arial"/>
-          <w:szCs w:val="24"/>
-        </w:rPr>
-        <w:t>Bibliotecário;</w:t>
-      </w:r>
-    </w:p>
-    <w:p>
-      <w:pPr>
+        <w:t>[ECU_010].</w:t>
+      </w:r>
+    </w:p>
+    <w:p>
+      <w:pPr>
+        <w:pStyle w:val="PargrafodaLista"/>
+        <w:numPr>
+          <w:ilvl w:val="0"/>
+          <w:numId w:val="28"/>
+        </w:numPr>
+        <w:rPr>
+          <w:szCs w:val="24"/>
+        </w:rPr>
+      </w:pPr>
+      <w:r>
+        <w:rPr>
+          <w:szCs w:val="24"/>
+        </w:rPr>
+        <w:t>O ator seleciona a opção desejada;</w:t>
+      </w:r>
+    </w:p>
+    <w:p>
+      <w:pPr>
+        <w:pStyle w:val="PargrafodaLista"/>
+        <w:numPr>
+          <w:ilvl w:val="0"/>
+          <w:numId w:val="28"/>
+        </w:numPr>
+        <w:rPr>
+          <w:szCs w:val="24"/>
+        </w:rPr>
+      </w:pPr>
+      <w:r>
+        <w:rPr>
+          <w:szCs w:val="24"/>
+        </w:rPr>
+        <w:t>Esse fluxo é encerrado.</w:t>
+      </w:r>
+    </w:p>
+    <w:p>
+      <w:pPr>
+        <w:rPr>
+          <w:szCs w:val="24"/>
+        </w:rPr>
+      </w:pPr>
+    </w:p>
+    <w:p>
+      <w:pPr>
+        <w:jc w:val="center"/>
         <w:rPr>
           <w:b/>
           <w:sz w:val="36"/>
@@ -3515,145 +3927,13 @@
     </w:p>
     <w:p>
       <w:pPr>
-        <w:rPr>
-          <w:szCs w:val="24"/>
-        </w:rPr>
-      </w:pPr>
-      <w:r>
-        <w:rPr>
-          <w:szCs w:val="24"/>
-        </w:rPr>
-        <w:t>Consultar Empréstimo:</w:t>
-      </w:r>
-    </w:p>
-    <w:p>
-      <w:pPr>
-        <w:rPr>
-          <w:szCs w:val="24"/>
-        </w:rPr>
-      </w:pPr>
-    </w:p>
-    <w:p>
-      <w:pPr>
-        <w:pStyle w:val="PargrafodaLista"/>
-        <w:numPr>
-          <w:ilvl w:val="0"/>
-          <w:numId w:val="27"/>
-        </w:numPr>
-        <w:rPr>
-          <w:szCs w:val="24"/>
-        </w:rPr>
-      </w:pPr>
-      <w:r>
-        <w:rPr>
-          <w:szCs w:val="24"/>
-        </w:rPr>
-        <w:t>O ator acessa na tela principal a opção Consultar Empréstimo;</w:t>
-      </w:r>
-    </w:p>
-    <w:p>
-      <w:pPr>
-        <w:pStyle w:val="PargrafodaLista"/>
-        <w:numPr>
-          <w:ilvl w:val="0"/>
-          <w:numId w:val="27"/>
-        </w:numPr>
-        <w:rPr>
-          <w:szCs w:val="24"/>
-        </w:rPr>
-      </w:pPr>
-      <w:r>
-        <w:rPr>
-          <w:szCs w:val="24"/>
-        </w:rPr>
-        <w:t>O sistema apresenta o formulário com filtros;</w:t>
-      </w:r>
-    </w:p>
-    <w:p>
-      <w:pPr>
-        <w:pStyle w:val="PargrafodaLista"/>
-        <w:numPr>
-          <w:ilvl w:val="0"/>
-          <w:numId w:val="27"/>
-        </w:numPr>
-        <w:rPr>
-          <w:szCs w:val="24"/>
-        </w:rPr>
-      </w:pPr>
-      <w:r>
-        <w:rPr>
-          <w:szCs w:val="24"/>
-        </w:rPr>
-        <w:t>O ator escolhe o filtro desejado e aciona a opção consultar;</w:t>
-      </w:r>
-    </w:p>
-    <w:p>
-      <w:pPr>
-        <w:pStyle w:val="PargrafodaLista"/>
-        <w:numPr>
-          <w:ilvl w:val="0"/>
-          <w:numId w:val="27"/>
-        </w:numPr>
-        <w:rPr>
-          <w:szCs w:val="24"/>
-        </w:rPr>
-      </w:pPr>
-      <w:r>
-        <w:rPr>
-          <w:szCs w:val="24"/>
-        </w:rPr>
-        <w:t>O Sistema apresenta o resultado da consulta;</w:t>
-      </w:r>
-    </w:p>
-    <w:p>
-      <w:pPr>
-        <w:pStyle w:val="PargrafodaLista"/>
-        <w:numPr>
-          <w:ilvl w:val="0"/>
-          <w:numId w:val="27"/>
-        </w:numPr>
-        <w:rPr>
-          <w:szCs w:val="24"/>
-        </w:rPr>
-      </w:pPr>
-      <w:r>
-        <w:rPr>
-          <w:szCs w:val="24"/>
-        </w:rPr>
-        <w:t>Fluxo é encerrado.</w:t>
-      </w:r>
-    </w:p>
-    <w:p>
-      <w:pPr>
-        <w:rPr>
-          <w:szCs w:val="24"/>
-        </w:rPr>
-      </w:pPr>
-    </w:p>
-    <w:p>
-      <w:pPr>
-        <w:rPr>
-          <w:szCs w:val="24"/>
-        </w:rPr>
-      </w:pPr>
-    </w:p>
-    <w:p>
-      <w:pPr>
         <w:pStyle w:val="Ttulo1"/>
       </w:pPr>
-      <w:bookmarkStart w:id="8" w:name="_Toc478979465"/>
-      <w:r>
-        <w:t>ECU_008</w:t>
-      </w:r>
-      <w:proofErr w:type="gramStart"/>
-      <w:r>
-        <w:t>_Consultar</w:t>
-      </w:r>
-      <w:proofErr w:type="gramEnd"/>
-      <w:r>
-        <w:t>_Livros</w:t>
-      </w:r>
-      <w:bookmarkEnd w:id="8"/>
+      <w:bookmarkStart w:id="9" w:name="_Toc478979466"/>
+      <w:r>
+        <w:t>ECU_009_Realizar_Reserva</w:t>
+      </w:r>
+      <w:bookmarkEnd w:id="9"/>
     </w:p>
     <w:p>
       <w:pPr>
@@ -3710,144 +3990,552 @@
         <w:rPr>
           <w:szCs w:val="24"/>
         </w:rPr>
-        <w:t>Consultar Livros:</w:t>
-      </w:r>
-    </w:p>
-    <w:p>
-      <w:pPr>
-        <w:pStyle w:val="PargrafodaLista"/>
-        <w:numPr>
-          <w:ilvl w:val="0"/>
-          <w:numId w:val="28"/>
-        </w:numPr>
-        <w:rPr>
-          <w:szCs w:val="24"/>
-        </w:rPr>
-      </w:pPr>
-      <w:r>
-        <w:rPr>
-          <w:szCs w:val="24"/>
-        </w:rPr>
-        <w:t>O ator acessa a opção Consultar Livros;</w:t>
-      </w:r>
-    </w:p>
-    <w:p>
-      <w:pPr>
-        <w:pStyle w:val="PargrafodaLista"/>
-        <w:numPr>
-          <w:ilvl w:val="0"/>
-          <w:numId w:val="28"/>
-        </w:numPr>
-        <w:rPr>
-          <w:szCs w:val="24"/>
-        </w:rPr>
-      </w:pPr>
-      <w:r>
-        <w:rPr>
-          <w:szCs w:val="24"/>
-        </w:rPr>
-        <w:t>O sistema apresenta o formulário com os filtros;</w:t>
-      </w:r>
-    </w:p>
-    <w:p>
-      <w:pPr>
-        <w:pStyle w:val="PargrafodaLista"/>
-        <w:numPr>
-          <w:ilvl w:val="0"/>
-          <w:numId w:val="28"/>
-        </w:numPr>
-        <w:rPr>
-          <w:szCs w:val="24"/>
-        </w:rPr>
-      </w:pPr>
-      <w:r>
-        <w:rPr>
-          <w:szCs w:val="24"/>
-        </w:rPr>
-        <w:t>O ator preenche os filtros desejados e aciona a opção consultar;</w:t>
-      </w:r>
-    </w:p>
-    <w:p>
-      <w:pPr>
-        <w:pStyle w:val="PargrafodaLista"/>
-        <w:numPr>
-          <w:ilvl w:val="0"/>
-          <w:numId w:val="28"/>
-        </w:numPr>
-        <w:rPr>
-          <w:szCs w:val="24"/>
-        </w:rPr>
-      </w:pPr>
-      <w:r>
-        <w:rPr>
-          <w:szCs w:val="24"/>
-        </w:rPr>
-        <w:t>O sistema apresenta o resultado da consulta;</w:t>
-      </w:r>
-    </w:p>
-    <w:p>
-      <w:pPr>
-        <w:pStyle w:val="PargrafodaLista"/>
-        <w:numPr>
-          <w:ilvl w:val="0"/>
-          <w:numId w:val="28"/>
-        </w:numPr>
-        <w:rPr>
-          <w:szCs w:val="24"/>
-        </w:rPr>
-      </w:pPr>
-      <w:r>
-        <w:rPr>
-          <w:szCs w:val="24"/>
-        </w:rPr>
-        <w:t>O sistema apresenta as opções Realizar Reserva</w:t>
+        <w:t>Realizar Reserva:</w:t>
+      </w:r>
+    </w:p>
+    <w:p>
+      <w:pPr>
+        <w:jc w:val="both"/>
+        <w:rPr>
+          <w:szCs w:val="24"/>
+        </w:rPr>
+      </w:pPr>
+    </w:p>
+    <w:p>
+      <w:pPr>
+        <w:pStyle w:val="PargrafodaLista"/>
+        <w:numPr>
+          <w:ilvl w:val="0"/>
+          <w:numId w:val="29"/>
+        </w:numPr>
+        <w:jc w:val="both"/>
+        <w:rPr>
+          <w:szCs w:val="24"/>
+        </w:rPr>
+      </w:pPr>
+      <w:r>
+        <w:rPr>
+          <w:szCs w:val="24"/>
+        </w:rPr>
+        <w:t xml:space="preserve">O ator acessa a opção Realizar Reserva, na tela de resultado do </w:t>
       </w:r>
       <w:r>
         <w:rPr>
           <w:b/>
           <w:szCs w:val="24"/>
         </w:rPr>
-        <w:t xml:space="preserve">[ECU_009] </w:t>
-      </w:r>
-      <w:r>
-        <w:rPr>
-          <w:szCs w:val="24"/>
-        </w:rPr>
-        <w:t>e Solicitar Empréstimo</w:t>
+        <w:t>[ECU_008]</w:t>
+      </w:r>
+      <w:r>
+        <w:rPr>
+          <w:szCs w:val="24"/>
+        </w:rPr>
+        <w:t>;</w:t>
+      </w:r>
+    </w:p>
+    <w:p>
+      <w:pPr>
+        <w:pStyle w:val="PargrafodaLista"/>
+        <w:numPr>
+          <w:ilvl w:val="0"/>
+          <w:numId w:val="29"/>
+        </w:numPr>
+        <w:jc w:val="both"/>
+        <w:rPr>
+          <w:szCs w:val="24"/>
+        </w:rPr>
+      </w:pPr>
+      <w:r>
+        <w:rPr>
+          <w:szCs w:val="24"/>
+        </w:rPr>
+        <w:t>O sistema apresenta a tela para realizar reserva, com o campo livro preenchido;</w:t>
+      </w:r>
+    </w:p>
+    <w:p>
+      <w:pPr>
+        <w:pStyle w:val="PargrafodaLista"/>
+        <w:numPr>
+          <w:ilvl w:val="0"/>
+          <w:numId w:val="29"/>
+        </w:numPr>
+        <w:jc w:val="both"/>
+        <w:rPr>
+          <w:szCs w:val="24"/>
+        </w:rPr>
+      </w:pPr>
+      <w:r>
+        <w:rPr>
+          <w:szCs w:val="24"/>
+        </w:rPr>
+        <w:t>O ator preenche os campos obrigatórios e aciona a opção Realizar Reserva;</w:t>
+      </w:r>
+    </w:p>
+    <w:p>
+      <w:pPr>
+        <w:pStyle w:val="PargrafodaLista"/>
+        <w:numPr>
+          <w:ilvl w:val="0"/>
+          <w:numId w:val="29"/>
+        </w:numPr>
+        <w:jc w:val="both"/>
+        <w:rPr>
+          <w:szCs w:val="24"/>
+        </w:rPr>
+      </w:pPr>
+      <w:r>
+        <w:rPr>
+          <w:szCs w:val="24"/>
+        </w:rPr>
+        <w:t>O sistema valida os campos e apresenta a mensagem “Confirma a realização da Reserva? ”;</w:t>
+      </w:r>
+    </w:p>
+    <w:p>
+      <w:pPr>
+        <w:pStyle w:val="PargrafodaLista"/>
+        <w:numPr>
+          <w:ilvl w:val="0"/>
+          <w:numId w:val="29"/>
+        </w:numPr>
+        <w:jc w:val="both"/>
+        <w:rPr>
+          <w:szCs w:val="24"/>
+        </w:rPr>
+      </w:pPr>
+      <w:r>
+        <w:rPr>
+          <w:szCs w:val="24"/>
+        </w:rPr>
+        <w:t>O ator seleciona a opção desejada;</w:t>
+      </w:r>
+    </w:p>
+    <w:p>
+      <w:pPr>
+        <w:pStyle w:val="PargrafodaLista"/>
+        <w:numPr>
+          <w:ilvl w:val="0"/>
+          <w:numId w:val="29"/>
+        </w:numPr>
+        <w:jc w:val="both"/>
+        <w:rPr>
+          <w:szCs w:val="24"/>
+        </w:rPr>
+      </w:pPr>
+      <w:r>
+        <w:rPr>
+          <w:szCs w:val="24"/>
+        </w:rPr>
+        <w:t>Esse fluxo é encerrado.</w:t>
+      </w:r>
+    </w:p>
+    <w:p>
+      <w:pPr>
+        <w:jc w:val="both"/>
+        <w:rPr>
+          <w:szCs w:val="24"/>
+        </w:rPr>
+      </w:pPr>
+    </w:p>
+    <w:p>
+      <w:pPr>
+        <w:jc w:val="both"/>
+        <w:rPr>
+          <w:szCs w:val="24"/>
+        </w:rPr>
+      </w:pPr>
+    </w:p>
+    <w:p>
+      <w:pPr>
+        <w:pStyle w:val="Ttulo1"/>
+      </w:pPr>
+      <w:bookmarkStart w:id="10" w:name="_Toc478979467"/>
+      <w:r>
+        <w:t>ECU_010_Solicitar_Emprestimo</w:t>
+      </w:r>
+      <w:bookmarkEnd w:id="10"/>
+    </w:p>
+    <w:p>
+      <w:pPr>
+        <w:jc w:val="both"/>
+        <w:rPr>
+          <w:szCs w:val="24"/>
+        </w:rPr>
+      </w:pPr>
+    </w:p>
+    <w:p>
+      <w:pPr>
+        <w:jc w:val="both"/>
+        <w:rPr>
+          <w:szCs w:val="24"/>
+        </w:rPr>
+      </w:pPr>
+      <w:r>
+        <w:rPr>
+          <w:szCs w:val="24"/>
+        </w:rPr>
+        <w:t>ATORES:</w:t>
+      </w:r>
+    </w:p>
+    <w:p>
+      <w:pPr>
+        <w:pStyle w:val="PargrafodaLista"/>
+        <w:numPr>
+          <w:ilvl w:val="0"/>
+          <w:numId w:val="25"/>
+        </w:numPr>
+        <w:jc w:val="both"/>
+        <w:rPr>
+          <w:szCs w:val="24"/>
+        </w:rPr>
+      </w:pPr>
+      <w:r>
+        <w:rPr>
+          <w:szCs w:val="24"/>
+        </w:rPr>
+        <w:t>Aluno;</w:t>
+      </w:r>
+    </w:p>
+    <w:p>
+      <w:pPr>
+        <w:jc w:val="both"/>
+        <w:rPr>
+          <w:szCs w:val="24"/>
+        </w:rPr>
+      </w:pPr>
+    </w:p>
+    <w:p>
+      <w:pPr>
+        <w:jc w:val="both"/>
+        <w:rPr>
+          <w:szCs w:val="24"/>
+        </w:rPr>
+      </w:pPr>
+      <w:r>
+        <w:rPr>
+          <w:szCs w:val="24"/>
+        </w:rPr>
+        <w:t>Solicitar Empréstimo:</w:t>
+      </w:r>
+    </w:p>
+    <w:p>
+      <w:pPr>
+        <w:jc w:val="both"/>
+        <w:rPr>
+          <w:szCs w:val="24"/>
+        </w:rPr>
+      </w:pPr>
+    </w:p>
+    <w:p>
+      <w:pPr>
+        <w:pStyle w:val="PargrafodaLista"/>
+        <w:numPr>
+          <w:ilvl w:val="0"/>
+          <w:numId w:val="31"/>
+        </w:numPr>
+        <w:jc w:val="both"/>
+        <w:rPr>
+          <w:szCs w:val="24"/>
+        </w:rPr>
+      </w:pPr>
+      <w:r>
+        <w:rPr>
+          <w:szCs w:val="24"/>
+        </w:rPr>
+        <w:t xml:space="preserve">O ator acessa a opção Solicitar Empréstimo, na tela de resultado do </w:t>
       </w:r>
       <w:r>
         <w:rPr>
           <w:b/>
           <w:szCs w:val="24"/>
         </w:rPr>
-        <w:t>[ECU_010].</w:t>
-      </w:r>
-    </w:p>
-    <w:p>
-      <w:pPr>
-        <w:pStyle w:val="PargrafodaLista"/>
-        <w:numPr>
-          <w:ilvl w:val="0"/>
-          <w:numId w:val="28"/>
-        </w:numPr>
-        <w:rPr>
-          <w:szCs w:val="24"/>
-        </w:rPr>
-      </w:pPr>
-      <w:r>
-        <w:rPr>
-          <w:szCs w:val="24"/>
-        </w:rPr>
-        <w:t>O ator seleciona a opção desejada;</w:t>
-      </w:r>
-    </w:p>
-    <w:p>
-      <w:pPr>
-        <w:pStyle w:val="PargrafodaLista"/>
-        <w:numPr>
-          <w:ilvl w:val="0"/>
-          <w:numId w:val="28"/>
-        </w:numPr>
+        <w:t>[ECU_008]</w:t>
+      </w:r>
+      <w:r>
+        <w:rPr>
+          <w:szCs w:val="24"/>
+        </w:rPr>
+        <w:t>;</w:t>
+      </w:r>
+    </w:p>
+    <w:p>
+      <w:pPr>
+        <w:pStyle w:val="PargrafodaLista"/>
+        <w:numPr>
+          <w:ilvl w:val="0"/>
+          <w:numId w:val="31"/>
+        </w:numPr>
+        <w:jc w:val="both"/>
+        <w:rPr>
+          <w:szCs w:val="24"/>
+        </w:rPr>
+      </w:pPr>
+      <w:r>
+        <w:rPr>
+          <w:szCs w:val="24"/>
+        </w:rPr>
+        <w:t>O sistema apresenta a tela para solicitar empréstimo, com o campo livro preenchido;</w:t>
+      </w:r>
+    </w:p>
+    <w:p>
+      <w:pPr>
+        <w:pStyle w:val="PargrafodaLista"/>
+        <w:numPr>
+          <w:ilvl w:val="0"/>
+          <w:numId w:val="31"/>
+        </w:numPr>
+        <w:jc w:val="both"/>
+        <w:rPr>
+          <w:szCs w:val="24"/>
+        </w:rPr>
+      </w:pPr>
+      <w:r>
+        <w:rPr>
+          <w:szCs w:val="24"/>
+        </w:rPr>
+        <w:t>O ator preenche os campos obrigatórios e aciona a opção Solicitar Empréstimo;</w:t>
+      </w:r>
+    </w:p>
+    <w:p>
+      <w:pPr>
+        <w:pStyle w:val="PargrafodaLista"/>
+        <w:numPr>
+          <w:ilvl w:val="0"/>
+          <w:numId w:val="31"/>
+        </w:numPr>
+        <w:jc w:val="both"/>
+        <w:rPr>
+          <w:szCs w:val="24"/>
+        </w:rPr>
+      </w:pPr>
+      <w:r>
+        <w:rPr>
+          <w:szCs w:val="24"/>
+        </w:rPr>
+        <w:lastRenderedPageBreak/>
+        <w:t>O sistema valida os campos e apresenta a mensagem “Conforma a solicitação de empréstimo? “;</w:t>
+      </w:r>
+    </w:p>
+    <w:p>
+      <w:pPr>
+        <w:pStyle w:val="PargrafodaLista"/>
+        <w:numPr>
+          <w:ilvl w:val="0"/>
+          <w:numId w:val="31"/>
+        </w:numPr>
+        <w:jc w:val="both"/>
+        <w:rPr>
+          <w:szCs w:val="24"/>
+        </w:rPr>
+      </w:pPr>
+      <w:r>
+        <w:rPr>
+          <w:szCs w:val="24"/>
+        </w:rPr>
+        <w:t>A ator seleciona a opção desejada;</w:t>
+      </w:r>
+    </w:p>
+    <w:p>
+      <w:pPr>
+        <w:pStyle w:val="PargrafodaLista"/>
+        <w:numPr>
+          <w:ilvl w:val="0"/>
+          <w:numId w:val="31"/>
+        </w:numPr>
+        <w:jc w:val="both"/>
+        <w:rPr>
+          <w:szCs w:val="24"/>
+        </w:rPr>
+      </w:pPr>
+      <w:r>
+        <w:rPr>
+          <w:szCs w:val="24"/>
+        </w:rPr>
+        <w:t xml:space="preserve"> Esse fluxo é encerrado.</w:t>
+      </w:r>
+    </w:p>
+    <w:p>
+      <w:pPr>
+        <w:pStyle w:val="PargrafodaLista"/>
+        <w:jc w:val="both"/>
+        <w:rPr>
+          <w:szCs w:val="24"/>
+        </w:rPr>
+      </w:pPr>
+    </w:p>
+    <w:p>
+      <w:pPr>
+        <w:pStyle w:val="Ttulo1"/>
+      </w:pPr>
+      <w:bookmarkStart w:id="11" w:name="_Toc478979468"/>
+      <w:r>
+        <w:t>ECU_011_Realizar_Devolução</w:t>
+      </w:r>
+      <w:bookmarkEnd w:id="11"/>
+    </w:p>
+    <w:p>
+      <w:pPr>
+        <w:jc w:val="both"/>
+        <w:rPr>
+          <w:szCs w:val="24"/>
+        </w:rPr>
+      </w:pPr>
+    </w:p>
+    <w:p>
+      <w:pPr>
+        <w:jc w:val="both"/>
+        <w:rPr>
+          <w:szCs w:val="24"/>
+        </w:rPr>
+      </w:pPr>
+      <w:r>
+        <w:rPr>
+          <w:szCs w:val="24"/>
+        </w:rPr>
+        <w:t>ATORES:</w:t>
+      </w:r>
+    </w:p>
+    <w:p>
+      <w:pPr>
+        <w:pStyle w:val="PargrafodaLista"/>
+        <w:numPr>
+          <w:ilvl w:val="0"/>
+          <w:numId w:val="25"/>
+        </w:numPr>
+        <w:jc w:val="both"/>
+        <w:rPr>
+          <w:szCs w:val="24"/>
+        </w:rPr>
+      </w:pPr>
+      <w:r>
+        <w:rPr>
+          <w:szCs w:val="24"/>
+        </w:rPr>
+        <w:t>Aluno;</w:t>
+      </w:r>
+    </w:p>
+    <w:p>
+      <w:pPr>
+        <w:pStyle w:val="PargrafodaLista"/>
+        <w:numPr>
+          <w:ilvl w:val="0"/>
+          <w:numId w:val="25"/>
+        </w:numPr>
+        <w:jc w:val="both"/>
+        <w:rPr>
+          <w:szCs w:val="24"/>
+        </w:rPr>
+      </w:pPr>
+      <w:r>
+        <w:rPr>
+          <w:szCs w:val="24"/>
+        </w:rPr>
+        <w:t>Atendente;</w:t>
+      </w:r>
+    </w:p>
+    <w:p>
+      <w:pPr>
+        <w:pStyle w:val="PargrafodaLista"/>
+        <w:numPr>
+          <w:ilvl w:val="0"/>
+          <w:numId w:val="25"/>
+        </w:numPr>
+        <w:jc w:val="both"/>
+        <w:rPr>
+          <w:szCs w:val="24"/>
+        </w:rPr>
+      </w:pPr>
+      <w:r>
+        <w:rPr>
+          <w:szCs w:val="24"/>
+        </w:rPr>
+        <w:t>Bibliotecário;</w:t>
+      </w:r>
+    </w:p>
+    <w:p>
+      <w:pPr>
+        <w:pStyle w:val="PargrafodaLista"/>
+        <w:numPr>
+          <w:ilvl w:val="0"/>
+          <w:numId w:val="25"/>
+        </w:numPr>
+        <w:jc w:val="both"/>
+        <w:rPr>
+          <w:szCs w:val="24"/>
+        </w:rPr>
+      </w:pPr>
+      <w:r>
+        <w:rPr>
+          <w:szCs w:val="24"/>
+        </w:rPr>
+        <w:t>Gerente.</w:t>
+      </w:r>
+    </w:p>
+    <w:p>
+      <w:pPr>
+        <w:pStyle w:val="PargrafodaLista"/>
+        <w:jc w:val="both"/>
+        <w:rPr>
+          <w:szCs w:val="24"/>
+        </w:rPr>
+      </w:pPr>
+    </w:p>
+    <w:p>
+      <w:pPr>
+        <w:jc w:val="both"/>
+        <w:rPr>
+          <w:szCs w:val="24"/>
+        </w:rPr>
+      </w:pPr>
+    </w:p>
+    <w:p>
+      <w:pPr>
+        <w:jc w:val="both"/>
+        <w:rPr>
+          <w:szCs w:val="24"/>
+        </w:rPr>
+      </w:pPr>
+      <w:r>
+        <w:rPr>
+          <w:szCs w:val="24"/>
+        </w:rPr>
+        <w:t>Realizar Devolução:</w:t>
+      </w:r>
+    </w:p>
+    <w:p>
+      <w:pPr>
+        <w:jc w:val="both"/>
+        <w:rPr>
+          <w:szCs w:val="24"/>
+        </w:rPr>
+      </w:pPr>
+    </w:p>
+    <w:p>
+      <w:pPr>
+        <w:pStyle w:val="PargrafodaLista"/>
+        <w:numPr>
+          <w:ilvl w:val="0"/>
+          <w:numId w:val="32"/>
+        </w:numPr>
+        <w:jc w:val="both"/>
+        <w:rPr>
+          <w:szCs w:val="24"/>
+        </w:rPr>
+      </w:pPr>
+      <w:r>
+        <w:rPr>
+          <w:szCs w:val="24"/>
+        </w:rPr>
+        <w:t>O ator se identifica ao atendente e apresenta o(s) livro(s) para a devolução;</w:t>
+      </w:r>
+    </w:p>
+    <w:p>
+      <w:pPr>
+        <w:pStyle w:val="PargrafodaLista"/>
+        <w:numPr>
+          <w:ilvl w:val="0"/>
+          <w:numId w:val="32"/>
+        </w:numPr>
+        <w:jc w:val="both"/>
         <w:rPr>
           <w:szCs w:val="24"/>
         </w:rPr>
@@ -3861,6 +4549,310 @@
     </w:p>
     <w:p>
       <w:pPr>
+        <w:jc w:val="both"/>
+        <w:rPr>
+          <w:szCs w:val="24"/>
+        </w:rPr>
+      </w:pPr>
+    </w:p>
+    <w:p>
+      <w:pPr>
+        <w:jc w:val="both"/>
+        <w:rPr>
+          <w:szCs w:val="24"/>
+        </w:rPr>
+      </w:pPr>
+    </w:p>
+    <w:p>
+      <w:pPr>
+        <w:pStyle w:val="Ttulo1"/>
+      </w:pPr>
+      <w:bookmarkStart w:id="12" w:name="_Toc478979469"/>
+      <w:r>
+        <w:t>ECU_012_Registrar_Devolução</w:t>
+      </w:r>
+      <w:bookmarkEnd w:id="12"/>
+    </w:p>
+    <w:p>
+      <w:pPr>
+        <w:jc w:val="both"/>
+        <w:rPr>
+          <w:szCs w:val="24"/>
+        </w:rPr>
+      </w:pPr>
+    </w:p>
+    <w:p>
+      <w:pPr>
+        <w:jc w:val="both"/>
+        <w:rPr>
+          <w:szCs w:val="24"/>
+        </w:rPr>
+      </w:pPr>
+      <w:r>
+        <w:rPr>
+          <w:szCs w:val="24"/>
+        </w:rPr>
+        <w:t>ATORES:</w:t>
+      </w:r>
+    </w:p>
+    <w:p>
+      <w:pPr>
+        <w:pStyle w:val="PargrafodaLista"/>
+        <w:numPr>
+          <w:ilvl w:val="0"/>
+          <w:numId w:val="33"/>
+        </w:numPr>
+        <w:jc w:val="both"/>
+        <w:rPr>
+          <w:szCs w:val="24"/>
+        </w:rPr>
+      </w:pPr>
+      <w:r>
+        <w:rPr>
+          <w:szCs w:val="24"/>
+        </w:rPr>
+        <w:t>Atendente;</w:t>
+      </w:r>
+    </w:p>
+    <w:p>
+      <w:pPr>
+        <w:pStyle w:val="PargrafodaLista"/>
+        <w:numPr>
+          <w:ilvl w:val="0"/>
+          <w:numId w:val="33"/>
+        </w:numPr>
+        <w:jc w:val="both"/>
+        <w:rPr>
+          <w:szCs w:val="24"/>
+        </w:rPr>
+      </w:pPr>
+      <w:r>
+        <w:rPr>
+          <w:szCs w:val="24"/>
+        </w:rPr>
+        <w:t>Bibliotecário;</w:t>
+      </w:r>
+    </w:p>
+    <w:p>
+      <w:pPr>
+        <w:pStyle w:val="PargrafodaLista"/>
+        <w:numPr>
+          <w:ilvl w:val="0"/>
+          <w:numId w:val="33"/>
+        </w:numPr>
+        <w:jc w:val="both"/>
+        <w:rPr>
+          <w:szCs w:val="24"/>
+        </w:rPr>
+      </w:pPr>
+      <w:r>
+        <w:rPr>
+          <w:szCs w:val="24"/>
+        </w:rPr>
+        <w:t>Gerente.</w:t>
+      </w:r>
+    </w:p>
+    <w:p>
+      <w:pPr>
+        <w:pStyle w:val="PargrafodaLista"/>
+        <w:jc w:val="both"/>
+        <w:rPr>
+          <w:szCs w:val="24"/>
+        </w:rPr>
+      </w:pPr>
+    </w:p>
+    <w:p>
+      <w:pPr>
+        <w:jc w:val="both"/>
+        <w:rPr>
+          <w:szCs w:val="24"/>
+        </w:rPr>
+      </w:pPr>
+    </w:p>
+    <w:p>
+      <w:pPr>
+        <w:jc w:val="both"/>
+        <w:rPr>
+          <w:szCs w:val="24"/>
+        </w:rPr>
+      </w:pPr>
+      <w:r>
+        <w:rPr>
+          <w:szCs w:val="24"/>
+        </w:rPr>
+        <w:t>Registrar Devolução:</w:t>
+      </w:r>
+    </w:p>
+    <w:p>
+      <w:pPr>
+        <w:jc w:val="both"/>
+        <w:rPr>
+          <w:szCs w:val="24"/>
+        </w:rPr>
+      </w:pPr>
+    </w:p>
+    <w:p>
+      <w:pPr>
+        <w:pStyle w:val="PargrafodaLista"/>
+        <w:numPr>
+          <w:ilvl w:val="0"/>
+          <w:numId w:val="34"/>
+        </w:numPr>
+        <w:jc w:val="both"/>
+        <w:rPr>
+          <w:szCs w:val="24"/>
+        </w:rPr>
+      </w:pPr>
+      <w:r>
+        <w:rPr>
+          <w:szCs w:val="24"/>
+        </w:rPr>
+        <w:t>Esse fluxo se inicia após serem apresentados os livros para devolução;</w:t>
+      </w:r>
+    </w:p>
+    <w:p>
+      <w:pPr>
+        <w:pStyle w:val="PargrafodaLista"/>
+        <w:numPr>
+          <w:ilvl w:val="0"/>
+          <w:numId w:val="34"/>
+        </w:numPr>
+        <w:jc w:val="both"/>
+        <w:rPr>
+          <w:szCs w:val="24"/>
+        </w:rPr>
+      </w:pPr>
+      <w:r>
+        <w:rPr>
+          <w:szCs w:val="24"/>
+        </w:rPr>
+        <w:t>O atendente acessa a opção Registrar Devolução na tela inicial;</w:t>
+      </w:r>
+    </w:p>
+    <w:p>
+      <w:pPr>
+        <w:pStyle w:val="PargrafodaLista"/>
+        <w:numPr>
+          <w:ilvl w:val="0"/>
+          <w:numId w:val="34"/>
+        </w:numPr>
+        <w:jc w:val="both"/>
+        <w:rPr>
+          <w:szCs w:val="24"/>
+        </w:rPr>
+      </w:pPr>
+      <w:r>
+        <w:rPr>
+          <w:szCs w:val="24"/>
+        </w:rPr>
+        <w:t>O sistema apresenta a tela de registrar devolução;</w:t>
+      </w:r>
+    </w:p>
+    <w:p>
+      <w:pPr>
+        <w:pStyle w:val="PargrafodaLista"/>
+        <w:numPr>
+          <w:ilvl w:val="0"/>
+          <w:numId w:val="34"/>
+        </w:numPr>
+        <w:jc w:val="both"/>
+        <w:rPr>
+          <w:szCs w:val="24"/>
+        </w:rPr>
+      </w:pPr>
+      <w:r>
+        <w:rPr>
+          <w:szCs w:val="24"/>
+        </w:rPr>
+        <w:t>O atendente preenche os campos obrigatórios e aciona a opção Registrar Devolução;</w:t>
+      </w:r>
+    </w:p>
+    <w:p>
+      <w:pPr>
+        <w:pStyle w:val="PargrafodaLista"/>
+        <w:numPr>
+          <w:ilvl w:val="0"/>
+          <w:numId w:val="34"/>
+        </w:numPr>
+        <w:jc w:val="both"/>
+        <w:rPr>
+          <w:szCs w:val="24"/>
+        </w:rPr>
+      </w:pPr>
+      <w:r>
+        <w:rPr>
+          <w:szCs w:val="24"/>
+        </w:rPr>
+        <w:lastRenderedPageBreak/>
+        <w:t>O s</w:t>
+      </w:r>
+      <w:r>
+        <w:rPr>
+          <w:szCs w:val="24"/>
+        </w:rPr>
+        <w:t>istema valida os campos e</w:t>
+      </w:r>
+      <w:r>
+        <w:rPr>
+          <w:szCs w:val="24"/>
+        </w:rPr>
+        <w:t xml:space="preserve"> se houve atraso na devolução</w:t>
+      </w:r>
+      <w:r>
+        <w:rPr>
+          <w:b/>
+          <w:szCs w:val="24"/>
+        </w:rPr>
+        <w:t>[ECU_013]</w:t>
+      </w:r>
+      <w:r>
+        <w:rPr>
+          <w:szCs w:val="24"/>
+        </w:rPr>
+        <w:t>;</w:t>
+      </w:r>
+    </w:p>
+    <w:p>
+      <w:pPr>
+        <w:pStyle w:val="PargrafodaLista"/>
+        <w:numPr>
+          <w:ilvl w:val="0"/>
+          <w:numId w:val="34"/>
+        </w:numPr>
+        <w:jc w:val="both"/>
+        <w:rPr>
+          <w:szCs w:val="24"/>
+        </w:rPr>
+      </w:pPr>
+      <w:r>
+        <w:rPr>
+          <w:szCs w:val="24"/>
+        </w:rPr>
+        <w:t>O sistema salva os dados;</w:t>
+      </w:r>
+    </w:p>
+    <w:p>
+      <w:pPr>
+        <w:pStyle w:val="PargrafodaLista"/>
+        <w:numPr>
+          <w:ilvl w:val="0"/>
+          <w:numId w:val="34"/>
+        </w:numPr>
+        <w:jc w:val="both"/>
+        <w:rPr>
+          <w:szCs w:val="24"/>
+        </w:rPr>
+      </w:pPr>
+      <w:r>
+        <w:rPr>
+          <w:szCs w:val="24"/>
+        </w:rPr>
+        <w:t>Esse fluxo é encerrado.</w:t>
+      </w:r>
+    </w:p>
+    <w:p>
+      <w:pPr>
+        <w:jc w:val="both"/>
         <w:rPr>
           <w:szCs w:val="24"/>
         </w:rPr>
@@ -3880,29 +4872,23 @@
       <w:pPr>
         <w:pStyle w:val="Ttulo1"/>
       </w:pPr>
-      <w:bookmarkStart w:id="9" w:name="_Toc478979466"/>
-      <w:r>
-        <w:t>ECU_009</w:t>
-      </w:r>
-      <w:proofErr w:type="gramStart"/>
-      <w:r>
-        <w:t>_Realizar</w:t>
-      </w:r>
-      <w:proofErr w:type="gramEnd"/>
-      <w:r>
-        <w:t>_Reserva</w:t>
-      </w:r>
-      <w:bookmarkEnd w:id="9"/>
-    </w:p>
-    <w:p>
-      <w:pPr>
-        <w:rPr>
-          <w:szCs w:val="24"/>
-        </w:rPr>
-      </w:pPr>
-    </w:p>
-    <w:p>
-      <w:pPr>
+      <w:bookmarkStart w:id="13" w:name="_Toc478979470"/>
+      <w:r>
+        <w:t>ECU_013_Verificar_Atraso</w:t>
+      </w:r>
+      <w:bookmarkEnd w:id="13"/>
+    </w:p>
+    <w:p>
+      <w:pPr>
+        <w:jc w:val="both"/>
+        <w:rPr>
+          <w:szCs w:val="24"/>
+        </w:rPr>
+      </w:pPr>
+    </w:p>
+    <w:p>
+      <w:pPr>
+        <w:jc w:val="both"/>
         <w:rPr>
           <w:szCs w:val="24"/>
         </w:rPr>
@@ -3919,53 +4905,26 @@
         <w:pStyle w:val="PargrafodaLista"/>
         <w:numPr>
           <w:ilvl w:val="0"/>
-          <w:numId w:val="25"/>
-        </w:numPr>
-        <w:rPr>
-          <w:szCs w:val="24"/>
-        </w:rPr>
-      </w:pPr>
-      <w:r>
-        <w:rPr>
-          <w:szCs w:val="24"/>
-        </w:rPr>
-        <w:t>Aluno.</w:t>
-      </w:r>
-    </w:p>
-    <w:p>
-      <w:pPr>
-        <w:rPr>
-          <w:szCs w:val="24"/>
-        </w:rPr>
-      </w:pPr>
-    </w:p>
-    <w:p>
-      <w:pPr>
-        <w:rPr>
-          <w:szCs w:val="24"/>
-        </w:rPr>
-      </w:pPr>
-      <w:r>
-        <w:rPr>
-          <w:szCs w:val="24"/>
-        </w:rPr>
-        <w:t>Realizar Reserva:</w:t>
-      </w:r>
-    </w:p>
-    <w:p>
-      <w:pPr>
+          <w:numId w:val="33"/>
+        </w:numPr>
         <w:jc w:val="both"/>
         <w:rPr>
           <w:szCs w:val="24"/>
         </w:rPr>
       </w:pPr>
-    </w:p>
-    <w:p>
-      <w:pPr>
-        <w:pStyle w:val="PargrafodaLista"/>
-        <w:numPr>
-          <w:ilvl w:val="0"/>
-          <w:numId w:val="29"/>
+      <w:r>
+        <w:rPr>
+          <w:szCs w:val="24"/>
+        </w:rPr>
+        <w:t>Atendente;</w:t>
+      </w:r>
+    </w:p>
+    <w:p>
+      <w:pPr>
+        <w:pStyle w:val="PargrafodaLista"/>
+        <w:numPr>
+          <w:ilvl w:val="0"/>
+          <w:numId w:val="33"/>
         </w:numPr>
         <w:jc w:val="both"/>
         <w:rPr>
@@ -3976,14 +4935,113 @@
         <w:rPr>
           <w:szCs w:val="24"/>
         </w:rPr>
-        <w:t xml:space="preserve">O ator acessa a opção Realizar Reserva, na tela de resultado do </w:t>
+        <w:t>Bibliotecário;</w:t>
+      </w:r>
+    </w:p>
+    <w:p>
+      <w:pPr>
+        <w:pStyle w:val="PargrafodaLista"/>
+        <w:numPr>
+          <w:ilvl w:val="0"/>
+          <w:numId w:val="33"/>
+        </w:numPr>
+        <w:jc w:val="both"/>
+        <w:rPr>
+          <w:szCs w:val="24"/>
+        </w:rPr>
+      </w:pPr>
+      <w:r>
+        <w:rPr>
+          <w:szCs w:val="24"/>
+        </w:rPr>
+        <w:t>Gerente.</w:t>
+      </w:r>
+    </w:p>
+    <w:p>
+      <w:pPr>
+        <w:jc w:val="both"/>
+        <w:rPr>
+          <w:szCs w:val="24"/>
+        </w:rPr>
+      </w:pPr>
+    </w:p>
+    <w:p>
+      <w:pPr>
+        <w:jc w:val="both"/>
+        <w:rPr>
+          <w:szCs w:val="24"/>
+        </w:rPr>
+      </w:pPr>
+      <w:r>
+        <w:rPr>
+          <w:szCs w:val="24"/>
+        </w:rPr>
+        <w:t>Verificar Atraso:</w:t>
+      </w:r>
+    </w:p>
+    <w:p>
+      <w:pPr>
+        <w:jc w:val="both"/>
+        <w:rPr>
+          <w:szCs w:val="24"/>
+        </w:rPr>
+      </w:pPr>
+    </w:p>
+    <w:p>
+      <w:pPr>
+        <w:pStyle w:val="PargrafodaLista"/>
+        <w:numPr>
+          <w:ilvl w:val="0"/>
+          <w:numId w:val="35"/>
+        </w:numPr>
+        <w:jc w:val="both"/>
+        <w:rPr>
+          <w:szCs w:val="24"/>
+        </w:rPr>
+      </w:pPr>
+      <w:r>
+        <w:rPr>
+          <w:szCs w:val="24"/>
+        </w:rPr>
+        <w:t>Esse fluxo se inicia</w:t>
+      </w:r>
+      <w:r>
+        <w:rPr>
+          <w:szCs w:val="24"/>
+        </w:rPr>
+        <w:t xml:space="preserve"> quando é acionada a opção Registrar Devolução no </w:t>
       </w:r>
       <w:r>
         <w:rPr>
           <w:b/>
           <w:szCs w:val="24"/>
         </w:rPr>
-        <w:t>[ECU_008]</w:t>
+        <w:t>[ECU_012]</w:t>
+      </w:r>
+      <w:r>
+        <w:rPr>
+          <w:szCs w:val="24"/>
+        </w:rPr>
+        <w:t>.</w:t>
+      </w:r>
+    </w:p>
+    <w:p>
+      <w:pPr>
+        <w:pStyle w:val="PargrafodaLista"/>
+        <w:numPr>
+          <w:ilvl w:val="0"/>
+          <w:numId w:val="35"/>
+        </w:numPr>
+        <w:jc w:val="both"/>
+        <w:rPr>
+          <w:szCs w:val="24"/>
+        </w:rPr>
+      </w:pPr>
+      <w:r>
+        <w:rPr>
+          <w:szCs w:val="24"/>
+        </w:rPr>
+        <w:t>O sistema verifica se houve atraso</w:t>
       </w:r>
       <w:r>
         <w:rPr>
@@ -3997,7 +5055,7 @@
         <w:pStyle w:val="PargrafodaLista"/>
         <w:numPr>
           <w:ilvl w:val="0"/>
-          <w:numId w:val="29"/>
+          <w:numId w:val="35"/>
         </w:numPr>
         <w:jc w:val="both"/>
         <w:rPr>
@@ -4008,15 +5066,15 @@
         <w:rPr>
           <w:szCs w:val="24"/>
         </w:rPr>
-        <w:t>O sistema apresenta a tela para realizar reserva, com o campo livro preenchido;</w:t>
-      </w:r>
-    </w:p>
-    <w:p>
-      <w:pPr>
-        <w:pStyle w:val="PargrafodaLista"/>
-        <w:numPr>
-          <w:ilvl w:val="0"/>
-          <w:numId w:val="29"/>
+        <w:t>Se houve atraso o sistema apresenta a tela de Verificar Atraso, mostrando as informações de atraso e habilitando a opção “Gerar Boleto”;</w:t>
+      </w:r>
+    </w:p>
+    <w:p>
+      <w:pPr>
+        <w:pStyle w:val="PargrafodaLista"/>
+        <w:numPr>
+          <w:ilvl w:val="0"/>
+          <w:numId w:val="35"/>
         </w:numPr>
         <w:jc w:val="both"/>
         <w:rPr>
@@ -4027,15 +5085,15 @@
         <w:rPr>
           <w:szCs w:val="24"/>
         </w:rPr>
-        <w:t>O ator preenche os campos obrigatórios e aciona a opção Realizar Reserva;</w:t>
-      </w:r>
-    </w:p>
-    <w:p>
-      <w:pPr>
-        <w:pStyle w:val="PargrafodaLista"/>
-        <w:numPr>
-          <w:ilvl w:val="0"/>
-          <w:numId w:val="29"/>
+        <w:t>O ator seleciona “Gerar Boleto”;</w:t>
+      </w:r>
+    </w:p>
+    <w:p>
+      <w:pPr>
+        <w:pStyle w:val="PargrafodaLista"/>
+        <w:numPr>
+          <w:ilvl w:val="0"/>
+          <w:numId w:val="35"/>
         </w:numPr>
         <w:jc w:val="both"/>
         <w:rPr>
@@ -4046,15 +5104,15 @@
         <w:rPr>
           <w:szCs w:val="24"/>
         </w:rPr>
-        <w:t>O sistema valida os campos e apresenta a mensagem “Confirma a realização da Reserva? ”;</w:t>
-      </w:r>
-    </w:p>
-    <w:p>
-      <w:pPr>
-        <w:pStyle w:val="PargrafodaLista"/>
-        <w:numPr>
-          <w:ilvl w:val="0"/>
-          <w:numId w:val="29"/>
+        <w:t>O sistema gera o boleto para o atraso;</w:t>
+      </w:r>
+    </w:p>
+    <w:p>
+      <w:pPr>
+        <w:pStyle w:val="PargrafodaLista"/>
+        <w:numPr>
+          <w:ilvl w:val="0"/>
+          <w:numId w:val="35"/>
         </w:numPr>
         <w:jc w:val="both"/>
         <w:rPr>
@@ -4065,72 +5123,127 @@
         <w:rPr>
           <w:szCs w:val="24"/>
         </w:rPr>
-        <w:t>O ator seleciona a opção desejada;</w:t>
-      </w:r>
-    </w:p>
-    <w:p>
-      <w:pPr>
-        <w:pStyle w:val="PargrafodaLista"/>
-        <w:numPr>
-          <w:ilvl w:val="0"/>
-          <w:numId w:val="29"/>
-        </w:numPr>
+        <w:t>Esse fluxo é encerrado.</w:t>
+      </w:r>
+    </w:p>
+    <w:p>
+      <w:pPr>
         <w:jc w:val="both"/>
         <w:rPr>
           <w:szCs w:val="24"/>
         </w:rPr>
       </w:pPr>
-      <w:r>
-        <w:rPr>
-          <w:szCs w:val="24"/>
-        </w:rPr>
-        <w:t>Esse fluxo é encerrado.</w:t>
-      </w:r>
-    </w:p>
-    <w:p>
-      <w:pPr>
+    </w:p>
+    <w:p>
+      <w:pPr>
+        <w:pStyle w:val="Ttulo1"/>
+      </w:pPr>
+      <w:bookmarkStart w:id="14" w:name="_Toc478979471"/>
+      <w:r>
+        <w:t>ECU_014_</w:t>
+      </w:r>
+      <w:r>
+        <w:t>Realizar_Empréstimo</w:t>
+      </w:r>
+      <w:bookmarkEnd w:id="14"/>
+    </w:p>
+    <w:p/>
+    <w:p>
+      <w:r>
+        <w:t>ATORES:</w:t>
+      </w:r>
+    </w:p>
+    <w:p>
+      <w:pPr>
+        <w:pStyle w:val="PargrafodaLista"/>
+        <w:numPr>
+          <w:ilvl w:val="0"/>
+          <w:numId w:val="33"/>
+        </w:numPr>
+      </w:pPr>
+      <w:r>
+        <w:t>Atendente;</w:t>
+      </w:r>
+    </w:p>
+    <w:p>
+      <w:pPr>
+        <w:pStyle w:val="PargrafodaLista"/>
+        <w:numPr>
+          <w:ilvl w:val="0"/>
+          <w:numId w:val="33"/>
+        </w:numPr>
         <w:jc w:val="both"/>
         <w:rPr>
           <w:szCs w:val="24"/>
         </w:rPr>
       </w:pPr>
-    </w:p>
-    <w:p>
-      <w:pPr>
+      <w:r>
+        <w:rPr>
+          <w:szCs w:val="24"/>
+        </w:rPr>
+        <w:t>Bibliotecário;</w:t>
+      </w:r>
+    </w:p>
+    <w:p>
+      <w:pPr>
+        <w:pStyle w:val="PargrafodaLista"/>
+        <w:numPr>
+          <w:ilvl w:val="0"/>
+          <w:numId w:val="33"/>
+        </w:numPr>
         <w:jc w:val="both"/>
         <w:rPr>
           <w:szCs w:val="24"/>
         </w:rPr>
       </w:pPr>
-    </w:p>
-    <w:p>
-      <w:pPr>
-        <w:pStyle w:val="Ttulo1"/>
-      </w:pPr>
-      <w:bookmarkStart w:id="10" w:name="_Toc478979467"/>
-      <w:r>
-        <w:t>ECU_010</w:t>
-      </w:r>
-      <w:proofErr w:type="gramStart"/>
-      <w:r>
-        <w:t>_Solicitar</w:t>
-      </w:r>
-      <w:proofErr w:type="gramEnd"/>
-      <w:r>
-        <w:t>_Emprestimo</w:t>
-      </w:r>
-      <w:bookmarkEnd w:id="10"/>
-    </w:p>
-    <w:p>
-      <w:pPr>
+      <w:r>
+        <w:rPr>
+          <w:szCs w:val="24"/>
+        </w:rPr>
+        <w:t>Gerente.</w:t>
+      </w:r>
+    </w:p>
+    <w:p>
+      <w:pPr>
+        <w:pStyle w:val="PargrafodaLista"/>
+      </w:pPr>
+    </w:p>
+    <w:p/>
+    <w:p>
+      <w:r>
+        <w:t>Realizar Empréstimo</w:t>
+      </w:r>
+      <w:r>
+        <w:t>:</w:t>
+      </w:r>
+    </w:p>
+    <w:p/>
+    <w:p>
+      <w:pPr>
+        <w:pStyle w:val="PargrafodaLista"/>
+        <w:numPr>
+          <w:ilvl w:val="0"/>
+          <w:numId w:val="37"/>
+        </w:numPr>
         <w:jc w:val="both"/>
         <w:rPr>
           <w:szCs w:val="24"/>
         </w:rPr>
       </w:pPr>
-    </w:p>
-    <w:p>
-      <w:pPr>
+      <w:r>
+        <w:rPr>
+          <w:szCs w:val="24"/>
+        </w:rPr>
+        <w:t>Esse fluxo se inicial ao ser acionada a opção Realizar Empréstimo na tela principal;</w:t>
+      </w:r>
+    </w:p>
+    <w:p>
+      <w:pPr>
+        <w:pStyle w:val="PargrafodaLista"/>
+        <w:numPr>
+          <w:ilvl w:val="0"/>
+          <w:numId w:val="37"/>
+        </w:numPr>
         <w:jc w:val="both"/>
         <w:rPr>
           <w:szCs w:val="24"/>
@@ -4140,15 +5253,16 @@
         <w:rPr>
           <w:szCs w:val="24"/>
         </w:rPr>
-        <w:t>ATORES:</w:t>
-      </w:r>
-    </w:p>
-    <w:p>
-      <w:pPr>
-        <w:pStyle w:val="PargrafodaLista"/>
-        <w:numPr>
-          <w:ilvl w:val="0"/>
-          <w:numId w:val="25"/>
+        <w:lastRenderedPageBreak/>
+        <w:t>O sistema apresenta a tela para realizar empréstimo;</w:t>
+      </w:r>
+    </w:p>
+    <w:p>
+      <w:pPr>
+        <w:pStyle w:val="PargrafodaLista"/>
+        <w:numPr>
+          <w:ilvl w:val="0"/>
+          <w:numId w:val="37"/>
         </w:numPr>
         <w:jc w:val="both"/>
         <w:rPr>
@@ -4159,19 +5273,35 @@
         <w:rPr>
           <w:szCs w:val="24"/>
         </w:rPr>
-        <w:t>Aluno;</w:t>
-      </w:r>
-    </w:p>
-    <w:p>
-      <w:pPr>
+        <w:t>O ator preenche os campos obrigatórios;</w:t>
+      </w:r>
+    </w:p>
+    <w:p>
+      <w:pPr>
+        <w:pStyle w:val="PargrafodaLista"/>
+        <w:numPr>
+          <w:ilvl w:val="0"/>
+          <w:numId w:val="37"/>
+        </w:numPr>
         <w:jc w:val="both"/>
         <w:rPr>
           <w:szCs w:val="24"/>
         </w:rPr>
       </w:pPr>
-    </w:p>
-    <w:p>
-      <w:pPr>
+      <w:r>
+        <w:rPr>
+          <w:szCs w:val="24"/>
+        </w:rPr>
+        <w:t>O ator aciona a opção Confirmar Empréstimo;</w:t>
+      </w:r>
+    </w:p>
+    <w:p>
+      <w:pPr>
+        <w:pStyle w:val="PargrafodaLista"/>
+        <w:numPr>
+          <w:ilvl w:val="0"/>
+          <w:numId w:val="37"/>
+        </w:numPr>
         <w:jc w:val="both"/>
         <w:rPr>
           <w:szCs w:val="24"/>
@@ -4181,1178 +5311,7 @@
         <w:rPr>
           <w:szCs w:val="24"/>
         </w:rPr>
-        <w:t>Solicitar Empréstimo:</w:t>
-      </w:r>
-    </w:p>
-    <w:p>
-      <w:pPr>
-        <w:jc w:val="both"/>
-        <w:rPr>
-          <w:szCs w:val="24"/>
-        </w:rPr>
-      </w:pPr>
-    </w:p>
-    <w:p>
-      <w:pPr>
-        <w:pStyle w:val="PargrafodaLista"/>
-        <w:numPr>
-          <w:ilvl w:val="0"/>
-          <w:numId w:val="31"/>
-        </w:numPr>
-        <w:jc w:val="both"/>
-        <w:rPr>
-          <w:szCs w:val="24"/>
-        </w:rPr>
-      </w:pPr>
-      <w:r>
-        <w:rPr>
-          <w:szCs w:val="24"/>
-        </w:rPr>
-        <w:t xml:space="preserve">O ator acessa a opção Solicitar Empréstimo, na tela de resultado do </w:t>
-      </w:r>
-      <w:r>
-        <w:rPr>
-          <w:b/>
-          <w:szCs w:val="24"/>
-        </w:rPr>
-        <w:t>[ECU_008]</w:t>
-      </w:r>
-      <w:r>
-        <w:rPr>
-          <w:szCs w:val="24"/>
-        </w:rPr>
-        <w:t>;</w:t>
-      </w:r>
-    </w:p>
-    <w:p>
-      <w:pPr>
-        <w:pStyle w:val="PargrafodaLista"/>
-        <w:numPr>
-          <w:ilvl w:val="0"/>
-          <w:numId w:val="31"/>
-        </w:numPr>
-        <w:jc w:val="both"/>
-        <w:rPr>
-          <w:szCs w:val="24"/>
-        </w:rPr>
-      </w:pPr>
-      <w:r>
-        <w:rPr>
-          <w:szCs w:val="24"/>
-        </w:rPr>
-        <w:t>O sistema apresenta a tela para solicitar empréstimo, com o campo livro preenchido;</w:t>
-      </w:r>
-    </w:p>
-    <w:p>
-      <w:pPr>
-        <w:pStyle w:val="PargrafodaLista"/>
-        <w:numPr>
-          <w:ilvl w:val="0"/>
-          <w:numId w:val="31"/>
-        </w:numPr>
-        <w:jc w:val="both"/>
-        <w:rPr>
-          <w:szCs w:val="24"/>
-        </w:rPr>
-      </w:pPr>
-      <w:r>
-        <w:rPr>
-          <w:szCs w:val="24"/>
-        </w:rPr>
-        <w:t>O ator preenche os campos obrigatórios e aciona a opção Solicitar Empréstimo;</w:t>
-      </w:r>
-    </w:p>
-    <w:p>
-      <w:pPr>
-        <w:pStyle w:val="PargrafodaLista"/>
-        <w:numPr>
-          <w:ilvl w:val="0"/>
-          <w:numId w:val="31"/>
-        </w:numPr>
-        <w:jc w:val="both"/>
-        <w:rPr>
-          <w:szCs w:val="24"/>
-        </w:rPr>
-      </w:pPr>
-      <w:r>
-        <w:rPr>
-          <w:szCs w:val="24"/>
-        </w:rPr>
-        <w:t>O sistema valida os campos e apresenta a mensagem “Conforma a solicitação de empréstimo? “;</w:t>
-      </w:r>
-    </w:p>
-    <w:p>
-      <w:pPr>
-        <w:pStyle w:val="PargrafodaLista"/>
-        <w:numPr>
-          <w:ilvl w:val="0"/>
-          <w:numId w:val="31"/>
-        </w:numPr>
-        <w:jc w:val="both"/>
-        <w:rPr>
-          <w:szCs w:val="24"/>
-        </w:rPr>
-      </w:pPr>
-      <w:r>
-        <w:rPr>
-          <w:szCs w:val="24"/>
-        </w:rPr>
-        <w:t>A ator seleciona a opção desejada;</w:t>
-      </w:r>
-    </w:p>
-    <w:p>
-      <w:pPr>
-        <w:pStyle w:val="PargrafodaLista"/>
-        <w:numPr>
-          <w:ilvl w:val="0"/>
-          <w:numId w:val="31"/>
-        </w:numPr>
-        <w:jc w:val="both"/>
-        <w:rPr>
-          <w:szCs w:val="24"/>
-        </w:rPr>
-      </w:pPr>
-      <w:r>
-        <w:rPr>
-          <w:szCs w:val="24"/>
-        </w:rPr>
-        <w:lastRenderedPageBreak/>
-        <w:t xml:space="preserve"> Esse fluxo é encerrado.</w:t>
-      </w:r>
-    </w:p>
-    <w:p>
-      <w:pPr>
-        <w:pStyle w:val="Ttulo1"/>
-      </w:pPr>
-      <w:bookmarkStart w:id="11" w:name="_Toc478979468"/>
-      <w:r>
-        <w:t>ECU_011</w:t>
-      </w:r>
-      <w:proofErr w:type="gramStart"/>
-      <w:r>
-        <w:t>_Realizar</w:t>
-      </w:r>
-      <w:proofErr w:type="gramEnd"/>
-      <w:r>
-        <w:t>_Devolução</w:t>
-      </w:r>
-      <w:bookmarkEnd w:id="11"/>
-    </w:p>
-    <w:p>
-      <w:pPr>
-        <w:jc w:val="both"/>
-        <w:rPr>
-          <w:szCs w:val="24"/>
-        </w:rPr>
-      </w:pPr>
-    </w:p>
-    <w:p>
-      <w:pPr>
-        <w:jc w:val="both"/>
-        <w:rPr>
-          <w:szCs w:val="24"/>
-        </w:rPr>
-      </w:pPr>
-      <w:r>
-        <w:rPr>
-          <w:szCs w:val="24"/>
-        </w:rPr>
-        <w:t>ATORES:</w:t>
-      </w:r>
-    </w:p>
-    <w:p>
-      <w:pPr>
-        <w:pStyle w:val="PargrafodaLista"/>
-        <w:numPr>
-          <w:ilvl w:val="0"/>
-          <w:numId w:val="25"/>
-        </w:numPr>
-        <w:jc w:val="both"/>
-        <w:rPr>
-          <w:szCs w:val="24"/>
-        </w:rPr>
-      </w:pPr>
-      <w:r>
-        <w:rPr>
-          <w:szCs w:val="24"/>
-        </w:rPr>
-        <w:t>Aluno;</w:t>
-      </w:r>
-    </w:p>
-    <w:p>
-      <w:pPr>
-        <w:pStyle w:val="PargrafodaLista"/>
-        <w:numPr>
-          <w:ilvl w:val="0"/>
-          <w:numId w:val="25"/>
-        </w:numPr>
-        <w:jc w:val="both"/>
-        <w:rPr>
-          <w:szCs w:val="24"/>
-        </w:rPr>
-      </w:pPr>
-      <w:r>
-        <w:rPr>
-          <w:szCs w:val="24"/>
-        </w:rPr>
-        <w:t>Atendente;</w:t>
-      </w:r>
-    </w:p>
-    <w:p>
-      <w:pPr>
-        <w:pStyle w:val="PargrafodaLista"/>
-        <w:numPr>
-          <w:ilvl w:val="0"/>
-          <w:numId w:val="25"/>
-        </w:numPr>
-        <w:jc w:val="both"/>
-        <w:rPr>
-          <w:szCs w:val="24"/>
-        </w:rPr>
-      </w:pPr>
-      <w:r>
-        <w:rPr>
-          <w:szCs w:val="24"/>
-        </w:rPr>
-        <w:t>Bibliotecário;</w:t>
-      </w:r>
-    </w:p>
-    <w:p>
-      <w:pPr>
-        <w:pStyle w:val="PargrafodaLista"/>
-        <w:numPr>
-          <w:ilvl w:val="0"/>
-          <w:numId w:val="25"/>
-        </w:numPr>
-        <w:jc w:val="both"/>
-        <w:rPr>
-          <w:szCs w:val="24"/>
-        </w:rPr>
-      </w:pPr>
-      <w:r>
-        <w:rPr>
-          <w:szCs w:val="24"/>
-        </w:rPr>
-        <w:t>Gerente.</w:t>
-      </w:r>
-    </w:p>
-    <w:p>
-      <w:pPr>
-        <w:pStyle w:val="PargrafodaLista"/>
-        <w:jc w:val="both"/>
-        <w:rPr>
-          <w:szCs w:val="24"/>
-        </w:rPr>
-      </w:pPr>
-    </w:p>
-    <w:p>
-      <w:pPr>
-        <w:jc w:val="both"/>
-        <w:rPr>
-          <w:szCs w:val="24"/>
-        </w:rPr>
-      </w:pPr>
-    </w:p>
-    <w:p>
-      <w:pPr>
-        <w:jc w:val="both"/>
-        <w:rPr>
-          <w:szCs w:val="24"/>
-        </w:rPr>
-      </w:pPr>
-      <w:r>
-        <w:rPr>
-          <w:szCs w:val="24"/>
-        </w:rPr>
-        <w:t>Realizar Devolução:</w:t>
-      </w:r>
-    </w:p>
-    <w:p>
-      <w:pPr>
-        <w:jc w:val="both"/>
-        <w:rPr>
-          <w:szCs w:val="24"/>
-        </w:rPr>
-      </w:pPr>
-    </w:p>
-    <w:p>
-      <w:pPr>
-        <w:pStyle w:val="PargrafodaLista"/>
-        <w:numPr>
-          <w:ilvl w:val="0"/>
-          <w:numId w:val="32"/>
-        </w:numPr>
-        <w:jc w:val="both"/>
-        <w:rPr>
-          <w:szCs w:val="24"/>
-        </w:rPr>
-      </w:pPr>
-      <w:r>
-        <w:rPr>
-          <w:szCs w:val="24"/>
-        </w:rPr>
-        <w:t xml:space="preserve">O ator se identifica ao atendente e apresenta </w:t>
-      </w:r>
-      <w:proofErr w:type="gramStart"/>
-      <w:r>
-        <w:rPr>
-          <w:szCs w:val="24"/>
-        </w:rPr>
-        <w:t>o(</w:t>
-      </w:r>
-      <w:proofErr w:type="gramEnd"/>
-      <w:r>
-        <w:rPr>
-          <w:szCs w:val="24"/>
-        </w:rPr>
-        <w:t>s) livro(s) para a devolução;</w:t>
-      </w:r>
-    </w:p>
-    <w:p>
-      <w:pPr>
-        <w:pStyle w:val="PargrafodaLista"/>
-        <w:numPr>
-          <w:ilvl w:val="0"/>
-          <w:numId w:val="32"/>
-        </w:numPr>
-        <w:jc w:val="both"/>
-        <w:rPr>
-          <w:szCs w:val="24"/>
-        </w:rPr>
-      </w:pPr>
-      <w:r>
-        <w:rPr>
-          <w:szCs w:val="24"/>
-        </w:rPr>
-        <w:t>Esse fluxo é encerrado.</w:t>
-      </w:r>
-    </w:p>
-    <w:p>
-      <w:pPr>
-        <w:jc w:val="both"/>
-        <w:rPr>
-          <w:szCs w:val="24"/>
-        </w:rPr>
-      </w:pPr>
-    </w:p>
-    <w:p>
-      <w:pPr>
-        <w:jc w:val="both"/>
-        <w:rPr>
-          <w:szCs w:val="24"/>
-        </w:rPr>
-      </w:pPr>
-    </w:p>
-    <w:p>
-      <w:pPr>
-        <w:pStyle w:val="Ttulo1"/>
-      </w:pPr>
-      <w:bookmarkStart w:id="12" w:name="_Toc478979469"/>
-      <w:r>
-        <w:t>ECU_012</w:t>
-      </w:r>
-      <w:proofErr w:type="gramStart"/>
-      <w:r>
-        <w:t>_Registrar</w:t>
-      </w:r>
-      <w:proofErr w:type="gramEnd"/>
-      <w:r>
-        <w:t>_Devolução</w:t>
-      </w:r>
-      <w:bookmarkEnd w:id="12"/>
-    </w:p>
-    <w:p>
-      <w:pPr>
-        <w:jc w:val="both"/>
-        <w:rPr>
-          <w:szCs w:val="24"/>
-        </w:rPr>
-      </w:pPr>
-    </w:p>
-    <w:p>
-      <w:pPr>
-        <w:jc w:val="both"/>
-        <w:rPr>
-          <w:szCs w:val="24"/>
-        </w:rPr>
-      </w:pPr>
-      <w:r>
-        <w:rPr>
-          <w:szCs w:val="24"/>
-        </w:rPr>
-        <w:t>ATORES:</w:t>
-      </w:r>
-    </w:p>
-    <w:p>
-      <w:pPr>
-        <w:pStyle w:val="PargrafodaLista"/>
-        <w:numPr>
-          <w:ilvl w:val="0"/>
-          <w:numId w:val="33"/>
-        </w:numPr>
-        <w:jc w:val="both"/>
-        <w:rPr>
-          <w:szCs w:val="24"/>
-        </w:rPr>
-      </w:pPr>
-      <w:r>
-        <w:rPr>
-          <w:szCs w:val="24"/>
-        </w:rPr>
-        <w:t>Atendente;</w:t>
-      </w:r>
-    </w:p>
-    <w:p>
-      <w:pPr>
-        <w:pStyle w:val="PargrafodaLista"/>
-        <w:numPr>
-          <w:ilvl w:val="0"/>
-          <w:numId w:val="33"/>
-        </w:numPr>
-        <w:jc w:val="both"/>
-        <w:rPr>
-          <w:szCs w:val="24"/>
-        </w:rPr>
-      </w:pPr>
-      <w:r>
-        <w:rPr>
-          <w:szCs w:val="24"/>
-        </w:rPr>
-        <w:t>Bibliotecário;</w:t>
-      </w:r>
-    </w:p>
-    <w:p>
-      <w:pPr>
-        <w:pStyle w:val="PargrafodaLista"/>
-        <w:numPr>
-          <w:ilvl w:val="0"/>
-          <w:numId w:val="33"/>
-        </w:numPr>
-        <w:jc w:val="both"/>
-        <w:rPr>
-          <w:szCs w:val="24"/>
-        </w:rPr>
-      </w:pPr>
-      <w:r>
-        <w:rPr>
-          <w:szCs w:val="24"/>
-        </w:rPr>
-        <w:t>Gerente.</w:t>
-      </w:r>
-    </w:p>
-    <w:p>
-      <w:pPr>
-        <w:pStyle w:val="PargrafodaLista"/>
-        <w:jc w:val="both"/>
-        <w:rPr>
-          <w:szCs w:val="24"/>
-        </w:rPr>
-      </w:pPr>
-    </w:p>
-    <w:p>
-      <w:pPr>
-        <w:jc w:val="both"/>
-        <w:rPr>
-          <w:szCs w:val="24"/>
-        </w:rPr>
-      </w:pPr>
-    </w:p>
-    <w:p>
-      <w:pPr>
-        <w:jc w:val="both"/>
-        <w:rPr>
-          <w:szCs w:val="24"/>
-        </w:rPr>
-      </w:pPr>
-      <w:r>
-        <w:rPr>
-          <w:szCs w:val="24"/>
-        </w:rPr>
-        <w:t>Registrar Devolução:</w:t>
-      </w:r>
-    </w:p>
-    <w:p>
-      <w:pPr>
-        <w:jc w:val="both"/>
-        <w:rPr>
-          <w:szCs w:val="24"/>
-        </w:rPr>
-      </w:pPr>
-    </w:p>
-    <w:p>
-      <w:pPr>
-        <w:pStyle w:val="PargrafodaLista"/>
-        <w:numPr>
-          <w:ilvl w:val="0"/>
-          <w:numId w:val="34"/>
-        </w:numPr>
-        <w:jc w:val="both"/>
-        <w:rPr>
-          <w:szCs w:val="24"/>
-        </w:rPr>
-      </w:pPr>
-      <w:r>
-        <w:rPr>
-          <w:szCs w:val="24"/>
-        </w:rPr>
-        <w:t>Esse fluxo se inicia após serem apresentados os livros para devolução;</w:t>
-      </w:r>
-    </w:p>
-    <w:p>
-      <w:pPr>
-        <w:pStyle w:val="PargrafodaLista"/>
-        <w:numPr>
-          <w:ilvl w:val="0"/>
-          <w:numId w:val="34"/>
-        </w:numPr>
-        <w:jc w:val="both"/>
-        <w:rPr>
-          <w:szCs w:val="24"/>
-        </w:rPr>
-      </w:pPr>
-      <w:r>
-        <w:rPr>
-          <w:szCs w:val="24"/>
-        </w:rPr>
-        <w:t>O atendente acessa a opção Registrar Devolução na tela inicial;</w:t>
-      </w:r>
-    </w:p>
-    <w:p>
-      <w:pPr>
-        <w:pStyle w:val="PargrafodaLista"/>
-        <w:numPr>
-          <w:ilvl w:val="0"/>
-          <w:numId w:val="34"/>
-        </w:numPr>
-        <w:jc w:val="both"/>
-        <w:rPr>
-          <w:szCs w:val="24"/>
-        </w:rPr>
-      </w:pPr>
-      <w:r>
-        <w:rPr>
-          <w:szCs w:val="24"/>
-        </w:rPr>
-        <w:t>O sistema apresenta a tela de registrar devolução;</w:t>
-      </w:r>
-    </w:p>
-    <w:p>
-      <w:pPr>
-        <w:pStyle w:val="PargrafodaLista"/>
-        <w:numPr>
-          <w:ilvl w:val="0"/>
-          <w:numId w:val="34"/>
-        </w:numPr>
-        <w:jc w:val="both"/>
-        <w:rPr>
-          <w:szCs w:val="24"/>
-        </w:rPr>
-      </w:pPr>
-      <w:r>
-        <w:rPr>
-          <w:szCs w:val="24"/>
-        </w:rPr>
-        <w:t>O atendente preenche os campos obrigatórios e aciona a opção Registrar Devolução;</w:t>
-      </w:r>
-    </w:p>
-    <w:p>
-      <w:pPr>
-        <w:pStyle w:val="PargrafodaLista"/>
-        <w:numPr>
-          <w:ilvl w:val="0"/>
-          <w:numId w:val="34"/>
-        </w:numPr>
-        <w:jc w:val="both"/>
-        <w:rPr>
-          <w:szCs w:val="24"/>
-        </w:rPr>
-      </w:pPr>
-      <w:r>
-        <w:rPr>
-          <w:szCs w:val="24"/>
-        </w:rPr>
-        <w:t>O s</w:t>
-      </w:r>
-      <w:r>
-        <w:rPr>
-          <w:szCs w:val="24"/>
-        </w:rPr>
-        <w:t>istema valida os campos e</w:t>
-      </w:r>
-      <w:r>
-        <w:rPr>
-          <w:szCs w:val="24"/>
-        </w:rPr>
-        <w:t xml:space="preserve"> se houve atraso na devolução</w:t>
-      </w:r>
-      <w:r>
-        <w:rPr>
-          <w:b/>
-          <w:szCs w:val="24"/>
-        </w:rPr>
-        <w:t>[ECU_013]</w:t>
-      </w:r>
-      <w:r>
-        <w:rPr>
-          <w:szCs w:val="24"/>
-        </w:rPr>
-        <w:t>;</w:t>
-      </w:r>
-    </w:p>
-    <w:p>
-      <w:pPr>
-        <w:pStyle w:val="PargrafodaLista"/>
-        <w:numPr>
-          <w:ilvl w:val="0"/>
-          <w:numId w:val="34"/>
-        </w:numPr>
-        <w:jc w:val="both"/>
-        <w:rPr>
-          <w:szCs w:val="24"/>
-        </w:rPr>
-      </w:pPr>
-      <w:r>
-        <w:rPr>
-          <w:szCs w:val="24"/>
-        </w:rPr>
-        <w:t>O sistema salva os dados;</w:t>
-      </w:r>
-    </w:p>
-    <w:p>
-      <w:pPr>
-        <w:pStyle w:val="PargrafodaLista"/>
-        <w:numPr>
-          <w:ilvl w:val="0"/>
-          <w:numId w:val="34"/>
-        </w:numPr>
-        <w:jc w:val="both"/>
-        <w:rPr>
-          <w:szCs w:val="24"/>
-        </w:rPr>
-      </w:pPr>
-      <w:r>
-        <w:rPr>
-          <w:szCs w:val="24"/>
-        </w:rPr>
-        <w:t>Esse fluxo é encerrado.</w:t>
-      </w:r>
-    </w:p>
-    <w:p>
-      <w:pPr>
-        <w:jc w:val="both"/>
-        <w:rPr>
-          <w:szCs w:val="24"/>
-        </w:rPr>
-      </w:pPr>
-    </w:p>
-    <w:p>
-      <w:pPr>
-        <w:jc w:val="center"/>
-        <w:rPr>
-          <w:b/>
-          <w:sz w:val="36"/>
-          <w:szCs w:val="36"/>
-        </w:rPr>
-      </w:pPr>
-    </w:p>
-    <w:p>
-      <w:pPr>
-        <w:pStyle w:val="Ttulo1"/>
-      </w:pPr>
-      <w:bookmarkStart w:id="13" w:name="_Toc478979470"/>
-      <w:r>
-        <w:t>ECU_013</w:t>
-      </w:r>
-      <w:proofErr w:type="gramStart"/>
-      <w:r>
-        <w:t>_Verificar</w:t>
-      </w:r>
-      <w:proofErr w:type="gramEnd"/>
-      <w:r>
-        <w:t>_Atraso</w:t>
-      </w:r>
-      <w:bookmarkEnd w:id="13"/>
-    </w:p>
-    <w:p>
-      <w:pPr>
-        <w:jc w:val="both"/>
-        <w:rPr>
-          <w:szCs w:val="24"/>
-        </w:rPr>
-      </w:pPr>
-    </w:p>
-    <w:p>
-      <w:pPr>
-        <w:jc w:val="both"/>
-        <w:rPr>
-          <w:szCs w:val="24"/>
-        </w:rPr>
-      </w:pPr>
-      <w:r>
-        <w:rPr>
-          <w:szCs w:val="24"/>
-        </w:rPr>
-        <w:t>ATORES:</w:t>
-      </w:r>
-    </w:p>
-    <w:p>
-      <w:pPr>
-        <w:pStyle w:val="PargrafodaLista"/>
-        <w:numPr>
-          <w:ilvl w:val="0"/>
-          <w:numId w:val="33"/>
-        </w:numPr>
-        <w:jc w:val="both"/>
-        <w:rPr>
-          <w:szCs w:val="24"/>
-        </w:rPr>
-      </w:pPr>
-      <w:r>
-        <w:rPr>
-          <w:szCs w:val="24"/>
-        </w:rPr>
-        <w:t>Atendente;</w:t>
-      </w:r>
-    </w:p>
-    <w:p>
-      <w:pPr>
-        <w:pStyle w:val="PargrafodaLista"/>
-        <w:numPr>
-          <w:ilvl w:val="0"/>
-          <w:numId w:val="33"/>
-        </w:numPr>
-        <w:jc w:val="both"/>
-        <w:rPr>
-          <w:szCs w:val="24"/>
-        </w:rPr>
-      </w:pPr>
-      <w:r>
-        <w:rPr>
-          <w:szCs w:val="24"/>
-        </w:rPr>
-        <w:t>Bibliotecário;</w:t>
-      </w:r>
-    </w:p>
-    <w:p>
-      <w:pPr>
-        <w:pStyle w:val="PargrafodaLista"/>
-        <w:numPr>
-          <w:ilvl w:val="0"/>
-          <w:numId w:val="33"/>
-        </w:numPr>
-        <w:jc w:val="both"/>
-        <w:rPr>
-          <w:szCs w:val="24"/>
-        </w:rPr>
-      </w:pPr>
-      <w:r>
-        <w:rPr>
-          <w:szCs w:val="24"/>
-        </w:rPr>
-        <w:t>Gerente.</w:t>
-      </w:r>
-    </w:p>
-    <w:p>
-      <w:pPr>
-        <w:jc w:val="both"/>
-        <w:rPr>
-          <w:szCs w:val="24"/>
-        </w:rPr>
-      </w:pPr>
-    </w:p>
-    <w:p>
-      <w:pPr>
-        <w:jc w:val="both"/>
-        <w:rPr>
-          <w:szCs w:val="24"/>
-        </w:rPr>
-      </w:pPr>
-      <w:r>
-        <w:rPr>
-          <w:szCs w:val="24"/>
-        </w:rPr>
-        <w:t>Verificar Atraso:</w:t>
-      </w:r>
-    </w:p>
-    <w:p>
-      <w:pPr>
-        <w:jc w:val="both"/>
-        <w:rPr>
-          <w:szCs w:val="24"/>
-        </w:rPr>
-      </w:pPr>
-    </w:p>
-    <w:p>
-      <w:pPr>
-        <w:pStyle w:val="PargrafodaLista"/>
-        <w:numPr>
-          <w:ilvl w:val="0"/>
-          <w:numId w:val="35"/>
-        </w:numPr>
-        <w:jc w:val="both"/>
-        <w:rPr>
-          <w:szCs w:val="24"/>
-        </w:rPr>
-      </w:pPr>
-      <w:r>
-        <w:rPr>
-          <w:szCs w:val="24"/>
-        </w:rPr>
-        <w:t>Esse fluxo se inicia</w:t>
-      </w:r>
-      <w:r>
-        <w:rPr>
-          <w:szCs w:val="24"/>
-        </w:rPr>
-        <w:t xml:space="preserve"> quando é acionada a opção Registrar Devolução no </w:t>
-      </w:r>
-      <w:r>
-        <w:rPr>
-          <w:b/>
-          <w:szCs w:val="24"/>
-        </w:rPr>
-        <w:t>[ECU_012]</w:t>
-      </w:r>
-      <w:r>
-        <w:rPr>
-          <w:szCs w:val="24"/>
-        </w:rPr>
-        <w:t>.</w:t>
-      </w:r>
-    </w:p>
-    <w:p>
-      <w:pPr>
-        <w:pStyle w:val="PargrafodaLista"/>
-        <w:numPr>
-          <w:ilvl w:val="0"/>
-          <w:numId w:val="35"/>
-        </w:numPr>
-        <w:jc w:val="both"/>
-        <w:rPr>
-          <w:szCs w:val="24"/>
-        </w:rPr>
-      </w:pPr>
-      <w:r>
-        <w:rPr>
-          <w:szCs w:val="24"/>
-        </w:rPr>
-        <w:t>O sistema verifica se houve atraso</w:t>
-      </w:r>
-      <w:r>
-        <w:rPr>
-          <w:szCs w:val="24"/>
-        </w:rPr>
-        <w:t>;</w:t>
-      </w:r>
-    </w:p>
-    <w:p>
-      <w:pPr>
-        <w:pStyle w:val="PargrafodaLista"/>
-        <w:numPr>
-          <w:ilvl w:val="0"/>
-          <w:numId w:val="35"/>
-        </w:numPr>
-        <w:jc w:val="both"/>
-        <w:rPr>
-          <w:szCs w:val="24"/>
-        </w:rPr>
-      </w:pPr>
-      <w:r>
-        <w:rPr>
-          <w:szCs w:val="24"/>
-        </w:rPr>
-        <w:t>Se houve atraso o sistema apresenta a tela de Verificar Atraso, mostrando as informações de atraso e habilitando a opção “Gerar Boleto”;</w:t>
-      </w:r>
-    </w:p>
-    <w:p>
-      <w:pPr>
-        <w:pStyle w:val="PargrafodaLista"/>
-        <w:numPr>
-          <w:ilvl w:val="0"/>
-          <w:numId w:val="35"/>
-        </w:numPr>
-        <w:jc w:val="both"/>
-        <w:rPr>
-          <w:szCs w:val="24"/>
-        </w:rPr>
-      </w:pPr>
-      <w:r>
-        <w:rPr>
-          <w:szCs w:val="24"/>
-        </w:rPr>
-        <w:t>O ator seleciona “Gerar Boleto”;</w:t>
-      </w:r>
-    </w:p>
-    <w:p>
-      <w:pPr>
-        <w:pStyle w:val="PargrafodaLista"/>
-        <w:numPr>
-          <w:ilvl w:val="0"/>
-          <w:numId w:val="35"/>
-        </w:numPr>
-        <w:jc w:val="both"/>
-        <w:rPr>
-          <w:szCs w:val="24"/>
-        </w:rPr>
-      </w:pPr>
-      <w:r>
-        <w:rPr>
-          <w:szCs w:val="24"/>
-        </w:rPr>
-        <w:t>O sistema gera o boleto para o atraso;</w:t>
-      </w:r>
-    </w:p>
-    <w:p>
-      <w:pPr>
-        <w:pStyle w:val="PargrafodaLista"/>
-        <w:numPr>
-          <w:ilvl w:val="0"/>
-          <w:numId w:val="35"/>
-        </w:numPr>
-        <w:jc w:val="both"/>
-        <w:rPr>
-          <w:szCs w:val="24"/>
-        </w:rPr>
-      </w:pPr>
-      <w:r>
-        <w:rPr>
-          <w:szCs w:val="24"/>
-        </w:rPr>
-        <w:t>Esse fluxo é encerrado.</w:t>
-      </w:r>
-    </w:p>
-    <w:p>
-      <w:pPr>
-        <w:jc w:val="both"/>
-        <w:rPr>
-          <w:szCs w:val="24"/>
-        </w:rPr>
-      </w:pPr>
-    </w:p>
-    <w:p>
-      <w:pPr>
-        <w:jc w:val="both"/>
-        <w:rPr>
-          <w:szCs w:val="24"/>
-        </w:rPr>
-      </w:pPr>
-    </w:p>
-    <w:p>
-      <w:pPr>
-        <w:jc w:val="both"/>
-        <w:rPr>
-          <w:szCs w:val="24"/>
-        </w:rPr>
-      </w:pPr>
-    </w:p>
-    <w:p>
-      <w:pPr>
-        <w:jc w:val="both"/>
-        <w:rPr>
-          <w:szCs w:val="24"/>
-        </w:rPr>
-      </w:pPr>
-    </w:p>
-    <w:p>
-      <w:pPr>
-        <w:pStyle w:val="Ttulo1"/>
-      </w:pPr>
-      <w:bookmarkStart w:id="14" w:name="_Toc478979471"/>
-      <w:r>
-        <w:t>ECU_014</w:t>
-      </w:r>
-      <w:proofErr w:type="gramStart"/>
-      <w:r>
-        <w:t>_</w:t>
-      </w:r>
-      <w:r>
-        <w:t>Realizar</w:t>
-      </w:r>
-      <w:proofErr w:type="gramEnd"/>
-      <w:r>
-        <w:t>_Empréstimo</w:t>
-      </w:r>
-      <w:bookmarkEnd w:id="14"/>
-    </w:p>
-    <w:p/>
-    <w:p>
-      <w:r>
-        <w:t>ATORES:</w:t>
-      </w:r>
-    </w:p>
-    <w:p>
-      <w:pPr>
-        <w:pStyle w:val="PargrafodaLista"/>
-        <w:numPr>
-          <w:ilvl w:val="0"/>
-          <w:numId w:val="33"/>
-        </w:numPr>
-      </w:pPr>
-      <w:r>
-        <w:t>Atendente;</w:t>
-      </w:r>
-    </w:p>
-    <w:p>
-      <w:pPr>
-        <w:pStyle w:val="PargrafodaLista"/>
-        <w:numPr>
-          <w:ilvl w:val="0"/>
-          <w:numId w:val="33"/>
-        </w:numPr>
-        <w:jc w:val="both"/>
-        <w:rPr>
-          <w:szCs w:val="24"/>
-        </w:rPr>
-      </w:pPr>
-      <w:r>
-        <w:rPr>
-          <w:szCs w:val="24"/>
-        </w:rPr>
-        <w:t>Bibliotecário;</w:t>
-      </w:r>
-    </w:p>
-    <w:p>
-      <w:pPr>
-        <w:pStyle w:val="PargrafodaLista"/>
-        <w:numPr>
-          <w:ilvl w:val="0"/>
-          <w:numId w:val="33"/>
-        </w:numPr>
-        <w:jc w:val="both"/>
-        <w:rPr>
-          <w:szCs w:val="24"/>
-        </w:rPr>
-      </w:pPr>
-      <w:r>
-        <w:rPr>
-          <w:szCs w:val="24"/>
-        </w:rPr>
-        <w:t>Gerente.</w:t>
-      </w:r>
-    </w:p>
-    <w:p>
-      <w:pPr>
-        <w:pStyle w:val="PargrafodaLista"/>
-      </w:pPr>
-    </w:p>
-    <w:p/>
-    <w:p>
-      <w:r>
-        <w:t>Realizar Empréstimo</w:t>
-      </w:r>
-      <w:r>
-        <w:t>:</w:t>
-      </w:r>
-    </w:p>
-    <w:p/>
-    <w:p>
-      <w:pPr>
-        <w:pStyle w:val="PargrafodaLista"/>
-        <w:numPr>
-          <w:ilvl w:val="0"/>
-          <w:numId w:val="37"/>
-        </w:numPr>
-        <w:jc w:val="both"/>
-        <w:rPr>
-          <w:szCs w:val="24"/>
-        </w:rPr>
-      </w:pPr>
-      <w:r>
-        <w:rPr>
-          <w:szCs w:val="24"/>
-        </w:rPr>
-        <w:t>Esse fluxo se inicial ao ser acionada a opção Realizar Empréstimo na tela principal;</w:t>
-      </w:r>
-    </w:p>
-    <w:p>
-      <w:pPr>
-        <w:pStyle w:val="PargrafodaLista"/>
-        <w:numPr>
-          <w:ilvl w:val="0"/>
-          <w:numId w:val="37"/>
-        </w:numPr>
-        <w:jc w:val="both"/>
-        <w:rPr>
-          <w:szCs w:val="24"/>
-        </w:rPr>
-      </w:pPr>
-      <w:r>
-        <w:rPr>
-          <w:szCs w:val="24"/>
-        </w:rPr>
-        <w:t>O sistema apresenta a tela para realizar empréstimo;</w:t>
-      </w:r>
-    </w:p>
-    <w:p>
-      <w:pPr>
-        <w:pStyle w:val="PargrafodaLista"/>
-        <w:numPr>
-          <w:ilvl w:val="0"/>
-          <w:numId w:val="37"/>
-        </w:numPr>
-        <w:jc w:val="both"/>
-        <w:rPr>
-          <w:szCs w:val="24"/>
-        </w:rPr>
-      </w:pPr>
-      <w:r>
-        <w:rPr>
-          <w:szCs w:val="24"/>
-        </w:rPr>
-        <w:lastRenderedPageBreak/>
-        <w:t>O ator preenche os campos obrigatórios;</w:t>
-      </w:r>
-    </w:p>
-    <w:p>
-      <w:pPr>
-        <w:pStyle w:val="PargrafodaLista"/>
-        <w:numPr>
-          <w:ilvl w:val="0"/>
-          <w:numId w:val="37"/>
-        </w:numPr>
-        <w:jc w:val="both"/>
-        <w:rPr>
-          <w:szCs w:val="24"/>
-        </w:rPr>
-      </w:pPr>
-      <w:r>
-        <w:rPr>
-          <w:szCs w:val="24"/>
-        </w:rPr>
-        <w:t>O ator aciona a opção Confirmar Empréstimo;</w:t>
-      </w:r>
-    </w:p>
-    <w:p>
-      <w:pPr>
-        <w:pStyle w:val="PargrafodaLista"/>
-        <w:numPr>
-          <w:ilvl w:val="0"/>
-          <w:numId w:val="37"/>
-        </w:numPr>
-        <w:jc w:val="both"/>
-        <w:rPr>
-          <w:szCs w:val="24"/>
-        </w:rPr>
-      </w:pPr>
-      <w:r>
-        <w:rPr>
-          <w:szCs w:val="24"/>
-        </w:rPr>
-        <w:t xml:space="preserve">O sistema verifica se campos obrigatórios foram informados, verifica se </w:t>
-      </w:r>
-      <w:proofErr w:type="gramStart"/>
-      <w:r>
-        <w:rPr>
-          <w:szCs w:val="24"/>
-        </w:rPr>
-        <w:t>o(</w:t>
-      </w:r>
-      <w:proofErr w:type="gramEnd"/>
-      <w:r>
-        <w:rPr>
-          <w:szCs w:val="24"/>
-        </w:rPr>
-        <w:t>s) livro(s) estão disponíveis;</w:t>
+        <w:t>O sistema verifica se campos obrigatórios foram informados, verifica se o(s) livro(s) estão disponíveis;</w:t>
       </w:r>
     </w:p>
     <w:p>
@@ -5404,7 +5363,7 @@
 </file>
 
 <file path=word/numbering.xml><?xml version="1.0" encoding="utf-8"?>
-<w:numbering xmlns:wpc="http://schemas.microsoft.com/office/word/2010/wordprocessingCanvas" xmlns:mc="http://schemas.openxmlformats.org/markup-compatibility/2006" xmlns:o="urn:schemas-microsoft-com:office:office" xmlns:r="http://schemas.openxmlformats.org/officeDocument/2006/relationships" xmlns:m="http://schemas.openxmlformats.org/officeDocument/2006/math" xmlns:v="urn:schemas-microsoft-com:vml" xmlns:wp14="http://schemas.microsoft.com/office/word/2010/wordprocessingDrawing" xmlns:wp="http://schemas.openxmlformats.org/drawingml/2006/wordprocessingDrawing" xmlns:w10="urn:schemas-microsoft-com:office:word" xmlns:w="http://schemas.openxmlformats.org/wordprocessingml/2006/main" xmlns:w14="http://schemas.microsoft.com/office/word/2010/wordml" xmlns:w15="http://schemas.microsoft.com/office/word/2012/wordml" xmlns:wpg="http://schemas.microsoft.com/office/word/2010/wordprocessingGroup" xmlns:wpi="http://schemas.microsoft.com/office/word/2010/wordprocessingInk" xmlns:wne="http://schemas.microsoft.com/office/word/2006/wordml" xmlns:wps="http://schemas.microsoft.com/office/word/2010/wordprocessingShape" mc:Ignorable="w14 w15 wp14">
+<w:numbering xmlns:wpc="http://schemas.microsoft.com/office/word/2010/wordprocessingCanvas" xmlns:cx="http://schemas.microsoft.com/office/drawing/2014/chartex" xmlns:cx1="http://schemas.microsoft.com/office/drawing/2015/9/8/chartex" xmlns:cx2="http://schemas.microsoft.com/office/drawing/2015/10/21/chartex" xmlns:cx3="http://schemas.microsoft.com/office/drawing/2016/5/9/chartex" xmlns:cx4="http://schemas.microsoft.com/office/drawing/2016/5/10/chartex" xmlns:cx5="http://schemas.microsoft.com/office/drawing/2016/5/11/chartex" xmlns:cx6="http://schemas.microsoft.com/office/drawing/2016/5/12/chartex" xmlns:cx7="http://schemas.microsoft.com/office/drawing/2016/5/13/chartex" xmlns:cx8="http://schemas.microsoft.com/office/drawing/2016/5/14/chartex" xmlns:mc="http://schemas.openxmlformats.org/markup-compatibility/2006" xmlns:o="urn:schemas-microsoft-com:office:office" xmlns:r="http://schemas.openxmlformats.org/officeDocument/2006/relationships" xmlns:m="http://schemas.openxmlformats.org/officeDocument/2006/math" xmlns:v="urn:schemas-microsoft-com:vml" xmlns:wp14="http://schemas.microsoft.com/office/word/2010/wordprocessingDrawing" xmlns:wp="http://schemas.openxmlformats.org/drawingml/2006/wordprocessingDrawing" xmlns:w10="urn:schemas-microsoft-com:office:word" xmlns:w="http://schemas.openxmlformats.org/wordprocessingml/2006/main" xmlns:w14="http://schemas.microsoft.com/office/word/2010/wordml" xmlns:w15="http://schemas.microsoft.com/office/word/2012/wordml" xmlns:w16se="http://schemas.microsoft.com/office/word/2015/wordml/symex" xmlns:wpg="http://schemas.microsoft.com/office/word/2010/wordprocessingGroup" xmlns:wpi="http://schemas.microsoft.com/office/word/2010/wordprocessingInk" xmlns:wne="http://schemas.microsoft.com/office/word/2006/wordml" xmlns:wps="http://schemas.microsoft.com/office/word/2010/wordprocessingShape" mc:Ignorable="w14 w15 w16se wp14">
   <w:abstractNum w:abstractNumId="0" w15:restartNumberingAfterBreak="0">
     <w:nsid w:val="01747EBF"/>
     <w:multiLevelType w:val="hybridMultilevel"/>
@@ -8990,7 +8949,7 @@
 </file>
 
 <file path=word/styles.xml><?xml version="1.0" encoding="utf-8"?>
-<w:styles xmlns:mc="http://schemas.openxmlformats.org/markup-compatibility/2006" xmlns:r="http://schemas.openxmlformats.org/officeDocument/2006/relationships" xmlns:w="http://schemas.openxmlformats.org/wordprocessingml/2006/main" xmlns:w14="http://schemas.microsoft.com/office/word/2010/wordml" xmlns:w15="http://schemas.microsoft.com/office/word/2012/wordml" mc:Ignorable="w14 w15">
+<w:styles xmlns:mc="http://schemas.openxmlformats.org/markup-compatibility/2006" xmlns:r="http://schemas.openxmlformats.org/officeDocument/2006/relationships" xmlns:w="http://schemas.openxmlformats.org/wordprocessingml/2006/main" xmlns:w14="http://schemas.microsoft.com/office/word/2010/wordml" xmlns:w15="http://schemas.microsoft.com/office/word/2012/wordml" xmlns:w16se="http://schemas.microsoft.com/office/word/2015/wordml/symex" mc:Ignorable="w14 w15 w16se">
   <w:docDefaults>
     <w:rPrDefault>
       <w:rPr>
@@ -9006,7 +8965,7 @@
       </w:pPr>
     </w:pPrDefault>
   </w:docDefaults>
-  <w:latentStyles w:defLockedState="0" w:defUIPriority="99" w:defSemiHidden="0" w:defUnhideWhenUsed="0" w:defQFormat="0" w:count="371">
+  <w:latentStyles w:defLockedState="0" w:defUIPriority="99" w:defSemiHidden="0" w:defUnhideWhenUsed="0" w:defQFormat="0" w:count="374">
     <w:lsdException w:name="Normal" w:uiPriority="0" w:qFormat="1"/>
     <w:lsdException w:name="heading 1" w:uiPriority="9" w:qFormat="1"/>
     <w:lsdException w:name="heading 2" w:semiHidden="1" w:uiPriority="9" w:unhideWhenUsed="1" w:qFormat="1"/>
@@ -9112,7 +9071,6 @@
     <w:lsdException w:name="HTML Sample" w:semiHidden="1" w:unhideWhenUsed="1"/>
     <w:lsdException w:name="HTML Typewriter" w:semiHidden="1" w:unhideWhenUsed="1"/>
     <w:lsdException w:name="HTML Variable" w:semiHidden="1" w:unhideWhenUsed="1"/>
-    <w:lsdException w:name="Normal Table" w:semiHidden="1" w:unhideWhenUsed="1"/>
     <w:lsdException w:name="annotation subject" w:semiHidden="1" w:unhideWhenUsed="1"/>
     <w:lsdException w:name="No List" w:semiHidden="1" w:unhideWhenUsed="1"/>
     <w:lsdException w:name="Outline List 1" w:semiHidden="1" w:unhideWhenUsed="1"/>
@@ -9157,7 +9115,6 @@
     <w:lsdException w:name="Table Professional" w:semiHidden="1" w:unhideWhenUsed="1"/>
     <w:lsdException w:name="Table Subtle 1" w:semiHidden="1" w:unhideWhenUsed="1"/>
     <w:lsdException w:name="Table Subtle 2" w:semiHidden="1" w:unhideWhenUsed="1"/>
-    <w:lsdException w:name="Table Web 1" w:semiHidden="1" w:unhideWhenUsed="1"/>
     <w:lsdException w:name="Table Web 2" w:semiHidden="1" w:unhideWhenUsed="1"/>
     <w:lsdException w:name="Table Web 3" w:semiHidden="1" w:unhideWhenUsed="1"/>
     <w:lsdException w:name="Balloon Text" w:semiHidden="1" w:unhideWhenUsed="1"/>
@@ -9378,6 +9335,9 @@
     <w:lsdException w:name="List Table 5 Dark Accent 6" w:uiPriority="50"/>
     <w:lsdException w:name="List Table 6 Colorful Accent 6" w:uiPriority="51"/>
     <w:lsdException w:name="List Table 7 Colorful Accent 6" w:uiPriority="52"/>
+    <w:lsdException w:name="Mention" w:semiHidden="1" w:unhideWhenUsed="1"/>
+    <w:lsdException w:name="Smart Hyperlink" w:semiHidden="1" w:unhideWhenUsed="1"/>
+    <w:lsdException w:name="Hashtag" w:semiHidden="1" w:unhideWhenUsed="1"/>
   </w:latentStyles>
   <w:style w:type="paragraph" w:default="1" w:styleId="Normal">
     <w:name w:val="Normal"/>
@@ -9865,7 +9825,7 @@
 </file>
 
 <file path=customXml/itemProps1.xml><?xml version="1.0" encoding="utf-8"?>
-<ds:datastoreItem xmlns:ds="http://schemas.openxmlformats.org/officeDocument/2006/customXml" ds:itemID="{2ADFE17B-735A-4E1B-B4DF-8F53D4CF98F2}">
+<ds:datastoreItem xmlns:ds="http://schemas.openxmlformats.org/officeDocument/2006/customXml" ds:itemID="{3AFA6651-98B9-4557-9D81-96415982A44A}">
   <ds:schemaRefs>
     <ds:schemaRef ds:uri="http://schemas.openxmlformats.org/officeDocument/2006/bibliography"/>
   </ds:schemaRefs>

</xml_diff>

<commit_message>
Adicionado o Gerente como Ator no Caso de Uso 005-Manter Cadastro
</commit_message>
<xml_diff>
--- a/Modelo de Caso de Uso (MCU)/Descrição/Casos de Uso.docx
+++ b/Modelo de Caso de Uso (MCU)/Descrição/Casos de Uso.docx
@@ -1,6 +1,6 @@
 
 <file path=word/document.xml><?xml version="1.0" encoding="utf-8"?>
-<w:document xmlns:wpc="http://schemas.microsoft.com/office/word/2010/wordprocessingCanvas" xmlns:cx="http://schemas.microsoft.com/office/drawing/2014/chartex" xmlns:cx1="http://schemas.microsoft.com/office/drawing/2015/9/8/chartex" xmlns:cx2="http://schemas.microsoft.com/office/drawing/2015/10/21/chartex" xmlns:cx3="http://schemas.microsoft.com/office/drawing/2016/5/9/chartex" xmlns:cx4="http://schemas.microsoft.com/office/drawing/2016/5/10/chartex" xmlns:cx5="http://schemas.microsoft.com/office/drawing/2016/5/11/chartex" xmlns:cx6="http://schemas.microsoft.com/office/drawing/2016/5/12/chartex" xmlns:cx7="http://schemas.microsoft.com/office/drawing/2016/5/13/chartex" xmlns:cx8="http://schemas.microsoft.com/office/drawing/2016/5/14/chartex" xmlns:mc="http://schemas.openxmlformats.org/markup-compatibility/2006" xmlns:o="urn:schemas-microsoft-com:office:office" xmlns:r="http://schemas.openxmlformats.org/officeDocument/2006/relationships" xmlns:m="http://schemas.openxmlformats.org/officeDocument/2006/math" xmlns:v="urn:schemas-microsoft-com:vml" xmlns:wp14="http://schemas.microsoft.com/office/word/2010/wordprocessingDrawing" xmlns:wp="http://schemas.openxmlformats.org/drawingml/2006/wordprocessingDrawing" xmlns:w10="urn:schemas-microsoft-com:office:word" xmlns:w="http://schemas.openxmlformats.org/wordprocessingml/2006/main" xmlns:w14="http://schemas.microsoft.com/office/word/2010/wordml" xmlns:w15="http://schemas.microsoft.com/office/word/2012/wordml" xmlns:w16se="http://schemas.microsoft.com/office/word/2015/wordml/symex" xmlns:wpg="http://schemas.microsoft.com/office/word/2010/wordprocessingGroup" xmlns:wpi="http://schemas.microsoft.com/office/word/2010/wordprocessingInk" xmlns:wne="http://schemas.microsoft.com/office/word/2006/wordml" xmlns:wps="http://schemas.microsoft.com/office/word/2010/wordprocessingShape" mc:Ignorable="w14 w15 w16se wp14">
+<w:document xmlns:wpc="http://schemas.microsoft.com/office/word/2010/wordprocessingCanvas" xmlns:mc="http://schemas.openxmlformats.org/markup-compatibility/2006" xmlns:o="urn:schemas-microsoft-com:office:office" xmlns:r="http://schemas.openxmlformats.org/officeDocument/2006/relationships" xmlns:m="http://schemas.openxmlformats.org/officeDocument/2006/math" xmlns:v="urn:schemas-microsoft-com:vml" xmlns:wp14="http://schemas.microsoft.com/office/word/2010/wordprocessingDrawing" xmlns:wp="http://schemas.openxmlformats.org/drawingml/2006/wordprocessingDrawing" xmlns:w10="urn:schemas-microsoft-com:office:word" xmlns:w="http://schemas.openxmlformats.org/wordprocessingml/2006/main" xmlns:w14="http://schemas.microsoft.com/office/word/2010/wordml" xmlns:w15="http://schemas.microsoft.com/office/word/2012/wordml" xmlns:wpg="http://schemas.microsoft.com/office/word/2010/wordprocessingGroup" xmlns:wpi="http://schemas.microsoft.com/office/word/2010/wordprocessingInk" xmlns:wne="http://schemas.microsoft.com/office/word/2006/wordml" xmlns:wps="http://schemas.microsoft.com/office/word/2010/wordprocessingShape" mc:Ignorable="w14 w15 wp14">
   <w:body>
     <w:p>
       <w:pPr>
@@ -2803,6 +2803,28 @@
     <w:p>
       <w:pPr>
         <w:pStyle w:val="PargrafodaLista"/>
+        <w:numPr>
+          <w:ilvl w:val="0"/>
+          <w:numId w:val="4"/>
+        </w:numPr>
+        <w:rPr>
+          <w:rFonts w:cs="Arial"/>
+          <w:szCs w:val="24"/>
+        </w:rPr>
+      </w:pPr>
+      <w:r>
+        <w:rPr>
+          <w:rFonts w:cs="Arial"/>
+          <w:szCs w:val="24"/>
+        </w:rPr>
+        <w:t>Gerente;</w:t>
+      </w:r>
+      <w:bookmarkStart w:id="5" w:name="_GoBack"/>
+      <w:bookmarkEnd w:id="5"/>
+    </w:p>
+    <w:p>
+      <w:pPr>
+        <w:pStyle w:val="PargrafodaLista"/>
         <w:rPr>
           <w:rFonts w:cs="Arial"/>
           <w:szCs w:val="24"/>
@@ -2988,7 +3010,7 @@
       <w:pPr>
         <w:pStyle w:val="Ttulo1"/>
       </w:pPr>
-      <w:bookmarkStart w:id="5" w:name="_Toc478979463"/>
+      <w:bookmarkStart w:id="6" w:name="_Toc478979463"/>
       <w:r>
         <w:t>ECU_00</w:t>
       </w:r>
@@ -2998,7 +3020,7 @@
       <w:r>
         <w:t>_Gerar_Relatorio</w:t>
       </w:r>
-      <w:bookmarkEnd w:id="5"/>
+      <w:bookmarkEnd w:id="6"/>
     </w:p>
     <w:p>
       <w:pPr>
@@ -3490,7 +3512,7 @@
       <w:pPr>
         <w:pStyle w:val="Ttulo1"/>
       </w:pPr>
-      <w:bookmarkStart w:id="6" w:name="_Toc478979464"/>
+      <w:bookmarkStart w:id="7" w:name="_Toc478979464"/>
       <w:r>
         <w:lastRenderedPageBreak/>
         <w:t>ECU_007</w:t>
@@ -3501,7 +3523,7 @@
       <w:r>
         <w:t>Consultar_Emprestimo</w:t>
       </w:r>
-      <w:bookmarkEnd w:id="6"/>
+      <w:bookmarkEnd w:id="7"/>
     </w:p>
     <w:p>
       <w:pPr>
@@ -3754,11 +3776,11 @@
       <w:pPr>
         <w:pStyle w:val="Ttulo1"/>
       </w:pPr>
-      <w:bookmarkStart w:id="7" w:name="_Toc478979465"/>
+      <w:bookmarkStart w:id="8" w:name="_Toc478979465"/>
       <w:r>
         <w:t>ECU_008_Consultar_Livros</w:t>
       </w:r>
-      <w:bookmarkEnd w:id="7"/>
+      <w:bookmarkEnd w:id="8"/>
     </w:p>
     <w:p>
       <w:pPr>
@@ -4015,12 +4037,12 @@
       <w:pPr>
         <w:pStyle w:val="Ttulo1"/>
       </w:pPr>
-      <w:bookmarkStart w:id="8" w:name="_Toc478979466"/>
+      <w:bookmarkStart w:id="9" w:name="_Toc478979466"/>
       <w:r>
         <w:lastRenderedPageBreak/>
         <w:t>ECU_009_Realizar_Reserva</w:t>
       </w:r>
-      <w:bookmarkEnd w:id="8"/>
+      <w:bookmarkEnd w:id="9"/>
     </w:p>
     <w:p>
       <w:pPr>
@@ -4239,11 +4261,11 @@
       <w:pPr>
         <w:pStyle w:val="Ttulo1"/>
       </w:pPr>
-      <w:bookmarkStart w:id="9" w:name="_Toc478979467"/>
+      <w:bookmarkStart w:id="10" w:name="_Toc478979467"/>
       <w:r>
         <w:t>ECU_010_Solicitar_Emprestimo</w:t>
       </w:r>
-      <w:bookmarkEnd w:id="9"/>
+      <w:bookmarkEnd w:id="10"/>
     </w:p>
     <w:p>
       <w:pPr>
@@ -4586,11 +4608,11 @@
       <w:pPr>
         <w:pStyle w:val="Ttulo1"/>
       </w:pPr>
-      <w:bookmarkStart w:id="10" w:name="_Toc478979468"/>
+      <w:bookmarkStart w:id="11" w:name="_Toc478979468"/>
       <w:r>
         <w:t>ECU_011_Realizar_Devolução</w:t>
       </w:r>
-      <w:bookmarkEnd w:id="10"/>
+      <w:bookmarkEnd w:id="11"/>
     </w:p>
     <w:p>
       <w:pPr>
@@ -4787,11 +4809,11 @@
       <w:pPr>
         <w:pStyle w:val="Ttulo1"/>
       </w:pPr>
-      <w:bookmarkStart w:id="11" w:name="_Toc478979469"/>
+      <w:bookmarkStart w:id="12" w:name="_Toc478979469"/>
       <w:r>
         <w:t>ECU_012_Registrar_Devolução</w:t>
       </w:r>
-      <w:bookmarkEnd w:id="11"/>
+      <w:bookmarkEnd w:id="12"/>
     </w:p>
     <w:p>
       <w:pPr>
@@ -5082,11 +5104,11 @@
       <w:pPr>
         <w:pStyle w:val="Ttulo1"/>
       </w:pPr>
-      <w:bookmarkStart w:id="12" w:name="_Toc478979470"/>
+      <w:bookmarkStart w:id="13" w:name="_Toc478979470"/>
       <w:r>
         <w:t>ECU_013_Verificar_Atraso</w:t>
       </w:r>
-      <w:bookmarkEnd w:id="12"/>
+      <w:bookmarkEnd w:id="13"/>
     </w:p>
     <w:p>
       <w:pPr>
@@ -5378,7 +5400,7 @@
       <w:pPr>
         <w:pStyle w:val="Ttulo1"/>
       </w:pPr>
-      <w:bookmarkStart w:id="13" w:name="_Toc478979471"/>
+      <w:bookmarkStart w:id="14" w:name="_Toc478979471"/>
       <w:r>
         <w:t xml:space="preserve">ECU_014_Verificar_Matricula </w:t>
       </w:r>
@@ -5595,7 +5617,7 @@
       <w:r>
         <w:t>Realizar_Empréstimo</w:t>
       </w:r>
-      <w:bookmarkEnd w:id="13"/>
+      <w:bookmarkEnd w:id="14"/>
     </w:p>
     <w:p/>
     <w:p>
@@ -5809,13 +5831,7 @@
         <w:pStyle w:val="Ttulo1"/>
       </w:pPr>
       <w:r>
-        <w:t>ECU_016</w:t>
-      </w:r>
-      <w:r>
-        <w:t>_</w:t>
-      </w:r>
-      <w:r>
-        <w:t>Informar_Pagamento</w:t>
+        <w:t>ECU_016_Informar_Pagamento</w:t>
       </w:r>
     </w:p>
     <w:p/>
@@ -5980,12 +5996,7 @@
         </w:numPr>
       </w:pPr>
       <w:r>
-        <w:t>Caso tenha sido identificado o pagamento, retira a pendencia da matricula do aluno e encerra  fluxo.</w:t>
-      </w:r>
-      <w:bookmarkStart w:id="14" w:name="_GoBack"/>
-      <w:bookmarkEnd w:id="14"/>
-      <w:r>
-        <w:t xml:space="preserve"> </w:t>
+        <w:t xml:space="preserve">Caso tenha sido identificado o pagamento, retira a pendencia da matricula do aluno e encerra  fluxo. </w:t>
       </w:r>
     </w:p>
     <w:p>
@@ -6016,8 +6027,8 @@
 </file>
 
 <file path=word/numbering.xml><?xml version="1.0" encoding="utf-8"?>
-<w:numbering xmlns:wpc="http://schemas.microsoft.com/office/word/2010/wordprocessingCanvas" xmlns:cx="http://schemas.microsoft.com/office/drawing/2014/chartex" xmlns:cx1="http://schemas.microsoft.com/office/drawing/2015/9/8/chartex" xmlns:cx2="http://schemas.microsoft.com/office/drawing/2015/10/21/chartex" xmlns:cx3="http://schemas.microsoft.com/office/drawing/2016/5/9/chartex" xmlns:cx4="http://schemas.microsoft.com/office/drawing/2016/5/10/chartex" xmlns:cx5="http://schemas.microsoft.com/office/drawing/2016/5/11/chartex" xmlns:cx6="http://schemas.microsoft.com/office/drawing/2016/5/12/chartex" xmlns:cx7="http://schemas.microsoft.com/office/drawing/2016/5/13/chartex" xmlns:cx8="http://schemas.microsoft.com/office/drawing/2016/5/14/chartex" xmlns:mc="http://schemas.openxmlformats.org/markup-compatibility/2006" xmlns:o="urn:schemas-microsoft-com:office:office" xmlns:r="http://schemas.openxmlformats.org/officeDocument/2006/relationships" xmlns:m="http://schemas.openxmlformats.org/officeDocument/2006/math" xmlns:v="urn:schemas-microsoft-com:vml" xmlns:wp14="http://schemas.microsoft.com/office/word/2010/wordprocessingDrawing" xmlns:wp="http://schemas.openxmlformats.org/drawingml/2006/wordprocessingDrawing" xmlns:w10="urn:schemas-microsoft-com:office:word" xmlns:w="http://schemas.openxmlformats.org/wordprocessingml/2006/main" xmlns:w14="http://schemas.microsoft.com/office/word/2010/wordml" xmlns:w15="http://schemas.microsoft.com/office/word/2012/wordml" xmlns:w16se="http://schemas.microsoft.com/office/word/2015/wordml/symex" xmlns:wpg="http://schemas.microsoft.com/office/word/2010/wordprocessingGroup" xmlns:wpi="http://schemas.microsoft.com/office/word/2010/wordprocessingInk" xmlns:wne="http://schemas.microsoft.com/office/word/2006/wordml" xmlns:wps="http://schemas.microsoft.com/office/word/2010/wordprocessingShape" mc:Ignorable="w14 w15 w16se wp14">
-  <w:abstractNum w:abstractNumId="0" w15:restartNumberingAfterBreak="0">
+<w:numbering xmlns:wpc="http://schemas.microsoft.com/office/word/2010/wordprocessingCanvas" xmlns:mc="http://schemas.openxmlformats.org/markup-compatibility/2006" xmlns:o="urn:schemas-microsoft-com:office:office" xmlns:r="http://schemas.openxmlformats.org/officeDocument/2006/relationships" xmlns:m="http://schemas.openxmlformats.org/officeDocument/2006/math" xmlns:v="urn:schemas-microsoft-com:vml" xmlns:wp14="http://schemas.microsoft.com/office/word/2010/wordprocessingDrawing" xmlns:wp="http://schemas.openxmlformats.org/drawingml/2006/wordprocessingDrawing" xmlns:w10="urn:schemas-microsoft-com:office:word" xmlns:w="http://schemas.openxmlformats.org/wordprocessingml/2006/main" xmlns:w14="http://schemas.microsoft.com/office/word/2010/wordml" xmlns:w15="http://schemas.microsoft.com/office/word/2012/wordml" xmlns:wpg="http://schemas.microsoft.com/office/word/2010/wordprocessingGroup" xmlns:wpi="http://schemas.microsoft.com/office/word/2010/wordprocessingInk" xmlns:wne="http://schemas.microsoft.com/office/word/2006/wordml" xmlns:wps="http://schemas.microsoft.com/office/word/2010/wordprocessingShape" mc:Ignorable="w14 w15 wp14">
+  <w:abstractNum w:abstractNumId="0">
     <w:nsid w:val="01747EBF"/>
     <w:multiLevelType w:val="hybridMultilevel"/>
     <w:tmpl w:val="7D406C1C"/>
@@ -6108,7 +6119,7 @@
       </w:pPr>
     </w:lvl>
   </w:abstractNum>
-  <w:abstractNum w:abstractNumId="1" w15:restartNumberingAfterBreak="0">
+  <w:abstractNum w:abstractNumId="1">
     <w:nsid w:val="02757F14"/>
     <w:multiLevelType w:val="hybridMultilevel"/>
     <w:tmpl w:val="097882CE"/>
@@ -6194,7 +6205,7 @@
       </w:pPr>
     </w:lvl>
   </w:abstractNum>
-  <w:abstractNum w:abstractNumId="2" w15:restartNumberingAfterBreak="0">
+  <w:abstractNum w:abstractNumId="2">
     <w:nsid w:val="092B61CF"/>
     <w:multiLevelType w:val="hybridMultilevel"/>
     <w:tmpl w:val="468E3816"/>
@@ -6283,7 +6294,7 @@
       </w:pPr>
     </w:lvl>
   </w:abstractNum>
-  <w:abstractNum w:abstractNumId="3" w15:restartNumberingAfterBreak="0">
+  <w:abstractNum w:abstractNumId="3">
     <w:nsid w:val="09802A89"/>
     <w:multiLevelType w:val="hybridMultilevel"/>
     <w:tmpl w:val="14C6441E"/>
@@ -6396,7 +6407,7 @@
       </w:rPr>
     </w:lvl>
   </w:abstractNum>
-  <w:abstractNum w:abstractNumId="4" w15:restartNumberingAfterBreak="0">
+  <w:abstractNum w:abstractNumId="4">
     <w:nsid w:val="10F37A98"/>
     <w:multiLevelType w:val="hybridMultilevel"/>
     <w:tmpl w:val="BA1A065C"/>
@@ -6482,7 +6493,7 @@
       </w:pPr>
     </w:lvl>
   </w:abstractNum>
-  <w:abstractNum w:abstractNumId="5" w15:restartNumberingAfterBreak="0">
+  <w:abstractNum w:abstractNumId="5">
     <w:nsid w:val="111C07FE"/>
     <w:multiLevelType w:val="hybridMultilevel"/>
     <w:tmpl w:val="772EBEB6"/>
@@ -6595,7 +6606,7 @@
       </w:rPr>
     </w:lvl>
   </w:abstractNum>
-  <w:abstractNum w:abstractNumId="6" w15:restartNumberingAfterBreak="0">
+  <w:abstractNum w:abstractNumId="6">
     <w:nsid w:val="164629C1"/>
     <w:multiLevelType w:val="hybridMultilevel"/>
     <w:tmpl w:val="321261E6"/>
@@ -6681,7 +6692,7 @@
       </w:pPr>
     </w:lvl>
   </w:abstractNum>
-  <w:abstractNum w:abstractNumId="7" w15:restartNumberingAfterBreak="0">
+  <w:abstractNum w:abstractNumId="7">
     <w:nsid w:val="18EA0DB7"/>
     <w:multiLevelType w:val="multilevel"/>
     <w:tmpl w:val="C8D661B4"/>
@@ -6767,7 +6778,7 @@
       </w:pPr>
     </w:lvl>
   </w:abstractNum>
-  <w:abstractNum w:abstractNumId="8" w15:restartNumberingAfterBreak="0">
+  <w:abstractNum w:abstractNumId="8">
     <w:nsid w:val="192434ED"/>
     <w:multiLevelType w:val="hybridMultilevel"/>
     <w:tmpl w:val="3C2A6DE6"/>
@@ -6853,7 +6864,7 @@
       </w:pPr>
     </w:lvl>
   </w:abstractNum>
-  <w:abstractNum w:abstractNumId="9" w15:restartNumberingAfterBreak="0">
+  <w:abstractNum w:abstractNumId="9">
     <w:nsid w:val="1ABB3446"/>
     <w:multiLevelType w:val="hybridMultilevel"/>
     <w:tmpl w:val="5EF8A3CE"/>
@@ -6939,7 +6950,7 @@
       </w:pPr>
     </w:lvl>
   </w:abstractNum>
-  <w:abstractNum w:abstractNumId="10" w15:restartNumberingAfterBreak="0">
+  <w:abstractNum w:abstractNumId="10">
     <w:nsid w:val="1F7C0822"/>
     <w:multiLevelType w:val="hybridMultilevel"/>
     <w:tmpl w:val="3E243B1C"/>
@@ -7025,7 +7036,7 @@
       </w:pPr>
     </w:lvl>
   </w:abstractNum>
-  <w:abstractNum w:abstractNumId="11" w15:restartNumberingAfterBreak="0">
+  <w:abstractNum w:abstractNumId="11">
     <w:nsid w:val="22AD0156"/>
     <w:multiLevelType w:val="multilevel"/>
     <w:tmpl w:val="44CEFE9A"/>
@@ -7147,7 +7158,7 @@
       </w:rPr>
     </w:lvl>
   </w:abstractNum>
-  <w:abstractNum w:abstractNumId="12" w15:restartNumberingAfterBreak="0">
+  <w:abstractNum w:abstractNumId="12">
     <w:nsid w:val="233B3450"/>
     <w:multiLevelType w:val="hybridMultilevel"/>
     <w:tmpl w:val="81BECC54"/>
@@ -7236,7 +7247,7 @@
       </w:pPr>
     </w:lvl>
   </w:abstractNum>
-  <w:abstractNum w:abstractNumId="13" w15:restartNumberingAfterBreak="0">
+  <w:abstractNum w:abstractNumId="13">
     <w:nsid w:val="261A5C60"/>
     <w:multiLevelType w:val="hybridMultilevel"/>
     <w:tmpl w:val="1D2EF0AA"/>
@@ -7327,7 +7338,7 @@
       </w:pPr>
     </w:lvl>
   </w:abstractNum>
-  <w:abstractNum w:abstractNumId="14" w15:restartNumberingAfterBreak="0">
+  <w:abstractNum w:abstractNumId="14">
     <w:nsid w:val="2671071B"/>
     <w:multiLevelType w:val="hybridMultilevel"/>
     <w:tmpl w:val="802806D4"/>
@@ -7413,7 +7424,7 @@
       </w:pPr>
     </w:lvl>
   </w:abstractNum>
-  <w:abstractNum w:abstractNumId="15" w15:restartNumberingAfterBreak="0">
+  <w:abstractNum w:abstractNumId="15">
     <w:nsid w:val="296F39DA"/>
     <w:multiLevelType w:val="hybridMultilevel"/>
     <w:tmpl w:val="E4761668"/>
@@ -7526,7 +7537,7 @@
       </w:rPr>
     </w:lvl>
   </w:abstractNum>
-  <w:abstractNum w:abstractNumId="16" w15:restartNumberingAfterBreak="0">
+  <w:abstractNum w:abstractNumId="16">
     <w:nsid w:val="29C2350C"/>
     <w:multiLevelType w:val="hybridMultilevel"/>
     <w:tmpl w:val="8ED4BEF0"/>
@@ -7615,7 +7626,7 @@
       </w:pPr>
     </w:lvl>
   </w:abstractNum>
-  <w:abstractNum w:abstractNumId="17" w15:restartNumberingAfterBreak="0">
+  <w:abstractNum w:abstractNumId="17">
     <w:nsid w:val="2CCF472E"/>
     <w:multiLevelType w:val="hybridMultilevel"/>
     <w:tmpl w:val="0BC61212"/>
@@ -7706,7 +7717,7 @@
       </w:pPr>
     </w:lvl>
   </w:abstractNum>
-  <w:abstractNum w:abstractNumId="18" w15:restartNumberingAfterBreak="0">
+  <w:abstractNum w:abstractNumId="18">
     <w:nsid w:val="2D903042"/>
     <w:multiLevelType w:val="hybridMultilevel"/>
     <w:tmpl w:val="36945A92"/>
@@ -7819,7 +7830,7 @@
       </w:rPr>
     </w:lvl>
   </w:abstractNum>
-  <w:abstractNum w:abstractNumId="19" w15:restartNumberingAfterBreak="0">
+  <w:abstractNum w:abstractNumId="19">
     <w:nsid w:val="2F5C1D00"/>
     <w:multiLevelType w:val="hybridMultilevel"/>
     <w:tmpl w:val="FA264F60"/>
@@ -7905,7 +7916,7 @@
       </w:pPr>
     </w:lvl>
   </w:abstractNum>
-  <w:abstractNum w:abstractNumId="20" w15:restartNumberingAfterBreak="0">
+  <w:abstractNum w:abstractNumId="20">
     <w:nsid w:val="37061F3E"/>
     <w:multiLevelType w:val="hybridMultilevel"/>
     <w:tmpl w:val="A7CCEEE0"/>
@@ -8018,7 +8029,7 @@
       </w:rPr>
     </w:lvl>
   </w:abstractNum>
-  <w:abstractNum w:abstractNumId="21" w15:restartNumberingAfterBreak="0">
+  <w:abstractNum w:abstractNumId="21">
     <w:nsid w:val="371031E8"/>
     <w:multiLevelType w:val="hybridMultilevel"/>
     <w:tmpl w:val="E2D21554"/>
@@ -8109,7 +8120,7 @@
       </w:pPr>
     </w:lvl>
   </w:abstractNum>
-  <w:abstractNum w:abstractNumId="22" w15:restartNumberingAfterBreak="0">
+  <w:abstractNum w:abstractNumId="22">
     <w:nsid w:val="3ED47DF0"/>
     <w:multiLevelType w:val="hybridMultilevel"/>
     <w:tmpl w:val="5D18F77A"/>
@@ -8200,7 +8211,7 @@
       </w:pPr>
     </w:lvl>
   </w:abstractNum>
-  <w:abstractNum w:abstractNumId="23" w15:restartNumberingAfterBreak="0">
+  <w:abstractNum w:abstractNumId="23">
     <w:nsid w:val="3F985FC3"/>
     <w:multiLevelType w:val="hybridMultilevel"/>
     <w:tmpl w:val="2AFA1CAA"/>
@@ -8313,7 +8324,7 @@
       </w:rPr>
     </w:lvl>
   </w:abstractNum>
-  <w:abstractNum w:abstractNumId="24" w15:restartNumberingAfterBreak="0">
+  <w:abstractNum w:abstractNumId="24">
     <w:nsid w:val="3FED394E"/>
     <w:multiLevelType w:val="hybridMultilevel"/>
     <w:tmpl w:val="2410FDC8"/>
@@ -8402,7 +8413,7 @@
       </w:pPr>
     </w:lvl>
   </w:abstractNum>
-  <w:abstractNum w:abstractNumId="25" w15:restartNumberingAfterBreak="0">
+  <w:abstractNum w:abstractNumId="25">
     <w:nsid w:val="4287067B"/>
     <w:multiLevelType w:val="hybridMultilevel"/>
     <w:tmpl w:val="9DE62C74"/>
@@ -8488,7 +8499,7 @@
       </w:pPr>
     </w:lvl>
   </w:abstractNum>
-  <w:abstractNum w:abstractNumId="26" w15:restartNumberingAfterBreak="0">
+  <w:abstractNum w:abstractNumId="26">
     <w:nsid w:val="428A6577"/>
     <w:multiLevelType w:val="hybridMultilevel"/>
     <w:tmpl w:val="82289C74"/>
@@ -8574,7 +8585,7 @@
       </w:pPr>
     </w:lvl>
   </w:abstractNum>
-  <w:abstractNum w:abstractNumId="27" w15:restartNumberingAfterBreak="0">
+  <w:abstractNum w:abstractNumId="27">
     <w:nsid w:val="431E19B7"/>
     <w:multiLevelType w:val="hybridMultilevel"/>
     <w:tmpl w:val="521A4A3A"/>
@@ -8660,7 +8671,7 @@
       </w:pPr>
     </w:lvl>
   </w:abstractNum>
-  <w:abstractNum w:abstractNumId="28" w15:restartNumberingAfterBreak="0">
+  <w:abstractNum w:abstractNumId="28">
     <w:nsid w:val="4E531183"/>
     <w:multiLevelType w:val="hybridMultilevel"/>
     <w:tmpl w:val="6FBCF738"/>
@@ -8773,7 +8784,7 @@
       </w:rPr>
     </w:lvl>
   </w:abstractNum>
-  <w:abstractNum w:abstractNumId="29" w15:restartNumberingAfterBreak="0">
+  <w:abstractNum w:abstractNumId="29">
     <w:nsid w:val="4F037502"/>
     <w:multiLevelType w:val="hybridMultilevel"/>
     <w:tmpl w:val="B192B554"/>
@@ -8862,7 +8873,7 @@
       </w:pPr>
     </w:lvl>
   </w:abstractNum>
-  <w:abstractNum w:abstractNumId="30" w15:restartNumberingAfterBreak="0">
+  <w:abstractNum w:abstractNumId="30">
     <w:nsid w:val="502E2B57"/>
     <w:multiLevelType w:val="hybridMultilevel"/>
     <w:tmpl w:val="BB68275C"/>
@@ -8948,7 +8959,7 @@
       </w:pPr>
     </w:lvl>
   </w:abstractNum>
-  <w:abstractNum w:abstractNumId="31" w15:restartNumberingAfterBreak="0">
+  <w:abstractNum w:abstractNumId="31">
     <w:nsid w:val="517E0FFE"/>
     <w:multiLevelType w:val="hybridMultilevel"/>
     <w:tmpl w:val="91526706"/>
@@ -9034,7 +9045,7 @@
       </w:pPr>
     </w:lvl>
   </w:abstractNum>
-  <w:abstractNum w:abstractNumId="32" w15:restartNumberingAfterBreak="0">
+  <w:abstractNum w:abstractNumId="32">
     <w:nsid w:val="54545BBF"/>
     <w:multiLevelType w:val="hybridMultilevel"/>
     <w:tmpl w:val="E3826EF6"/>
@@ -9125,7 +9136,7 @@
       </w:pPr>
     </w:lvl>
   </w:abstractNum>
-  <w:abstractNum w:abstractNumId="33" w15:restartNumberingAfterBreak="0">
+  <w:abstractNum w:abstractNumId="33">
     <w:nsid w:val="5D4F73E7"/>
     <w:multiLevelType w:val="multilevel"/>
     <w:tmpl w:val="0416001F"/>
@@ -9211,7 +9222,7 @@
       </w:pPr>
     </w:lvl>
   </w:abstractNum>
-  <w:abstractNum w:abstractNumId="34" w15:restartNumberingAfterBreak="0">
+  <w:abstractNum w:abstractNumId="34">
     <w:nsid w:val="65096246"/>
     <w:multiLevelType w:val="hybridMultilevel"/>
     <w:tmpl w:val="5EF8A3CE"/>
@@ -9297,7 +9308,7 @@
       </w:pPr>
     </w:lvl>
   </w:abstractNum>
-  <w:abstractNum w:abstractNumId="35" w15:restartNumberingAfterBreak="0">
+  <w:abstractNum w:abstractNumId="35">
     <w:nsid w:val="68BB0CCE"/>
     <w:multiLevelType w:val="hybridMultilevel"/>
     <w:tmpl w:val="BB68084C"/>
@@ -9388,7 +9399,7 @@
       </w:pPr>
     </w:lvl>
   </w:abstractNum>
-  <w:abstractNum w:abstractNumId="36" w15:restartNumberingAfterBreak="0">
+  <w:abstractNum w:abstractNumId="36">
     <w:nsid w:val="709D1885"/>
     <w:multiLevelType w:val="hybridMultilevel"/>
     <w:tmpl w:val="BE240924"/>
@@ -9479,7 +9490,7 @@
       </w:pPr>
     </w:lvl>
   </w:abstractNum>
-  <w:abstractNum w:abstractNumId="37" w15:restartNumberingAfterBreak="0">
+  <w:abstractNum w:abstractNumId="37">
     <w:nsid w:val="730F5402"/>
     <w:multiLevelType w:val="hybridMultilevel"/>
     <w:tmpl w:val="0A942066"/>
@@ -9565,7 +9576,7 @@
       </w:pPr>
     </w:lvl>
   </w:abstractNum>
-  <w:abstractNum w:abstractNumId="38" w15:restartNumberingAfterBreak="0">
+  <w:abstractNum w:abstractNumId="38">
     <w:nsid w:val="73140C92"/>
     <w:multiLevelType w:val="multilevel"/>
     <w:tmpl w:val="D070108A"/>
@@ -9678,7 +9689,7 @@
       </w:pPr>
     </w:lvl>
   </w:abstractNum>
-  <w:abstractNum w:abstractNumId="39" w15:restartNumberingAfterBreak="0">
+  <w:abstractNum w:abstractNumId="39">
     <w:nsid w:val="7B897BED"/>
     <w:multiLevelType w:val="multilevel"/>
     <w:tmpl w:val="0416001F"/>
@@ -9923,7 +9934,7 @@
 </file>
 
 <file path=word/styles.xml><?xml version="1.0" encoding="utf-8"?>
-<w:styles xmlns:mc="http://schemas.openxmlformats.org/markup-compatibility/2006" xmlns:r="http://schemas.openxmlformats.org/officeDocument/2006/relationships" xmlns:w="http://schemas.openxmlformats.org/wordprocessingml/2006/main" xmlns:w14="http://schemas.microsoft.com/office/word/2010/wordml" xmlns:w15="http://schemas.microsoft.com/office/word/2012/wordml" xmlns:w16se="http://schemas.microsoft.com/office/word/2015/wordml/symex" mc:Ignorable="w14 w15 w16se">
+<w:styles xmlns:mc="http://schemas.openxmlformats.org/markup-compatibility/2006" xmlns:r="http://schemas.openxmlformats.org/officeDocument/2006/relationships" xmlns:w="http://schemas.openxmlformats.org/wordprocessingml/2006/main" xmlns:w14="http://schemas.microsoft.com/office/word/2010/wordml" xmlns:w15="http://schemas.microsoft.com/office/word/2012/wordml" mc:Ignorable="w14 w15">
   <w:docDefaults>
     <w:rPrDefault>
       <w:rPr>
@@ -9939,7 +9950,7 @@
       </w:pPr>
     </w:pPrDefault>
   </w:docDefaults>
-  <w:latentStyles w:defLockedState="0" w:defUIPriority="99" w:defSemiHidden="0" w:defUnhideWhenUsed="0" w:defQFormat="0" w:count="374">
+  <w:latentStyles w:defLockedState="0" w:defUIPriority="99" w:defSemiHidden="0" w:defUnhideWhenUsed="0" w:defQFormat="0" w:count="371">
     <w:lsdException w:name="Normal" w:uiPriority="0" w:qFormat="1"/>
     <w:lsdException w:name="heading 1" w:uiPriority="9" w:qFormat="1"/>
     <w:lsdException w:name="heading 2" w:semiHidden="1" w:uiPriority="9" w:unhideWhenUsed="1" w:qFormat="1"/>
@@ -10311,9 +10322,6 @@
     <w:lsdException w:name="List Table 5 Dark Accent 6" w:uiPriority="50"/>
     <w:lsdException w:name="List Table 6 Colorful Accent 6" w:uiPriority="51"/>
     <w:lsdException w:name="List Table 7 Colorful Accent 6" w:uiPriority="52"/>
-    <w:lsdException w:name="Mention" w:semiHidden="1" w:unhideWhenUsed="1"/>
-    <w:lsdException w:name="Smart Hyperlink" w:semiHidden="1" w:unhideWhenUsed="1"/>
-    <w:lsdException w:name="Hashtag" w:semiHidden="1" w:unhideWhenUsed="1"/>
   </w:latentStyles>
   <w:style w:type="paragraph" w:default="1" w:styleId="Normal">
     <w:name w:val="Normal"/>
@@ -10901,7 +10909,7 @@
 </file>
 
 <file path=customXml/itemProps1.xml><?xml version="1.0" encoding="utf-8"?>
-<ds:datastoreItem xmlns:ds="http://schemas.openxmlformats.org/officeDocument/2006/customXml" ds:itemID="{23205FF6-FD9A-4CF2-B652-ED1CDE2AC9DA}">
+<ds:datastoreItem xmlns:ds="http://schemas.openxmlformats.org/officeDocument/2006/customXml" ds:itemID="{3B308840-C685-44B6-B7BA-0E6DCC863822}">
   <ds:schemaRefs>
     <ds:schemaRef ds:uri="http://schemas.openxmlformats.org/officeDocument/2006/bibliography"/>
   </ds:schemaRefs>

</xml_diff>

<commit_message>
Adicionando o Gerente como ator no Caso de Uso 005-Manter Cadastro
</commit_message>
<xml_diff>
--- a/Modelo de Caso de Uso (MCU)/Descrição/Casos de Uso.docx
+++ b/Modelo de Caso de Uso (MCU)/Descrição/Casos de Uso.docx
@@ -1,6 +1,6 @@
 
 <file path=word/document.xml><?xml version="1.0" encoding="utf-8"?>
-<w:document xmlns:wpc="http://schemas.microsoft.com/office/word/2010/wordprocessingCanvas" xmlns:cx="http://schemas.microsoft.com/office/drawing/2014/chartex" xmlns:cx1="http://schemas.microsoft.com/office/drawing/2015/9/8/chartex" xmlns:cx2="http://schemas.microsoft.com/office/drawing/2015/10/21/chartex" xmlns:cx3="http://schemas.microsoft.com/office/drawing/2016/5/9/chartex" xmlns:cx4="http://schemas.microsoft.com/office/drawing/2016/5/10/chartex" xmlns:cx5="http://schemas.microsoft.com/office/drawing/2016/5/11/chartex" xmlns:cx6="http://schemas.microsoft.com/office/drawing/2016/5/12/chartex" xmlns:cx7="http://schemas.microsoft.com/office/drawing/2016/5/13/chartex" xmlns:cx8="http://schemas.microsoft.com/office/drawing/2016/5/14/chartex" xmlns:mc="http://schemas.openxmlformats.org/markup-compatibility/2006" xmlns:o="urn:schemas-microsoft-com:office:office" xmlns:r="http://schemas.openxmlformats.org/officeDocument/2006/relationships" xmlns:m="http://schemas.openxmlformats.org/officeDocument/2006/math" xmlns:v="urn:schemas-microsoft-com:vml" xmlns:wp14="http://schemas.microsoft.com/office/word/2010/wordprocessingDrawing" xmlns:wp="http://schemas.openxmlformats.org/drawingml/2006/wordprocessingDrawing" xmlns:w10="urn:schemas-microsoft-com:office:word" xmlns:w="http://schemas.openxmlformats.org/wordprocessingml/2006/main" xmlns:w14="http://schemas.microsoft.com/office/word/2010/wordml" xmlns:w15="http://schemas.microsoft.com/office/word/2012/wordml" xmlns:w16se="http://schemas.microsoft.com/office/word/2015/wordml/symex" xmlns:wpg="http://schemas.microsoft.com/office/word/2010/wordprocessingGroup" xmlns:wpi="http://schemas.microsoft.com/office/word/2010/wordprocessingInk" xmlns:wne="http://schemas.microsoft.com/office/word/2006/wordml" xmlns:wps="http://schemas.microsoft.com/office/word/2010/wordprocessingShape" mc:Ignorable="w14 w15 w16se wp14">
+<w:document xmlns:wpc="http://schemas.microsoft.com/office/word/2010/wordprocessingCanvas" xmlns:mc="http://schemas.openxmlformats.org/markup-compatibility/2006" xmlns:o="urn:schemas-microsoft-com:office:office" xmlns:r="http://schemas.openxmlformats.org/officeDocument/2006/relationships" xmlns:m="http://schemas.openxmlformats.org/officeDocument/2006/math" xmlns:v="urn:schemas-microsoft-com:vml" xmlns:wp14="http://schemas.microsoft.com/office/word/2010/wordprocessingDrawing" xmlns:wp="http://schemas.openxmlformats.org/drawingml/2006/wordprocessingDrawing" xmlns:w10="urn:schemas-microsoft-com:office:word" xmlns:w="http://schemas.openxmlformats.org/wordprocessingml/2006/main" xmlns:w14="http://schemas.microsoft.com/office/word/2010/wordml" xmlns:w15="http://schemas.microsoft.com/office/word/2012/wordml" xmlns:wpg="http://schemas.microsoft.com/office/word/2010/wordprocessingGroup" xmlns:wpi="http://schemas.microsoft.com/office/word/2010/wordprocessingInk" xmlns:wne="http://schemas.microsoft.com/office/word/2006/wordml" xmlns:wps="http://schemas.microsoft.com/office/word/2010/wordprocessingShape" mc:Ignorable="w14 w15 wp14">
   <w:body>
     <w:p>
       <w:pPr>
@@ -2803,6 +2803,28 @@
     <w:p>
       <w:pPr>
         <w:pStyle w:val="PargrafodaLista"/>
+        <w:numPr>
+          <w:ilvl w:val="0"/>
+          <w:numId w:val="4"/>
+        </w:numPr>
+        <w:rPr>
+          <w:rFonts w:cs="Arial"/>
+          <w:szCs w:val="24"/>
+        </w:rPr>
+      </w:pPr>
+      <w:r>
+        <w:rPr>
+          <w:rFonts w:cs="Arial"/>
+          <w:szCs w:val="24"/>
+        </w:rPr>
+        <w:t>Gerente;</w:t>
+      </w:r>
+      <w:bookmarkStart w:id="5" w:name="_GoBack"/>
+      <w:bookmarkEnd w:id="5"/>
+    </w:p>
+    <w:p>
+      <w:pPr>
+        <w:pStyle w:val="PargrafodaLista"/>
         <w:rPr>
           <w:rFonts w:cs="Arial"/>
           <w:szCs w:val="24"/>
@@ -2988,7 +3010,7 @@
       <w:pPr>
         <w:pStyle w:val="Ttulo1"/>
       </w:pPr>
-      <w:bookmarkStart w:id="5" w:name="_Toc478979463"/>
+      <w:bookmarkStart w:id="6" w:name="_Toc478979463"/>
       <w:r>
         <w:t>ECU_00</w:t>
       </w:r>
@@ -2998,7 +3020,7 @@
       <w:r>
         <w:t>_Gerar_Relatorio</w:t>
       </w:r>
-      <w:bookmarkEnd w:id="5"/>
+      <w:bookmarkEnd w:id="6"/>
     </w:p>
     <w:p>
       <w:pPr>
@@ -3490,7 +3512,7 @@
       <w:pPr>
         <w:pStyle w:val="Ttulo1"/>
       </w:pPr>
-      <w:bookmarkStart w:id="6" w:name="_Toc478979464"/>
+      <w:bookmarkStart w:id="7" w:name="_Toc478979464"/>
       <w:r>
         <w:lastRenderedPageBreak/>
         <w:t>ECU_007</w:t>
@@ -3501,7 +3523,7 @@
       <w:r>
         <w:t>Consultar_Emprestimo</w:t>
       </w:r>
-      <w:bookmarkEnd w:id="6"/>
+      <w:bookmarkEnd w:id="7"/>
     </w:p>
     <w:p>
       <w:pPr>
@@ -3754,11 +3776,11 @@
       <w:pPr>
         <w:pStyle w:val="Ttulo1"/>
       </w:pPr>
-      <w:bookmarkStart w:id="7" w:name="_Toc478979465"/>
+      <w:bookmarkStart w:id="8" w:name="_Toc478979465"/>
       <w:r>
         <w:t>ECU_008_Consultar_Livros</w:t>
       </w:r>
-      <w:bookmarkEnd w:id="7"/>
+      <w:bookmarkEnd w:id="8"/>
     </w:p>
     <w:p>
       <w:pPr>
@@ -4015,12 +4037,12 @@
       <w:pPr>
         <w:pStyle w:val="Ttulo1"/>
       </w:pPr>
-      <w:bookmarkStart w:id="8" w:name="_Toc478979466"/>
+      <w:bookmarkStart w:id="9" w:name="_Toc478979466"/>
       <w:r>
         <w:lastRenderedPageBreak/>
         <w:t>ECU_009_Realizar_Reserva</w:t>
       </w:r>
-      <w:bookmarkEnd w:id="8"/>
+      <w:bookmarkEnd w:id="9"/>
     </w:p>
     <w:p>
       <w:pPr>
@@ -4239,11 +4261,11 @@
       <w:pPr>
         <w:pStyle w:val="Ttulo1"/>
       </w:pPr>
-      <w:bookmarkStart w:id="9" w:name="_Toc478979467"/>
+      <w:bookmarkStart w:id="10" w:name="_Toc478979467"/>
       <w:r>
         <w:t>ECU_010_Solicitar_Emprestimo</w:t>
       </w:r>
-      <w:bookmarkEnd w:id="9"/>
+      <w:bookmarkEnd w:id="10"/>
     </w:p>
     <w:p>
       <w:pPr>
@@ -4586,11 +4608,11 @@
       <w:pPr>
         <w:pStyle w:val="Ttulo1"/>
       </w:pPr>
-      <w:bookmarkStart w:id="10" w:name="_Toc478979468"/>
+      <w:bookmarkStart w:id="11" w:name="_Toc478979468"/>
       <w:r>
         <w:t>ECU_011_Realizar_Devolução</w:t>
       </w:r>
-      <w:bookmarkEnd w:id="10"/>
+      <w:bookmarkEnd w:id="11"/>
     </w:p>
     <w:p>
       <w:pPr>
@@ -4787,11 +4809,11 @@
       <w:pPr>
         <w:pStyle w:val="Ttulo1"/>
       </w:pPr>
-      <w:bookmarkStart w:id="11" w:name="_Toc478979469"/>
+      <w:bookmarkStart w:id="12" w:name="_Toc478979469"/>
       <w:r>
         <w:t>ECU_012_Registrar_Devolução</w:t>
       </w:r>
-      <w:bookmarkEnd w:id="11"/>
+      <w:bookmarkEnd w:id="12"/>
     </w:p>
     <w:p>
       <w:pPr>
@@ -5082,11 +5104,11 @@
       <w:pPr>
         <w:pStyle w:val="Ttulo1"/>
       </w:pPr>
-      <w:bookmarkStart w:id="12" w:name="_Toc478979470"/>
+      <w:bookmarkStart w:id="13" w:name="_Toc478979470"/>
       <w:r>
         <w:t>ECU_013_Verificar_Atraso</w:t>
       </w:r>
-      <w:bookmarkEnd w:id="12"/>
+      <w:bookmarkEnd w:id="13"/>
     </w:p>
     <w:p>
       <w:pPr>
@@ -5378,7 +5400,7 @@
       <w:pPr>
         <w:pStyle w:val="Ttulo1"/>
       </w:pPr>
-      <w:bookmarkStart w:id="13" w:name="_Toc478979471"/>
+      <w:bookmarkStart w:id="14" w:name="_Toc478979471"/>
       <w:r>
         <w:t xml:space="preserve">ECU_014_Verificar_Matricula </w:t>
       </w:r>
@@ -5595,7 +5617,7 @@
       <w:r>
         <w:t>Realizar_Empréstimo</w:t>
       </w:r>
-      <w:bookmarkEnd w:id="13"/>
+      <w:bookmarkEnd w:id="14"/>
     </w:p>
     <w:p/>
     <w:p>
@@ -5830,8 +5852,7 @@
           <w:szCs w:val="24"/>
         </w:rPr>
       </w:pPr>
-      <w:bookmarkStart w:id="14" w:name="_Hlk479172110"/>
-      <w:bookmarkStart w:id="15" w:name="_GoBack"/>
+      <w:bookmarkStart w:id="15" w:name="_Hlk479172110"/>
       <w:r>
         <w:rPr>
           <w:rFonts w:cs="Arial"/>
@@ -5880,7 +5901,6 @@
         <w:t>Bibliotecário;</w:t>
       </w:r>
     </w:p>
-    <w:bookmarkEnd w:id="14"/>
     <w:bookmarkEnd w:id="15"/>
     <w:p/>
     <w:p>
@@ -5997,8 +6017,8 @@
 </file>
 
 <file path=word/numbering.xml><?xml version="1.0" encoding="utf-8"?>
-<w:numbering xmlns:wpc="http://schemas.microsoft.com/office/word/2010/wordprocessingCanvas" xmlns:cx="http://schemas.microsoft.com/office/drawing/2014/chartex" xmlns:cx1="http://schemas.microsoft.com/office/drawing/2015/9/8/chartex" xmlns:cx2="http://schemas.microsoft.com/office/drawing/2015/10/21/chartex" xmlns:cx3="http://schemas.microsoft.com/office/drawing/2016/5/9/chartex" xmlns:cx4="http://schemas.microsoft.com/office/drawing/2016/5/10/chartex" xmlns:cx5="http://schemas.microsoft.com/office/drawing/2016/5/11/chartex" xmlns:cx6="http://schemas.microsoft.com/office/drawing/2016/5/12/chartex" xmlns:cx7="http://schemas.microsoft.com/office/drawing/2016/5/13/chartex" xmlns:cx8="http://schemas.microsoft.com/office/drawing/2016/5/14/chartex" xmlns:mc="http://schemas.openxmlformats.org/markup-compatibility/2006" xmlns:o="urn:schemas-microsoft-com:office:office" xmlns:r="http://schemas.openxmlformats.org/officeDocument/2006/relationships" xmlns:m="http://schemas.openxmlformats.org/officeDocument/2006/math" xmlns:v="urn:schemas-microsoft-com:vml" xmlns:wp14="http://schemas.microsoft.com/office/word/2010/wordprocessingDrawing" xmlns:wp="http://schemas.openxmlformats.org/drawingml/2006/wordprocessingDrawing" xmlns:w10="urn:schemas-microsoft-com:office:word" xmlns:w="http://schemas.openxmlformats.org/wordprocessingml/2006/main" xmlns:w14="http://schemas.microsoft.com/office/word/2010/wordml" xmlns:w15="http://schemas.microsoft.com/office/word/2012/wordml" xmlns:w16se="http://schemas.microsoft.com/office/word/2015/wordml/symex" xmlns:wpg="http://schemas.microsoft.com/office/word/2010/wordprocessingGroup" xmlns:wpi="http://schemas.microsoft.com/office/word/2010/wordprocessingInk" xmlns:wne="http://schemas.microsoft.com/office/word/2006/wordml" xmlns:wps="http://schemas.microsoft.com/office/word/2010/wordprocessingShape" mc:Ignorable="w14 w15 w16se wp14">
-  <w:abstractNum w:abstractNumId="0" w15:restartNumberingAfterBreak="0">
+<w:numbering xmlns:wpc="http://schemas.microsoft.com/office/word/2010/wordprocessingCanvas" xmlns:mc="http://schemas.openxmlformats.org/markup-compatibility/2006" xmlns:o="urn:schemas-microsoft-com:office:office" xmlns:r="http://schemas.openxmlformats.org/officeDocument/2006/relationships" xmlns:m="http://schemas.openxmlformats.org/officeDocument/2006/math" xmlns:v="urn:schemas-microsoft-com:vml" xmlns:wp14="http://schemas.microsoft.com/office/word/2010/wordprocessingDrawing" xmlns:wp="http://schemas.openxmlformats.org/drawingml/2006/wordprocessingDrawing" xmlns:w10="urn:schemas-microsoft-com:office:word" xmlns:w="http://schemas.openxmlformats.org/wordprocessingml/2006/main" xmlns:w14="http://schemas.microsoft.com/office/word/2010/wordml" xmlns:w15="http://schemas.microsoft.com/office/word/2012/wordml" xmlns:wpg="http://schemas.microsoft.com/office/word/2010/wordprocessingGroup" xmlns:wpi="http://schemas.microsoft.com/office/word/2010/wordprocessingInk" xmlns:wne="http://schemas.microsoft.com/office/word/2006/wordml" xmlns:wps="http://schemas.microsoft.com/office/word/2010/wordprocessingShape" mc:Ignorable="w14 w15 wp14">
+  <w:abstractNum w:abstractNumId="0">
     <w:nsid w:val="01747EBF"/>
     <w:multiLevelType w:val="hybridMultilevel"/>
     <w:tmpl w:val="7D406C1C"/>
@@ -6089,7 +6109,7 @@
       </w:pPr>
     </w:lvl>
   </w:abstractNum>
-  <w:abstractNum w:abstractNumId="1" w15:restartNumberingAfterBreak="0">
+  <w:abstractNum w:abstractNumId="1">
     <w:nsid w:val="02757F14"/>
     <w:multiLevelType w:val="hybridMultilevel"/>
     <w:tmpl w:val="097882CE"/>
@@ -6175,7 +6195,7 @@
       </w:pPr>
     </w:lvl>
   </w:abstractNum>
-  <w:abstractNum w:abstractNumId="2" w15:restartNumberingAfterBreak="0">
+  <w:abstractNum w:abstractNumId="2">
     <w:nsid w:val="092B61CF"/>
     <w:multiLevelType w:val="hybridMultilevel"/>
     <w:tmpl w:val="468E3816"/>
@@ -6264,7 +6284,7 @@
       </w:pPr>
     </w:lvl>
   </w:abstractNum>
-  <w:abstractNum w:abstractNumId="3" w15:restartNumberingAfterBreak="0">
+  <w:abstractNum w:abstractNumId="3">
     <w:nsid w:val="09802A89"/>
     <w:multiLevelType w:val="hybridMultilevel"/>
     <w:tmpl w:val="14C6441E"/>
@@ -6377,7 +6397,7 @@
       </w:rPr>
     </w:lvl>
   </w:abstractNum>
-  <w:abstractNum w:abstractNumId="4" w15:restartNumberingAfterBreak="0">
+  <w:abstractNum w:abstractNumId="4">
     <w:nsid w:val="10F37A98"/>
     <w:multiLevelType w:val="hybridMultilevel"/>
     <w:tmpl w:val="BA1A065C"/>
@@ -6463,7 +6483,7 @@
       </w:pPr>
     </w:lvl>
   </w:abstractNum>
-  <w:abstractNum w:abstractNumId="5" w15:restartNumberingAfterBreak="0">
+  <w:abstractNum w:abstractNumId="5">
     <w:nsid w:val="111C07FE"/>
     <w:multiLevelType w:val="hybridMultilevel"/>
     <w:tmpl w:val="772EBEB6"/>
@@ -6576,7 +6596,7 @@
       </w:rPr>
     </w:lvl>
   </w:abstractNum>
-  <w:abstractNum w:abstractNumId="6" w15:restartNumberingAfterBreak="0">
+  <w:abstractNum w:abstractNumId="6">
     <w:nsid w:val="164629C1"/>
     <w:multiLevelType w:val="hybridMultilevel"/>
     <w:tmpl w:val="321261E6"/>
@@ -6662,7 +6682,7 @@
       </w:pPr>
     </w:lvl>
   </w:abstractNum>
-  <w:abstractNum w:abstractNumId="7" w15:restartNumberingAfterBreak="0">
+  <w:abstractNum w:abstractNumId="7">
     <w:nsid w:val="18EA0DB7"/>
     <w:multiLevelType w:val="multilevel"/>
     <w:tmpl w:val="C8D661B4"/>
@@ -6748,7 +6768,7 @@
       </w:pPr>
     </w:lvl>
   </w:abstractNum>
-  <w:abstractNum w:abstractNumId="8" w15:restartNumberingAfterBreak="0">
+  <w:abstractNum w:abstractNumId="8">
     <w:nsid w:val="192434ED"/>
     <w:multiLevelType w:val="hybridMultilevel"/>
     <w:tmpl w:val="3C2A6DE6"/>
@@ -6834,7 +6854,7 @@
       </w:pPr>
     </w:lvl>
   </w:abstractNum>
-  <w:abstractNum w:abstractNumId="9" w15:restartNumberingAfterBreak="0">
+  <w:abstractNum w:abstractNumId="9">
     <w:nsid w:val="1ABB3446"/>
     <w:multiLevelType w:val="hybridMultilevel"/>
     <w:tmpl w:val="5EF8A3CE"/>
@@ -6920,7 +6940,7 @@
       </w:pPr>
     </w:lvl>
   </w:abstractNum>
-  <w:abstractNum w:abstractNumId="10" w15:restartNumberingAfterBreak="0">
+  <w:abstractNum w:abstractNumId="10">
     <w:nsid w:val="1F7C0822"/>
     <w:multiLevelType w:val="hybridMultilevel"/>
     <w:tmpl w:val="3E243B1C"/>
@@ -7006,7 +7026,7 @@
       </w:pPr>
     </w:lvl>
   </w:abstractNum>
-  <w:abstractNum w:abstractNumId="11" w15:restartNumberingAfterBreak="0">
+  <w:abstractNum w:abstractNumId="11">
     <w:nsid w:val="22AD0156"/>
     <w:multiLevelType w:val="multilevel"/>
     <w:tmpl w:val="44CEFE9A"/>
@@ -7128,7 +7148,7 @@
       </w:rPr>
     </w:lvl>
   </w:abstractNum>
-  <w:abstractNum w:abstractNumId="12" w15:restartNumberingAfterBreak="0">
+  <w:abstractNum w:abstractNumId="12">
     <w:nsid w:val="233B3450"/>
     <w:multiLevelType w:val="hybridMultilevel"/>
     <w:tmpl w:val="81BECC54"/>
@@ -7217,7 +7237,7 @@
       </w:pPr>
     </w:lvl>
   </w:abstractNum>
-  <w:abstractNum w:abstractNumId="13" w15:restartNumberingAfterBreak="0">
+  <w:abstractNum w:abstractNumId="13">
     <w:nsid w:val="261A5C60"/>
     <w:multiLevelType w:val="hybridMultilevel"/>
     <w:tmpl w:val="1D2EF0AA"/>
@@ -7308,7 +7328,7 @@
       </w:pPr>
     </w:lvl>
   </w:abstractNum>
-  <w:abstractNum w:abstractNumId="14" w15:restartNumberingAfterBreak="0">
+  <w:abstractNum w:abstractNumId="14">
     <w:nsid w:val="2671071B"/>
     <w:multiLevelType w:val="hybridMultilevel"/>
     <w:tmpl w:val="802806D4"/>
@@ -7394,7 +7414,7 @@
       </w:pPr>
     </w:lvl>
   </w:abstractNum>
-  <w:abstractNum w:abstractNumId="15" w15:restartNumberingAfterBreak="0">
+  <w:abstractNum w:abstractNumId="15">
     <w:nsid w:val="296F39DA"/>
     <w:multiLevelType w:val="hybridMultilevel"/>
     <w:tmpl w:val="E4761668"/>
@@ -7507,7 +7527,7 @@
       </w:rPr>
     </w:lvl>
   </w:abstractNum>
-  <w:abstractNum w:abstractNumId="16" w15:restartNumberingAfterBreak="0">
+  <w:abstractNum w:abstractNumId="16">
     <w:nsid w:val="29C2350C"/>
     <w:multiLevelType w:val="hybridMultilevel"/>
     <w:tmpl w:val="8ED4BEF0"/>
@@ -7596,7 +7616,7 @@
       </w:pPr>
     </w:lvl>
   </w:abstractNum>
-  <w:abstractNum w:abstractNumId="17" w15:restartNumberingAfterBreak="0">
+  <w:abstractNum w:abstractNumId="17">
     <w:nsid w:val="2CCF472E"/>
     <w:multiLevelType w:val="hybridMultilevel"/>
     <w:tmpl w:val="0BC61212"/>
@@ -7687,7 +7707,7 @@
       </w:pPr>
     </w:lvl>
   </w:abstractNum>
-  <w:abstractNum w:abstractNumId="18" w15:restartNumberingAfterBreak="0">
+  <w:abstractNum w:abstractNumId="18">
     <w:nsid w:val="2D903042"/>
     <w:multiLevelType w:val="hybridMultilevel"/>
     <w:tmpl w:val="36945A92"/>
@@ -7800,7 +7820,7 @@
       </w:rPr>
     </w:lvl>
   </w:abstractNum>
-  <w:abstractNum w:abstractNumId="19" w15:restartNumberingAfterBreak="0">
+  <w:abstractNum w:abstractNumId="19">
     <w:nsid w:val="2F5C1D00"/>
     <w:multiLevelType w:val="hybridMultilevel"/>
     <w:tmpl w:val="FA264F60"/>
@@ -7886,7 +7906,7 @@
       </w:pPr>
     </w:lvl>
   </w:abstractNum>
-  <w:abstractNum w:abstractNumId="20" w15:restartNumberingAfterBreak="0">
+  <w:abstractNum w:abstractNumId="20">
     <w:nsid w:val="37061F3E"/>
     <w:multiLevelType w:val="hybridMultilevel"/>
     <w:tmpl w:val="A7CCEEE0"/>
@@ -7999,7 +8019,7 @@
       </w:rPr>
     </w:lvl>
   </w:abstractNum>
-  <w:abstractNum w:abstractNumId="21" w15:restartNumberingAfterBreak="0">
+  <w:abstractNum w:abstractNumId="21">
     <w:nsid w:val="371031E8"/>
     <w:multiLevelType w:val="hybridMultilevel"/>
     <w:tmpl w:val="E2D21554"/>
@@ -8090,7 +8110,7 @@
       </w:pPr>
     </w:lvl>
   </w:abstractNum>
-  <w:abstractNum w:abstractNumId="22" w15:restartNumberingAfterBreak="0">
+  <w:abstractNum w:abstractNumId="22">
     <w:nsid w:val="3ED47DF0"/>
     <w:multiLevelType w:val="hybridMultilevel"/>
     <w:tmpl w:val="5D18F77A"/>
@@ -8181,7 +8201,7 @@
       </w:pPr>
     </w:lvl>
   </w:abstractNum>
-  <w:abstractNum w:abstractNumId="23" w15:restartNumberingAfterBreak="0">
+  <w:abstractNum w:abstractNumId="23">
     <w:nsid w:val="3F985FC3"/>
     <w:multiLevelType w:val="hybridMultilevel"/>
     <w:tmpl w:val="2AFA1CAA"/>
@@ -8294,7 +8314,7 @@
       </w:rPr>
     </w:lvl>
   </w:abstractNum>
-  <w:abstractNum w:abstractNumId="24" w15:restartNumberingAfterBreak="0">
+  <w:abstractNum w:abstractNumId="24">
     <w:nsid w:val="3FED394E"/>
     <w:multiLevelType w:val="hybridMultilevel"/>
     <w:tmpl w:val="2410FDC8"/>
@@ -8383,7 +8403,7 @@
       </w:pPr>
     </w:lvl>
   </w:abstractNum>
-  <w:abstractNum w:abstractNumId="25" w15:restartNumberingAfterBreak="0">
+  <w:abstractNum w:abstractNumId="25">
     <w:nsid w:val="4287067B"/>
     <w:multiLevelType w:val="hybridMultilevel"/>
     <w:tmpl w:val="9DE62C74"/>
@@ -8469,7 +8489,7 @@
       </w:pPr>
     </w:lvl>
   </w:abstractNum>
-  <w:abstractNum w:abstractNumId="26" w15:restartNumberingAfterBreak="0">
+  <w:abstractNum w:abstractNumId="26">
     <w:nsid w:val="428A6577"/>
     <w:multiLevelType w:val="hybridMultilevel"/>
     <w:tmpl w:val="82289C74"/>
@@ -8555,7 +8575,7 @@
       </w:pPr>
     </w:lvl>
   </w:abstractNum>
-  <w:abstractNum w:abstractNumId="27" w15:restartNumberingAfterBreak="0">
+  <w:abstractNum w:abstractNumId="27">
     <w:nsid w:val="431E19B7"/>
     <w:multiLevelType w:val="hybridMultilevel"/>
     <w:tmpl w:val="521A4A3A"/>
@@ -8641,7 +8661,7 @@
       </w:pPr>
     </w:lvl>
   </w:abstractNum>
-  <w:abstractNum w:abstractNumId="28" w15:restartNumberingAfterBreak="0">
+  <w:abstractNum w:abstractNumId="28">
     <w:nsid w:val="4E531183"/>
     <w:multiLevelType w:val="hybridMultilevel"/>
     <w:tmpl w:val="6FBCF738"/>
@@ -8754,7 +8774,7 @@
       </w:rPr>
     </w:lvl>
   </w:abstractNum>
-  <w:abstractNum w:abstractNumId="29" w15:restartNumberingAfterBreak="0">
+  <w:abstractNum w:abstractNumId="29">
     <w:nsid w:val="4F037502"/>
     <w:multiLevelType w:val="hybridMultilevel"/>
     <w:tmpl w:val="B192B554"/>
@@ -8843,7 +8863,7 @@
       </w:pPr>
     </w:lvl>
   </w:abstractNum>
-  <w:abstractNum w:abstractNumId="30" w15:restartNumberingAfterBreak="0">
+  <w:abstractNum w:abstractNumId="30">
     <w:nsid w:val="502E2B57"/>
     <w:multiLevelType w:val="hybridMultilevel"/>
     <w:tmpl w:val="BB68275C"/>
@@ -8929,7 +8949,7 @@
       </w:pPr>
     </w:lvl>
   </w:abstractNum>
-  <w:abstractNum w:abstractNumId="31" w15:restartNumberingAfterBreak="0">
+  <w:abstractNum w:abstractNumId="31">
     <w:nsid w:val="517E0FFE"/>
     <w:multiLevelType w:val="hybridMultilevel"/>
     <w:tmpl w:val="91526706"/>
@@ -9015,7 +9035,7 @@
       </w:pPr>
     </w:lvl>
   </w:abstractNum>
-  <w:abstractNum w:abstractNumId="32" w15:restartNumberingAfterBreak="0">
+  <w:abstractNum w:abstractNumId="32">
     <w:nsid w:val="54545BBF"/>
     <w:multiLevelType w:val="hybridMultilevel"/>
     <w:tmpl w:val="E3826EF6"/>
@@ -9106,7 +9126,7 @@
       </w:pPr>
     </w:lvl>
   </w:abstractNum>
-  <w:abstractNum w:abstractNumId="33" w15:restartNumberingAfterBreak="0">
+  <w:abstractNum w:abstractNumId="33">
     <w:nsid w:val="5D4F73E7"/>
     <w:multiLevelType w:val="multilevel"/>
     <w:tmpl w:val="0416001F"/>
@@ -9192,7 +9212,7 @@
       </w:pPr>
     </w:lvl>
   </w:abstractNum>
-  <w:abstractNum w:abstractNumId="34" w15:restartNumberingAfterBreak="0">
+  <w:abstractNum w:abstractNumId="34">
     <w:nsid w:val="65096246"/>
     <w:multiLevelType w:val="hybridMultilevel"/>
     <w:tmpl w:val="5EF8A3CE"/>
@@ -9278,7 +9298,7 @@
       </w:pPr>
     </w:lvl>
   </w:abstractNum>
-  <w:abstractNum w:abstractNumId="35" w15:restartNumberingAfterBreak="0">
+  <w:abstractNum w:abstractNumId="35">
     <w:nsid w:val="68BB0CCE"/>
     <w:multiLevelType w:val="hybridMultilevel"/>
     <w:tmpl w:val="BB68084C"/>
@@ -9369,7 +9389,7 @@
       </w:pPr>
     </w:lvl>
   </w:abstractNum>
-  <w:abstractNum w:abstractNumId="36" w15:restartNumberingAfterBreak="0">
+  <w:abstractNum w:abstractNumId="36">
     <w:nsid w:val="709D1885"/>
     <w:multiLevelType w:val="hybridMultilevel"/>
     <w:tmpl w:val="BE240924"/>
@@ -9460,7 +9480,7 @@
       </w:pPr>
     </w:lvl>
   </w:abstractNum>
-  <w:abstractNum w:abstractNumId="37" w15:restartNumberingAfterBreak="0">
+  <w:abstractNum w:abstractNumId="37">
     <w:nsid w:val="730F5402"/>
     <w:multiLevelType w:val="hybridMultilevel"/>
     <w:tmpl w:val="0A942066"/>
@@ -9546,7 +9566,7 @@
       </w:pPr>
     </w:lvl>
   </w:abstractNum>
-  <w:abstractNum w:abstractNumId="38" w15:restartNumberingAfterBreak="0">
+  <w:abstractNum w:abstractNumId="38">
     <w:nsid w:val="73140C92"/>
     <w:multiLevelType w:val="multilevel"/>
     <w:tmpl w:val="D070108A"/>
@@ -9659,7 +9679,7 @@
       </w:pPr>
     </w:lvl>
   </w:abstractNum>
-  <w:abstractNum w:abstractNumId="39" w15:restartNumberingAfterBreak="0">
+  <w:abstractNum w:abstractNumId="39">
     <w:nsid w:val="7B897BED"/>
     <w:multiLevelType w:val="multilevel"/>
     <w:tmpl w:val="0416001F"/>
@@ -9904,7 +9924,7 @@
 </file>
 
 <file path=word/styles.xml><?xml version="1.0" encoding="utf-8"?>
-<w:styles xmlns:mc="http://schemas.openxmlformats.org/markup-compatibility/2006" xmlns:r="http://schemas.openxmlformats.org/officeDocument/2006/relationships" xmlns:w="http://schemas.openxmlformats.org/wordprocessingml/2006/main" xmlns:w14="http://schemas.microsoft.com/office/word/2010/wordml" xmlns:w15="http://schemas.microsoft.com/office/word/2012/wordml" xmlns:w16se="http://schemas.microsoft.com/office/word/2015/wordml/symex" mc:Ignorable="w14 w15 w16se">
+<w:styles xmlns:mc="http://schemas.openxmlformats.org/markup-compatibility/2006" xmlns:r="http://schemas.openxmlformats.org/officeDocument/2006/relationships" xmlns:w="http://schemas.openxmlformats.org/wordprocessingml/2006/main" xmlns:w14="http://schemas.microsoft.com/office/word/2010/wordml" xmlns:w15="http://schemas.microsoft.com/office/word/2012/wordml" mc:Ignorable="w14 w15">
   <w:docDefaults>
     <w:rPrDefault>
       <w:rPr>
@@ -9920,7 +9940,7 @@
       </w:pPr>
     </w:pPrDefault>
   </w:docDefaults>
-  <w:latentStyles w:defLockedState="0" w:defUIPriority="99" w:defSemiHidden="0" w:defUnhideWhenUsed="0" w:defQFormat="0" w:count="374">
+  <w:latentStyles w:defLockedState="0" w:defUIPriority="99" w:defSemiHidden="0" w:defUnhideWhenUsed="0" w:defQFormat="0" w:count="371">
     <w:lsdException w:name="Normal" w:uiPriority="0" w:qFormat="1"/>
     <w:lsdException w:name="heading 1" w:uiPriority="9" w:qFormat="1"/>
     <w:lsdException w:name="heading 2" w:semiHidden="1" w:uiPriority="9" w:unhideWhenUsed="1" w:qFormat="1"/>
@@ -10292,9 +10312,6 @@
     <w:lsdException w:name="List Table 5 Dark Accent 6" w:uiPriority="50"/>
     <w:lsdException w:name="List Table 6 Colorful Accent 6" w:uiPriority="51"/>
     <w:lsdException w:name="List Table 7 Colorful Accent 6" w:uiPriority="52"/>
-    <w:lsdException w:name="Mention" w:semiHidden="1" w:unhideWhenUsed="1"/>
-    <w:lsdException w:name="Smart Hyperlink" w:semiHidden="1" w:unhideWhenUsed="1"/>
-    <w:lsdException w:name="Hashtag" w:semiHidden="1" w:unhideWhenUsed="1"/>
   </w:latentStyles>
   <w:style w:type="paragraph" w:default="1" w:styleId="Normal">
     <w:name w:val="Normal"/>
@@ -10882,7 +10899,7 @@
 </file>
 
 <file path=customXml/itemProps1.xml><?xml version="1.0" encoding="utf-8"?>
-<ds:datastoreItem xmlns:ds="http://schemas.openxmlformats.org/officeDocument/2006/customXml" ds:itemID="{68B88174-15A7-4E85-B49A-304172202ECB}">
+<ds:datastoreItem xmlns:ds="http://schemas.openxmlformats.org/officeDocument/2006/customXml" ds:itemID="{C87BE37C-6081-44E3-A6A7-580A5289B365}">
   <ds:schemaRefs>
     <ds:schemaRef ds:uri="http://schemas.openxmlformats.org/officeDocument/2006/bibliography"/>
   </ds:schemaRefs>

</xml_diff>